<commit_message>
Adding lazy operators and cern.jet.math.tdouble, cern.jet.math.tint
</commit_message>
<xml_diff>
--- a/Announcement.docx
+++ b/Announcement.docx
@@ -558,105 +558,6 @@
         </w:rPr>
         <w:t> has for some time had no equivalent to the beautifully constructed </w:t>
       </w:r>
-      <w:proofErr w:type="spellStart"/>
-      <w:r>
-        <w:fldChar w:fldCharType="begin"/>
-      </w:r>
-      <w:r>
-        <w:rPr>
-          <w:lang w:val="en-US"/>
-        </w:rPr>
-        <w:instrText>HYPERLINK "http://numpy.scipy.org/"</w:instrText>
-      </w:r>
-      <w:r>
-        <w:fldChar w:fldCharType="separate"/>
-      </w:r>
-      <w:r>
-        <w:rPr>
-          <w:rFonts w:asciiTheme="minorHAnsi" w:eastAsiaTheme="minorHAnsi" w:hAnsiTheme="minorHAnsi" w:cstheme="minorBidi"/>
-          <w:i/>
-          <w:sz w:val="22"/>
-          <w:szCs w:val="22"/>
-          <w:lang w:val="en-US" w:eastAsia="en-US"/>
-        </w:rPr>
-        <w:t>NumPy</w:t>
-      </w:r>
-      <w:proofErr w:type="spellEnd"/>
-      <w:r>
-        <w:fldChar w:fldCharType="end"/>
-      </w:r>
-      <w:r>
-        <w:rPr>
-          <w:rFonts w:asciiTheme="minorHAnsi" w:eastAsiaTheme="minorHAnsi" w:hAnsiTheme="minorHAnsi" w:cstheme="minorBidi"/>
-          <w:i/>
-          <w:sz w:val="22"/>
-          <w:szCs w:val="22"/>
-          <w:lang w:val="en-US" w:eastAsia="en-US"/>
-        </w:rPr>
-        <w:t>, </w:t>
-      </w:r>
-      <w:proofErr w:type="spellStart"/>
-      <w:r>
-        <w:rPr>
-          <w:rFonts w:asciiTheme="minorHAnsi" w:eastAsiaTheme="minorHAnsi" w:hAnsiTheme="minorHAnsi" w:cstheme="minorBidi"/>
-          <w:i/>
-          <w:sz w:val="22"/>
-          <w:szCs w:val="22"/>
-          <w:lang w:val="en-US" w:eastAsia="en-US"/>
-        </w:rPr>
-        <w:fldChar w:fldCharType="begin"/>
-      </w:r>
-      <w:r>
-        <w:rPr>
-          <w:rFonts w:asciiTheme="minorHAnsi" w:eastAsiaTheme="minorHAnsi" w:hAnsiTheme="minorHAnsi" w:cstheme="minorBidi"/>
-          <w:i/>
-          <w:sz w:val="22"/>
-          <w:szCs w:val="22"/>
-          <w:lang w:val="en-US" w:eastAsia="en-US"/>
-        </w:rPr>
-        <w:instrText xml:space="preserve"> HYPERLINK "http://www.scipy.org/" </w:instrText>
-      </w:r>
-      <w:r>
-        <w:rPr>
-          <w:rFonts w:asciiTheme="minorHAnsi" w:eastAsiaTheme="minorHAnsi" w:hAnsiTheme="minorHAnsi" w:cstheme="minorBidi"/>
-          <w:i/>
-          <w:sz w:val="22"/>
-          <w:szCs w:val="22"/>
-          <w:lang w:val="en-US" w:eastAsia="en-US"/>
-        </w:rPr>
-        <w:fldChar w:fldCharType="separate"/>
-      </w:r>
-      <w:r>
-        <w:rPr>
-          <w:rFonts w:asciiTheme="minorHAnsi" w:eastAsiaTheme="minorHAnsi" w:hAnsiTheme="minorHAnsi" w:cstheme="minorBidi"/>
-          <w:i/>
-          <w:sz w:val="22"/>
-          <w:szCs w:val="22"/>
-          <w:lang w:val="en-US" w:eastAsia="en-US"/>
-        </w:rPr>
-        <w:t>SciPy</w:t>
-      </w:r>
-      <w:proofErr w:type="spellEnd"/>
-      <w:r>
-        <w:rPr>
-          <w:rFonts w:asciiTheme="minorHAnsi" w:eastAsiaTheme="minorHAnsi" w:hAnsiTheme="minorHAnsi" w:cstheme="minorBidi"/>
-          <w:i/>
-          <w:sz w:val="22"/>
-          <w:szCs w:val="22"/>
-          <w:lang w:val="en-US" w:eastAsia="en-US"/>
-        </w:rPr>
-        <w:fldChar w:fldCharType="end"/>
-      </w:r>
-      <w:r>
-        <w:rPr>
-          <w:rFonts w:asciiTheme="minorHAnsi" w:eastAsiaTheme="minorHAnsi" w:hAnsiTheme="minorHAnsi" w:cstheme="minorBidi"/>
-          <w:i/>
-          <w:sz w:val="22"/>
-          <w:szCs w:val="22"/>
-          <w:lang w:val="en-US" w:eastAsia="en-US"/>
-        </w:rPr>
-        <w:t>, and </w:t>
-      </w:r>
       <w:hyperlink r:id="rId14" w:history="1">
         <w:proofErr w:type="spellStart"/>
         <w:r>
@@ -667,10 +568,109 @@
             <w:szCs w:val="22"/>
             <w:lang w:val="en-US" w:eastAsia="en-US"/>
           </w:rPr>
-          <w:t>matplotlib</w:t>
+          <w:t>NumPy</w:t>
         </w:r>
         <w:proofErr w:type="spellEnd"/>
       </w:hyperlink>
+      <w:r>
+        <w:rPr>
+          <w:rFonts w:asciiTheme="minorHAnsi" w:eastAsiaTheme="minorHAnsi" w:hAnsiTheme="minorHAnsi" w:cstheme="minorBidi"/>
+          <w:i/>
+          <w:sz w:val="22"/>
+          <w:szCs w:val="22"/>
+          <w:lang w:val="en-US" w:eastAsia="en-US"/>
+        </w:rPr>
+        <w:t>, </w:t>
+      </w:r>
+      <w:proofErr w:type="spellStart"/>
+      <w:r>
+        <w:rPr>
+          <w:rFonts w:asciiTheme="minorHAnsi" w:eastAsiaTheme="minorHAnsi" w:hAnsiTheme="minorHAnsi" w:cstheme="minorBidi"/>
+          <w:i/>
+          <w:sz w:val="22"/>
+          <w:szCs w:val="22"/>
+          <w:lang w:val="en-US" w:eastAsia="en-US"/>
+        </w:rPr>
+        <w:fldChar w:fldCharType="begin"/>
+      </w:r>
+      <w:r>
+        <w:rPr>
+          <w:rFonts w:asciiTheme="minorHAnsi" w:eastAsiaTheme="minorHAnsi" w:hAnsiTheme="minorHAnsi" w:cstheme="minorBidi"/>
+          <w:i/>
+          <w:sz w:val="22"/>
+          <w:szCs w:val="22"/>
+          <w:lang w:val="en-US" w:eastAsia="en-US"/>
+        </w:rPr>
+        <w:instrText xml:space="preserve"> HYPERLINK "http://www.scipy.org/" </w:instrText>
+      </w:r>
+      <w:r>
+        <w:rPr>
+          <w:rFonts w:asciiTheme="minorHAnsi" w:eastAsiaTheme="minorHAnsi" w:hAnsiTheme="minorHAnsi" w:cstheme="minorBidi"/>
+          <w:i/>
+          <w:sz w:val="22"/>
+          <w:szCs w:val="22"/>
+          <w:lang w:val="en-US" w:eastAsia="en-US"/>
+        </w:rPr>
+        <w:fldChar w:fldCharType="separate"/>
+      </w:r>
+      <w:r>
+        <w:rPr>
+          <w:rFonts w:asciiTheme="minorHAnsi" w:eastAsiaTheme="minorHAnsi" w:hAnsiTheme="minorHAnsi" w:cstheme="minorBidi"/>
+          <w:i/>
+          <w:sz w:val="22"/>
+          <w:szCs w:val="22"/>
+          <w:lang w:val="en-US" w:eastAsia="en-US"/>
+        </w:rPr>
+        <w:t>SciPy</w:t>
+      </w:r>
+      <w:proofErr w:type="spellEnd"/>
+      <w:r>
+        <w:rPr>
+          <w:rFonts w:asciiTheme="minorHAnsi" w:eastAsiaTheme="minorHAnsi" w:hAnsiTheme="minorHAnsi" w:cstheme="minorBidi"/>
+          <w:i/>
+          <w:sz w:val="22"/>
+          <w:szCs w:val="22"/>
+          <w:lang w:val="en-US" w:eastAsia="en-US"/>
+        </w:rPr>
+        <w:fldChar w:fldCharType="end"/>
+      </w:r>
+      <w:r>
+        <w:rPr>
+          <w:rFonts w:asciiTheme="minorHAnsi" w:eastAsiaTheme="minorHAnsi" w:hAnsiTheme="minorHAnsi" w:cstheme="minorBidi"/>
+          <w:i/>
+          <w:sz w:val="22"/>
+          <w:szCs w:val="22"/>
+          <w:lang w:val="en-US" w:eastAsia="en-US"/>
+        </w:rPr>
+        <w:t>, and </w:t>
+      </w:r>
+      <w:proofErr w:type="spellStart"/>
+      <w:r>
+        <w:fldChar w:fldCharType="begin"/>
+      </w:r>
+      <w:r>
+        <w:rPr>
+          <w:lang w:val="en-US"/>
+        </w:rPr>
+        <w:instrText>HYPERLINK "http://matplotlib.sourceforge.net/"</w:instrText>
+      </w:r>
+      <w:r>
+        <w:fldChar w:fldCharType="separate"/>
+      </w:r>
+      <w:r>
+        <w:rPr>
+          <w:rFonts w:asciiTheme="minorHAnsi" w:eastAsiaTheme="minorHAnsi" w:hAnsiTheme="minorHAnsi" w:cstheme="minorBidi"/>
+          <w:i/>
+          <w:sz w:val="22"/>
+          <w:szCs w:val="22"/>
+          <w:lang w:val="en-US" w:eastAsia="en-US"/>
+        </w:rPr>
+        <w:t>matplotlib</w:t>
+      </w:r>
+      <w:proofErr w:type="spellEnd"/>
+      <w:r>
+        <w:fldChar w:fldCharType="end"/>
+      </w:r>
       <w:r>
         <w:rPr>
           <w:rFonts w:asciiTheme="minorHAnsi" w:eastAsiaTheme="minorHAnsi" w:hAnsiTheme="minorHAnsi" w:cstheme="minorBidi"/>
@@ -2241,14 +2241,12 @@
         </w:rPr>
         <w:t xml:space="preserve">All loops </w:t>
       </w:r>
-      <w:proofErr w:type="spellStart"/>
-      <w:r>
-        <w:rPr>
-          <w:lang w:val="en-US"/>
-        </w:rPr>
-        <w:t>transfered</w:t>
-      </w:r>
-      <w:proofErr w:type="spellEnd"/>
+      <w:r>
+        <w:rPr>
+          <w:lang w:val="en-US"/>
+        </w:rPr>
+        <w:t>transferred</w:t>
+      </w:r>
       <w:r>
         <w:rPr>
           <w:lang w:val="en-US"/>

</xml_diff>

<commit_message>
changes to add Parallel Colt native methods and lazy operations
</commit_message>
<xml_diff>
--- a/Announcement.docx
+++ b/Announcement.docx
@@ -41,7 +41,13 @@
         <w:rPr>
           <w:lang w:val="en-US"/>
         </w:rPr>
-        <w:t xml:space="preserve"> version 0.5.0 has </w:t>
+        <w:t xml:space="preserve"> version 0.5.3</w:t>
+      </w:r>
+      <w:r>
+        <w:rPr>
+          <w:lang w:val="en-US"/>
+        </w:rPr>
+        <w:t xml:space="preserve"> has </w:t>
       </w:r>
       <w:proofErr w:type="gramStart"/>
       <w:r>
@@ -135,7 +141,7 @@
         </w:rPr>
         <w:t>(</w:t>
       </w:r>
-      <w:hyperlink r:id="rId5" w:history="1">
+      <w:hyperlink r:id="rId6" w:history="1">
         <w:r>
           <w:rPr>
             <w:rStyle w:val="Hyperlink"/>
@@ -182,6 +188,12 @@
         </w:rPr>
         <w:t xml:space="preserve">. </w:t>
       </w:r>
+      <w:r>
+        <w:rPr>
+          <w:lang w:val="en-US"/>
+        </w:rPr>
+        <w:t xml:space="preserve"> </w:t>
+      </w:r>
       <w:proofErr w:type="spellStart"/>
       <w:r>
         <w:rPr>
@@ -216,6 +228,26 @@
         </w:rPr>
         <w:t xml:space="preserve"> and Parallel Colt.  </w:t>
       </w:r>
+      <w:r>
+        <w:rPr>
+          <w:lang w:val="en-US"/>
+        </w:rPr>
+        <w:t xml:space="preserve">At this point </w:t>
+      </w:r>
+      <w:proofErr w:type="spellStart"/>
+      <w:r>
+        <w:rPr>
+          <w:lang w:val="en-US"/>
+        </w:rPr>
+        <w:t>MDArray</w:t>
+      </w:r>
+      <w:proofErr w:type="spellEnd"/>
+      <w:r>
+        <w:rPr>
+          <w:lang w:val="en-US"/>
+        </w:rPr>
+        <w:t xml:space="preserve"> has libraries for mathematical, trigonometric and descriptive statistics methods.</w:t>
+      </w:r>
     </w:p>
     <w:p>
       <w:pPr>
@@ -238,7 +270,7 @@
         </w:rPr>
         <w:t>-Java Library is a Java interface to </w:t>
       </w:r>
-      <w:hyperlink r:id="rId6" w:history="1">
+      <w:hyperlink r:id="rId7" w:history="1">
         <w:r>
           <w:rPr>
             <w:lang w:val="en-US"/>
@@ -303,7 +335,7 @@
         </w:rPr>
         <w:t xml:space="preserve"> (</w:t>
       </w:r>
-      <w:hyperlink r:id="rId7" w:history="1">
+      <w:hyperlink r:id="rId8" w:history="1">
         <w:r>
           <w:rPr>
             <w:rStyle w:val="Hyperlink"/>
@@ -343,7 +375,7 @@
         </w:rPr>
         <w:t xml:space="preserve"> (</w:t>
       </w:r>
-      <w:hyperlink r:id="rId8" w:history="1">
+      <w:hyperlink r:id="rId9" w:history="1">
         <w:r>
           <w:rPr>
             <w:rStyle w:val="Hyperlink"/>
@@ -364,7 +396,7 @@
         </w:rPr>
         <w:t xml:space="preserve"> is a </w:t>
       </w:r>
-      <w:hyperlink r:id="rId9" w:history="1">
+      <w:hyperlink r:id="rId10" w:history="1">
         <w:r>
           <w:rPr>
             <w:lang w:val="en-US"/>
@@ -378,7 +410,7 @@
         </w:rPr>
         <w:t> version of </w:t>
       </w:r>
-      <w:hyperlink r:id="rId10" w:history="1">
+      <w:hyperlink r:id="rId11" w:history="1">
         <w:r>
           <w:rPr>
             <w:lang w:val="en-US"/>
@@ -392,7 +424,7 @@
         </w:rPr>
         <w:t xml:space="preserve"> (</w:t>
       </w:r>
-      <w:hyperlink r:id="rId11" w:history="1">
+      <w:hyperlink r:id="rId12" w:history="1">
         <w:r>
           <w:rPr>
             <w:rStyle w:val="Hyperlink"/>
@@ -421,10 +453,128 @@
           <w:lang w:val="en-US"/>
         </w:rPr>
       </w:pPr>
-      <w:proofErr w:type="spellStart"/>
       <w:r>
         <w:rPr>
           <w:b/>
+          <w:sz w:val="28"/>
+          <w:szCs w:val="28"/>
+          <w:lang w:val="en-US"/>
+        </w:rPr>
+        <w:t>What´s new</w:t>
+      </w:r>
+      <w:r>
+        <w:rPr>
+          <w:b/>
+          <w:lang w:val="en-US"/>
+        </w:rPr>
+        <w:t>:</w:t>
+      </w:r>
+    </w:p>
+    <w:p>
+      <w:pPr>
+        <w:rPr>
+          <w:b/>
+          <w:lang w:val="en-US"/>
+        </w:rPr>
+      </w:pPr>
+      <w:r>
+        <w:rPr>
+          <w:b/>
+          <w:lang w:val="en-US"/>
+        </w:rPr>
+        <w:t>Performance Improvement</w:t>
+      </w:r>
+    </w:p>
+    <w:p>
+      <w:pPr>
+        <w:jc w:val="both"/>
+        <w:rPr>
+          <w:lang w:val="en-US"/>
+        </w:rPr>
+      </w:pPr>
+      <w:r>
+        <w:rPr>
+          <w:lang w:val="en-US"/>
+        </w:rPr>
+        <w:t xml:space="preserve">On previous versions, array operations were done by passing a Ruby </w:t>
+      </w:r>
+      <w:r>
+        <w:rPr>
+          <w:lang w:val="en-US"/>
+        </w:rPr>
+        <w:t>Proc to a loop for all elements of the given arrays</w:t>
+      </w:r>
+      <w:r>
+        <w:rPr>
+          <w:lang w:val="en-US"/>
+        </w:rPr>
+        <w:t xml:space="preserve">.  For instance, adding two </w:t>
+      </w:r>
+      <w:proofErr w:type="spellStart"/>
+      <w:r>
+        <w:rPr>
+          <w:lang w:val="en-US"/>
+        </w:rPr>
+        <w:t>MDArrays</w:t>
+      </w:r>
+      <w:proofErr w:type="spellEnd"/>
+      <w:r>
+        <w:rPr>
+          <w:lang w:val="en-US"/>
+        </w:rPr>
+        <w:t xml:space="preserve"> was done by passing </w:t>
+      </w:r>
+      <w:proofErr w:type="spellStart"/>
+      <w:r>
+        <w:rPr>
+          <w:lang w:val="en-US"/>
+        </w:rPr>
+        <w:t>Proc.new</w:t>
+      </w:r>
+      <w:proofErr w:type="spellEnd"/>
+      <w:r>
+        <w:rPr>
+          <w:lang w:val="en-US"/>
+        </w:rPr>
+        <w:t xml:space="preserve"> </w:t>
+      </w:r>
+      <w:proofErr w:type="gramStart"/>
+      <w:r>
+        <w:rPr>
+          <w:lang w:val="en-US"/>
+        </w:rPr>
+        <w:t>{ |</w:t>
+      </w:r>
+      <w:proofErr w:type="gramEnd"/>
+      <w:r>
+        <w:rPr>
+          <w:lang w:val="en-US"/>
+        </w:rPr>
+        <w:t xml:space="preserve">a, b| a + b } and looping through all elements of the arrays.  </w:t>
+      </w:r>
+      <w:proofErr w:type="spellStart"/>
+      <w:r>
+        <w:rPr>
+          <w:lang w:val="en-US"/>
+        </w:rPr>
+        <w:t>Procs</w:t>
+      </w:r>
+      <w:proofErr w:type="spellEnd"/>
+      <w:r>
+        <w:rPr>
+          <w:lang w:val="en-US"/>
+        </w:rPr>
+        <w:t xml:space="preserve"> are very flexible in Ruby; however, from my experience </w:t>
+      </w:r>
+      <w:r>
+        <w:rPr>
+          <w:lang w:val="en-US"/>
+        </w:rPr>
+        <w:t xml:space="preserve">with </w:t>
+      </w:r>
+      <w:proofErr w:type="spellStart"/>
+      <w:r>
+        <w:rPr>
           <w:lang w:val="en-US"/>
         </w:rPr>
         <w:t>MDArray</w:t>
@@ -432,15 +582,1422 @@
       <w:proofErr w:type="spellEnd"/>
       <w:r>
         <w:rPr>
+          <w:lang w:val="en-US"/>
+        </w:rPr>
+        <w:t xml:space="preserve">, </w:t>
+      </w:r>
+      <w:r>
+        <w:rPr>
+          <w:lang w:val="en-US"/>
+        </w:rPr>
+        <w:t xml:space="preserve">also very slow. </w:t>
+      </w:r>
+    </w:p>
+    <w:p>
+      <w:pPr>
+        <w:jc w:val="both"/>
+        <w:rPr>
+          <w:lang w:val="en-US"/>
+        </w:rPr>
+      </w:pPr>
+      <w:r>
+        <w:rPr>
+          <w:lang w:val="en-US"/>
+        </w:rPr>
+        <w:t xml:space="preserve">On this version, when available, instead of passing a Proc to the loop, we pass a native Java method.  Available Java methods are those extracted from Parallel Colt and listed below.  </w:t>
+      </w:r>
+      <w:r>
+        <w:rPr>
+          <w:lang w:val="en-US"/>
+        </w:rPr>
+        <w:t>Note that Parallel Colt has native methods for the following types only: “double”, “float”, “long” and “</w:t>
+      </w:r>
+      <w:proofErr w:type="spellStart"/>
+      <w:r>
+        <w:rPr>
+          <w:lang w:val="en-US"/>
+        </w:rPr>
+        <w:t>int</w:t>
+      </w:r>
+      <w:proofErr w:type="spellEnd"/>
+      <w:r>
+        <w:rPr>
+          <w:lang w:val="en-US"/>
+        </w:rPr>
+        <w:t xml:space="preserve">”. </w:t>
+      </w:r>
+      <w:r>
+        <w:rPr>
+          <w:lang w:val="en-US"/>
+        </w:rPr>
+        <w:t>With this change</w:t>
+      </w:r>
+      <w:r>
+        <w:rPr>
+          <w:lang w:val="en-US"/>
+        </w:rPr>
+        <w:t>,</w:t>
+      </w:r>
+      <w:r>
+        <w:rPr>
+          <w:lang w:val="en-US"/>
+        </w:rPr>
+        <w:t xml:space="preserve"> there was a performance improvement of over 90%, and using </w:t>
+      </w:r>
+      <w:proofErr w:type="spellStart"/>
+      <w:r>
+        <w:rPr>
+          <w:lang w:val="en-US"/>
+        </w:rPr>
+        <w:t>MDArray</w:t>
+      </w:r>
+      <w:proofErr w:type="spellEnd"/>
+      <w:r>
+        <w:rPr>
+          <w:lang w:val="en-US"/>
+        </w:rPr>
+        <w:t xml:space="preserve"> operations is close to native Java operations.  We expect </w:t>
+      </w:r>
+      <w:r>
+        <w:rPr>
+          <w:lang w:val="en-US"/>
+        </w:rPr>
+        <w:t>(but have not yet benchmarking data</w:t>
+      </w:r>
+      <w:r>
+        <w:rPr>
+          <w:lang w:val="en-US"/>
+        </w:rPr>
+        <w:t xml:space="preserve">) that this brings </w:t>
+      </w:r>
+      <w:proofErr w:type="spellStart"/>
+      <w:r>
+        <w:rPr>
+          <w:lang w:val="en-US"/>
+        </w:rPr>
+        <w:t>MDArray</w:t>
+      </w:r>
+      <w:proofErr w:type="spellEnd"/>
+      <w:r>
+        <w:rPr>
+          <w:lang w:val="en-US"/>
+        </w:rPr>
+        <w:t xml:space="preserve"> performance close</w:t>
+      </w:r>
+      <w:r>
+        <w:rPr>
+          <w:lang w:val="en-US"/>
+        </w:rPr>
+        <w:t xml:space="preserve"> to similar solutions such as </w:t>
+      </w:r>
+      <w:proofErr w:type="spellStart"/>
+      <w:r>
+        <w:rPr>
+          <w:lang w:val="en-US"/>
+        </w:rPr>
+        <w:t>NArray</w:t>
+      </w:r>
+      <w:proofErr w:type="spellEnd"/>
+      <w:r>
+        <w:rPr>
+          <w:lang w:val="en-US"/>
+        </w:rPr>
+        <w:t xml:space="preserve">, </w:t>
+      </w:r>
+      <w:proofErr w:type="spellStart"/>
+      <w:r>
+        <w:rPr>
+          <w:lang w:val="en-US"/>
+        </w:rPr>
+        <w:t>NMatrix</w:t>
+      </w:r>
+      <w:proofErr w:type="spellEnd"/>
+      <w:r>
+        <w:rPr>
+          <w:lang w:val="en-US"/>
+        </w:rPr>
+        <w:t xml:space="preserve"> and </w:t>
+      </w:r>
+      <w:proofErr w:type="spellStart"/>
+      <w:r>
+        <w:rPr>
+          <w:lang w:val="en-US"/>
+        </w:rPr>
+        <w:t>NumPy</w:t>
+      </w:r>
+      <w:proofErr w:type="spellEnd"/>
+      <w:r>
+        <w:rPr>
+          <w:lang w:val="en-US"/>
+        </w:rPr>
+        <w:t xml:space="preserve"> (please try it, and if this assertion is false, I´ll be glad to change </w:t>
+      </w:r>
+      <w:r>
+        <w:rPr>
+          <w:lang w:val="en-US"/>
+        </w:rPr>
+        <w:t>i</w:t>
+      </w:r>
+      <w:r>
+        <w:rPr>
+          <w:lang w:val="en-US"/>
+        </w:rPr>
+        <w:t>t in future announcements).</w:t>
+      </w:r>
+      <w:r>
+        <w:rPr>
+          <w:lang w:val="en-US"/>
+        </w:rPr>
+        <w:t xml:space="preserve"> </w:t>
+      </w:r>
+    </w:p>
+    <w:p>
+      <w:pPr>
+        <w:jc w:val="both"/>
+        <w:rPr>
+          <w:lang w:val="en-US"/>
+        </w:rPr>
+      </w:pPr>
+      <w:r>
+        <w:rPr>
+          <w:lang w:val="en-US"/>
+        </w:rPr>
+        <w:t>Methods</w:t>
+      </w:r>
+      <w:r>
+        <w:rPr>
+          <w:lang w:val="en-US"/>
+        </w:rPr>
+        <w:t xml:space="preserve"> not available in Parallel Colt but supported by Ruby, such as </w:t>
+      </w:r>
+      <w:r>
+        <w:rPr>
+          <w:lang w:val="en-US"/>
+        </w:rPr>
+        <w:t>“</w:t>
+      </w:r>
+      <w:proofErr w:type="spellStart"/>
+      <w:r>
+        <w:rPr>
+          <w:lang w:val="en-US"/>
+        </w:rPr>
+        <w:t>sinh</w:t>
+      </w:r>
+      <w:proofErr w:type="spellEnd"/>
+      <w:r>
+        <w:rPr>
+          <w:lang w:val="en-US"/>
+        </w:rPr>
+        <w:t>”</w:t>
+      </w:r>
+      <w:r>
+        <w:rPr>
+          <w:lang w:val="en-US"/>
+        </w:rPr>
+        <w:t xml:space="preserve">, </w:t>
+      </w:r>
+      <w:r>
+        <w:rPr>
+          <w:lang w:val="en-US"/>
+        </w:rPr>
+        <w:t>“</w:t>
+      </w:r>
+      <w:proofErr w:type="spellStart"/>
+      <w:r>
+        <w:rPr>
+          <w:lang w:val="en-US"/>
+        </w:rPr>
+        <w:t>tanh</w:t>
+      </w:r>
+      <w:proofErr w:type="spellEnd"/>
+      <w:r>
+        <w:rPr>
+          <w:lang w:val="en-US"/>
+        </w:rPr>
+        <w:t>”</w:t>
+      </w:r>
+      <w:r>
+        <w:rPr>
+          <w:lang w:val="en-US"/>
+        </w:rPr>
+        <w:t xml:space="preserve">, and </w:t>
+      </w:r>
+      <w:r>
+        <w:rPr>
+          <w:lang w:val="en-US"/>
+        </w:rPr>
+        <w:t>“</w:t>
+      </w:r>
+      <w:r>
+        <w:rPr>
+          <w:lang w:val="en-US"/>
+        </w:rPr>
+        <w:t>add</w:t>
+      </w:r>
+      <w:r>
+        <w:rPr>
+          <w:lang w:val="en-US"/>
+        </w:rPr>
+        <w:t>”</w:t>
+      </w:r>
+      <w:r>
+        <w:rPr>
+          <w:lang w:val="en-US"/>
+        </w:rPr>
+        <w:t xml:space="preserve"> for “byte” type, etc. are still supported by </w:t>
+      </w:r>
+      <w:proofErr w:type="spellStart"/>
+      <w:r>
+        <w:rPr>
+          <w:lang w:val="en-US"/>
+        </w:rPr>
+        <w:t>MDArray</w:t>
+      </w:r>
+      <w:proofErr w:type="spellEnd"/>
+      <w:r>
+        <w:rPr>
+          <w:lang w:val="en-US"/>
+        </w:rPr>
+        <w:t>.  Again, to improve performance, instead o</w:t>
+      </w:r>
+      <w:r>
+        <w:rPr>
+          <w:lang w:val="en-US"/>
+        </w:rPr>
+        <w:t>f</w:t>
+      </w:r>
+      <w:r>
+        <w:rPr>
+          <w:lang w:val="en-US"/>
+        </w:rPr>
+        <w:t xml:space="preserve"> passing a Proc we now create a class as follows</w:t>
+      </w:r>
+    </w:p>
+    <w:p>
+      <w:pPr>
+        <w:spacing w:after="0"/>
+        <w:ind w:left="708"/>
+        <w:jc w:val="both"/>
+        <w:rPr>
+          <w:lang w:val="en-US"/>
+        </w:rPr>
+      </w:pPr>
+      <w:r>
+        <w:rPr>
+          <w:lang w:val="en-US"/>
+        </w:rPr>
+        <w:t xml:space="preserve"> </w:t>
+      </w:r>
+      <w:proofErr w:type="gramStart"/>
+      <w:r>
+        <w:rPr>
+          <w:lang w:val="en-US"/>
+        </w:rPr>
+        <w:t>class</w:t>
+      </w:r>
+      <w:proofErr w:type="gramEnd"/>
+      <w:r>
+        <w:rPr>
+          <w:lang w:val="en-US"/>
+        </w:rPr>
+        <w:t xml:space="preserve"> Add</w:t>
+      </w:r>
+    </w:p>
+    <w:p>
+      <w:pPr>
+        <w:spacing w:after="0"/>
+        <w:rPr>
+          <w:lang w:val="en-US"/>
+        </w:rPr>
+      </w:pPr>
+      <w:r>
+        <w:rPr>
           <w:b/>
           <w:lang w:val="en-US"/>
         </w:rPr>
+        <w:t xml:space="preserve">                        </w:t>
+      </w:r>
+      <w:proofErr w:type="gramStart"/>
+      <w:r>
+        <w:rPr>
+          <w:lang w:val="en-US"/>
+        </w:rPr>
+        <w:t>def</w:t>
+      </w:r>
+      <w:proofErr w:type="gramEnd"/>
+      <w:r>
+        <w:rPr>
+          <w:lang w:val="en-US"/>
+        </w:rPr>
+        <w:t xml:space="preserve"> </w:t>
+      </w:r>
+      <w:proofErr w:type="spellStart"/>
+      <w:r>
+        <w:rPr>
+          <w:lang w:val="en-US"/>
+        </w:rPr>
+        <w:t>self.apply</w:t>
+      </w:r>
+      <w:proofErr w:type="spellEnd"/>
+      <w:r>
+        <w:rPr>
+          <w:lang w:val="en-US"/>
+        </w:rPr>
+        <w:t>(a, b)</w:t>
+      </w:r>
+    </w:p>
+    <w:p>
+      <w:pPr>
+        <w:spacing w:after="0"/>
+        <w:rPr>
+          <w:lang w:val="en-US"/>
+        </w:rPr>
+      </w:pPr>
+      <w:r>
+        <w:rPr>
+          <w:lang w:val="en-US"/>
+        </w:rPr>
+        <w:t xml:space="preserve">                                a + b</w:t>
+      </w:r>
+    </w:p>
+    <w:p>
+      <w:pPr>
+        <w:spacing w:after="0"/>
+        <w:rPr>
+          <w:lang w:val="en-US"/>
+        </w:rPr>
+      </w:pPr>
+      <w:r>
+        <w:rPr>
+          <w:lang w:val="en-US"/>
+        </w:rPr>
+        <w:t xml:space="preserve">                         </w:t>
+      </w:r>
+      <w:proofErr w:type="gramStart"/>
+      <w:r>
+        <w:rPr>
+          <w:lang w:val="en-US"/>
+        </w:rPr>
+        <w:t>end</w:t>
+      </w:r>
+      <w:proofErr w:type="gramEnd"/>
+    </w:p>
+    <w:p>
+      <w:pPr>
+        <w:spacing w:after="0"/>
+        <w:rPr>
+          <w:lang w:val="en-US"/>
+        </w:rPr>
+      </w:pPr>
+      <w:r>
+        <w:rPr>
+          <w:lang w:val="en-US"/>
+        </w:rPr>
+        <w:t xml:space="preserve">               </w:t>
+      </w:r>
+      <w:proofErr w:type="gramStart"/>
+      <w:r>
+        <w:rPr>
+          <w:lang w:val="en-US"/>
+        </w:rPr>
+        <w:t>end</w:t>
+      </w:r>
+      <w:proofErr w:type="gramEnd"/>
+    </w:p>
+    <w:p>
+      <w:pPr>
+        <w:spacing w:after="0"/>
+        <w:rPr>
+          <w:lang w:val="en-US"/>
+        </w:rPr>
+      </w:pPr>
+    </w:p>
+    <w:p>
+      <w:pPr>
+        <w:spacing w:after="0"/>
+        <w:rPr>
+          <w:lang w:val="en-US"/>
+        </w:rPr>
+      </w:pPr>
+      <w:r>
+        <w:rPr>
+          <w:lang w:val="en-US"/>
+        </w:rPr>
+        <w:lastRenderedPageBreak/>
+        <w:t xml:space="preserve">This change brought performance improvement of over 60% for </w:t>
+      </w:r>
+      <w:proofErr w:type="spellStart"/>
+      <w:r>
+        <w:rPr>
+          <w:lang w:val="en-US"/>
+        </w:rPr>
+        <w:t>MDArray</w:t>
+      </w:r>
+      <w:proofErr w:type="spellEnd"/>
+      <w:r>
+        <w:rPr>
+          <w:lang w:val="en-US"/>
+        </w:rPr>
+        <w:t xml:space="preserve"> operations with Ruby methods.</w:t>
+      </w:r>
+    </w:p>
+    <w:p>
+      <w:pPr>
+        <w:spacing w:after="0"/>
+        <w:rPr>
+          <w:lang w:val="en-US"/>
+        </w:rPr>
+      </w:pPr>
+    </w:p>
+    <w:p>
+      <w:pPr>
+        <w:spacing w:after="0"/>
+        <w:rPr>
+          <w:b/>
+          <w:lang w:val="en-US"/>
+        </w:rPr>
+      </w:pPr>
+      <w:r>
+        <w:rPr>
+          <w:b/>
+          <w:lang w:val="en-US"/>
+        </w:rPr>
+        <w:t>Lazy Evaluation</w:t>
+      </w:r>
+    </w:p>
+    <w:p>
+      <w:pPr>
+        <w:spacing w:after="0"/>
+        <w:rPr>
+          <w:lang w:val="en-US"/>
+        </w:rPr>
+      </w:pPr>
+    </w:p>
+    <w:p>
+      <w:pPr>
+        <w:spacing w:after="0"/>
+        <w:rPr>
+          <w:lang w:val="en-US"/>
+        </w:rPr>
+      </w:pPr>
+      <w:r>
+        <w:rPr>
+          <w:lang w:val="en-US"/>
+        </w:rPr>
+        <w:t xml:space="preserve">Usual </w:t>
+      </w:r>
+      <w:proofErr w:type="spellStart"/>
+      <w:r>
+        <w:rPr>
+          <w:lang w:val="en-US"/>
+        </w:rPr>
+        <w:t>MDArray</w:t>
+      </w:r>
+      <w:proofErr w:type="spellEnd"/>
+      <w:r>
+        <w:rPr>
+          <w:lang w:val="en-US"/>
+        </w:rPr>
+        <w:t xml:space="preserve"> operations are done eagerly, i.e., if @a, @b, @c </w:t>
+      </w:r>
+      <w:proofErr w:type="gramStart"/>
+      <w:r>
+        <w:rPr>
+          <w:lang w:val="en-US"/>
+        </w:rPr>
+        <w:t>are</w:t>
+      </w:r>
+      <w:proofErr w:type="gramEnd"/>
+      <w:r>
+        <w:rPr>
+          <w:lang w:val="en-US"/>
+        </w:rPr>
+        <w:t xml:space="preserve"> three </w:t>
+      </w:r>
+      <w:proofErr w:type="spellStart"/>
+      <w:r>
+        <w:rPr>
+          <w:lang w:val="en-US"/>
+        </w:rPr>
+        <w:t>MDArrays</w:t>
+      </w:r>
+      <w:proofErr w:type="spellEnd"/>
+      <w:r>
+        <w:rPr>
+          <w:lang w:val="en-US"/>
+        </w:rPr>
+        <w:t xml:space="preserve"> then</w:t>
+      </w:r>
+      <w:r>
+        <w:rPr>
+          <w:lang w:val="en-US"/>
+        </w:rPr>
+        <w:t xml:space="preserve"> the following:</w:t>
+      </w:r>
+    </w:p>
+    <w:p>
+      <w:pPr>
+        <w:spacing w:after="0"/>
+        <w:rPr>
+          <w:lang w:val="en-US"/>
+        </w:rPr>
+      </w:pPr>
+    </w:p>
+    <w:p>
+      <w:pPr>
+        <w:spacing w:after="0"/>
+        <w:rPr>
+          <w:lang w:val="en-US"/>
+        </w:rPr>
+      </w:pPr>
+      <w:r>
+        <w:rPr>
+          <w:lang w:val="en-US"/>
+        </w:rPr>
+        <w:tab/>
+        <w:t>@d = @a + @b + @c</w:t>
+      </w:r>
+    </w:p>
+    <w:p>
+      <w:pPr>
+        <w:spacing w:after="0"/>
+        <w:rPr>
+          <w:lang w:val="en-US"/>
+        </w:rPr>
+      </w:pPr>
+    </w:p>
+    <w:p>
+      <w:pPr>
+        <w:spacing w:after="0"/>
+        <w:jc w:val="both"/>
+        <w:rPr>
+          <w:lang w:val="en-US"/>
+        </w:rPr>
+      </w:pPr>
+      <w:proofErr w:type="gramStart"/>
+      <w:r>
+        <w:rPr>
+          <w:lang w:val="en-US"/>
+        </w:rPr>
+        <w:t>will</w:t>
+      </w:r>
+      <w:proofErr w:type="gramEnd"/>
+      <w:r>
+        <w:rPr>
+          <w:lang w:val="en-US"/>
+        </w:rPr>
+        <w:t xml:space="preserve"> be evaluated as follows: </w:t>
+      </w:r>
+      <w:r>
+        <w:rPr>
+          <w:lang w:val="en-US"/>
+        </w:rPr>
+        <w:t>f</w:t>
+      </w:r>
+      <w:r>
+        <w:rPr>
+          <w:lang w:val="en-US"/>
+        </w:rPr>
+        <w:t>irst @a + @b is performed and stored in a temporary variable, then this temporary variable is added to @c.</w:t>
+      </w:r>
+      <w:r>
+        <w:rPr>
+          <w:lang w:val="en-US"/>
+        </w:rPr>
+        <w:t xml:space="preserve">  For large expressions, temporary variables can have significant performance impact.</w:t>
+      </w:r>
+    </w:p>
+    <w:p>
+      <w:pPr>
+        <w:spacing w:after="0"/>
+        <w:jc w:val="both"/>
+        <w:rPr>
+          <w:lang w:val="en-US"/>
+        </w:rPr>
+      </w:pPr>
+    </w:p>
+    <w:p>
+      <w:pPr>
+        <w:spacing w:after="0"/>
+        <w:jc w:val="both"/>
+        <w:rPr>
+          <w:lang w:val="en-US"/>
+        </w:rPr>
+      </w:pPr>
+      <w:r>
+        <w:rPr>
+          <w:lang w:val="en-US"/>
+        </w:rPr>
+        <w:t xml:space="preserve">This version of </w:t>
+      </w:r>
+      <w:proofErr w:type="spellStart"/>
+      <w:r>
+        <w:rPr>
+          <w:lang w:val="en-US"/>
+        </w:rPr>
+        <w:t>MDArray</w:t>
+      </w:r>
+      <w:proofErr w:type="spellEnd"/>
+      <w:r>
+        <w:rPr>
+          <w:lang w:val="en-US"/>
+        </w:rPr>
+        <w:t xml:space="preserve"> introduces lazy evaluation of expressions.  Thus, when in lazy mode:</w:t>
+      </w:r>
+    </w:p>
+    <w:p>
+      <w:pPr>
+        <w:spacing w:after="0"/>
+        <w:jc w:val="both"/>
+        <w:rPr>
+          <w:lang w:val="en-US"/>
+        </w:rPr>
+      </w:pPr>
+    </w:p>
+    <w:p>
+      <w:pPr>
+        <w:spacing w:after="0"/>
+        <w:jc w:val="both"/>
+        <w:rPr>
+          <w:lang w:val="en-US"/>
+        </w:rPr>
+      </w:pPr>
+      <w:r>
+        <w:rPr>
+          <w:lang w:val="en-US"/>
+        </w:rPr>
+        <w:tab/>
+        <w:t>@</w:t>
+      </w:r>
+      <w:proofErr w:type="spellStart"/>
+      <w:r>
+        <w:rPr>
+          <w:lang w:val="en-US"/>
+        </w:rPr>
+        <w:t>lazy_d</w:t>
+      </w:r>
+      <w:proofErr w:type="spellEnd"/>
+      <w:r>
+        <w:rPr>
+          <w:lang w:val="en-US"/>
+        </w:rPr>
+        <w:t xml:space="preserve"> = @a + @b + @c</w:t>
+      </w:r>
+    </w:p>
+    <w:p>
+      <w:pPr>
+        <w:spacing w:after="0"/>
+        <w:rPr>
+          <w:lang w:val="en-US"/>
+        </w:rPr>
+      </w:pPr>
+    </w:p>
+    <w:p>
+      <w:pPr>
+        <w:spacing w:after="0"/>
+        <w:jc w:val="both"/>
+        <w:rPr>
+          <w:lang w:val="en-US"/>
+        </w:rPr>
+      </w:pPr>
+      <w:proofErr w:type="gramStart"/>
+      <w:r>
+        <w:rPr>
+          <w:lang w:val="en-US"/>
+        </w:rPr>
+        <w:t>will</w:t>
+      </w:r>
+      <w:proofErr w:type="gramEnd"/>
+      <w:r>
+        <w:rPr>
+          <w:lang w:val="en-US"/>
+        </w:rPr>
+        <w:t xml:space="preserve"> not evaluate immediately.  Rather, the expression is preprocessed and only executed when required.  Since at execution time the whole expression is known, there is no need for temporary variables as the whole expression is executed at once.  To put </w:t>
+      </w:r>
+      <w:proofErr w:type="spellStart"/>
+      <w:r>
+        <w:rPr>
+          <w:lang w:val="en-US"/>
+        </w:rPr>
+        <w:t>MDArray</w:t>
+      </w:r>
+      <w:proofErr w:type="spellEnd"/>
+      <w:r>
+        <w:rPr>
+          <w:lang w:val="en-US"/>
+        </w:rPr>
+        <w:t xml:space="preserve"> in lazy mode we only need to set its mode to lazy with the following command “</w:t>
+      </w:r>
+      <w:proofErr w:type="spellStart"/>
+      <w:r>
+        <w:rPr>
+          <w:lang w:val="en-US"/>
+        </w:rPr>
+        <w:t>MDArray.lazy</w:t>
+      </w:r>
+      <w:proofErr w:type="spellEnd"/>
+      <w:r>
+        <w:rPr>
+          <w:lang w:val="en-US"/>
+        </w:rPr>
+        <w:t xml:space="preserve"> = true”.</w:t>
+      </w:r>
+      <w:r>
+        <w:rPr>
+          <w:lang w:val="en-US"/>
+        </w:rPr>
+        <w:t xml:space="preserve">  All expressions after that are by default lazy.  </w:t>
+      </w:r>
+    </w:p>
+    <w:p>
+      <w:pPr>
+        <w:spacing w:after="0"/>
+        <w:jc w:val="both"/>
+        <w:rPr>
+          <w:lang w:val="en-US"/>
+        </w:rPr>
+      </w:pPr>
+    </w:p>
+    <w:p>
+      <w:pPr>
+        <w:spacing w:after="0"/>
+        <w:jc w:val="both"/>
+        <w:rPr>
+          <w:lang w:val="en-US"/>
+        </w:rPr>
+      </w:pPr>
+      <w:proofErr w:type="spellStart"/>
+      <w:r>
+        <w:rPr>
+          <w:lang w:val="en-US"/>
+        </w:rPr>
+        <w:t>MDArray</w:t>
+      </w:r>
+      <w:proofErr w:type="spellEnd"/>
+      <w:r>
+        <w:rPr>
+          <w:lang w:val="en-US"/>
+        </w:rPr>
+        <w:t xml:space="preserve"> does not implement broadcasting rules as </w:t>
+      </w:r>
+      <w:proofErr w:type="spellStart"/>
+      <w:r>
+        <w:rPr>
+          <w:lang w:val="en-US"/>
+        </w:rPr>
+        <w:t>NumPy</w:t>
+      </w:r>
+      <w:proofErr w:type="spellEnd"/>
+      <w:r>
+        <w:rPr>
+          <w:lang w:val="en-US"/>
+        </w:rPr>
+        <w:t>.  As a result, trying to operate on arrays of different shape raises an exception.  On lazy mode, this exception is raise only at evaluation time, so it is possible to have an invalid lazy array.  To evaluate a lazy array one should use the “[]” method as follows:</w:t>
+      </w:r>
+    </w:p>
+    <w:p>
+      <w:pPr>
+        <w:spacing w:after="0"/>
+        <w:jc w:val="both"/>
+        <w:rPr>
+          <w:lang w:val="en-US"/>
+        </w:rPr>
+      </w:pPr>
+    </w:p>
+    <w:p>
+      <w:pPr>
+        <w:spacing w:after="0"/>
+        <w:jc w:val="both"/>
+        <w:rPr>
+          <w:lang w:val="en-US"/>
+        </w:rPr>
+      </w:pPr>
+      <w:r>
+        <w:rPr>
+          <w:lang w:val="en-US"/>
+        </w:rPr>
+        <w:tab/>
+        <w:t xml:space="preserve">@d = </w:t>
+      </w:r>
+      <w:proofErr w:type="spellStart"/>
+      <w:r>
+        <w:rPr>
+          <w:lang w:val="en-US"/>
+        </w:rPr>
+        <w:t>lazy_</w:t>
+      </w:r>
+      <w:proofErr w:type="gramStart"/>
+      <w:r>
+        <w:rPr>
+          <w:lang w:val="en-US"/>
+        </w:rPr>
+        <w:t>d</w:t>
+      </w:r>
+      <w:proofErr w:type="spellEnd"/>
+      <w:r>
+        <w:rPr>
+          <w:lang w:val="en-US"/>
+        </w:rPr>
+        <w:t>[]</w:t>
+      </w:r>
+      <w:proofErr w:type="gramEnd"/>
+    </w:p>
+    <w:p>
+      <w:pPr>
+        <w:spacing w:after="0"/>
+        <w:jc w:val="both"/>
+        <w:rPr>
+          <w:lang w:val="en-US"/>
+        </w:rPr>
+      </w:pPr>
+    </w:p>
+    <w:p>
+      <w:pPr>
+        <w:spacing w:after="0"/>
+        <w:jc w:val="both"/>
+        <w:rPr>
+          <w:lang w:val="en-US"/>
+        </w:rPr>
+      </w:pPr>
+      <w:r>
+        <w:rPr>
+          <w:lang w:val="en-US"/>
+        </w:rPr>
+        <w:t xml:space="preserve">@d is now a normal </w:t>
+      </w:r>
+      <w:proofErr w:type="spellStart"/>
+      <w:r>
+        <w:rPr>
+          <w:lang w:val="en-US"/>
+        </w:rPr>
+        <w:t>MDArray</w:t>
+      </w:r>
+      <w:proofErr w:type="spellEnd"/>
+      <w:r>
+        <w:rPr>
+          <w:lang w:val="en-US"/>
+        </w:rPr>
+        <w:t xml:space="preserve">.  </w:t>
+      </w:r>
+    </w:p>
+    <w:p>
+      <w:pPr>
+        <w:spacing w:after="0"/>
+        <w:jc w:val="both"/>
+        <w:rPr>
+          <w:lang w:val="en-US"/>
+        </w:rPr>
+      </w:pPr>
+    </w:p>
+    <w:p>
+      <w:pPr>
+        <w:spacing w:after="0"/>
+        <w:jc w:val="both"/>
+        <w:rPr>
+          <w:lang w:val="en-US"/>
+        </w:rPr>
+      </w:pPr>
+      <w:r>
+        <w:rPr>
+          <w:lang w:val="en-US"/>
+        </w:rPr>
+        <w:t xml:space="preserve">Lazy </w:t>
+      </w:r>
+      <w:proofErr w:type="spellStart"/>
+      <w:r>
+        <w:rPr>
+          <w:lang w:val="en-US"/>
+        </w:rPr>
+        <w:t>MDArrays</w:t>
+      </w:r>
+      <w:proofErr w:type="spellEnd"/>
+      <w:r>
+        <w:rPr>
+          <w:lang w:val="en-US"/>
+        </w:rPr>
+        <w:t xml:space="preserve"> are really lazy, so let’s assume that @a = [1, 2, 3, 4] and @b = [5, 6, 7, 8].  Lets also have @</w:t>
+      </w:r>
+      <w:proofErr w:type="spellStart"/>
+      <w:r>
+        <w:rPr>
+          <w:lang w:val="en-US"/>
+        </w:rPr>
+        <w:t>l_c</w:t>
+      </w:r>
+      <w:proofErr w:type="spellEnd"/>
+      <w:r>
+        <w:rPr>
+          <w:lang w:val="en-US"/>
+        </w:rPr>
+        <w:t xml:space="preserve"> = @a + @b.  Now doing @c = @</w:t>
+      </w:r>
+      <w:proofErr w:type="spellStart"/>
+      <w:r>
+        <w:rPr>
+          <w:lang w:val="en-US"/>
+        </w:rPr>
+        <w:t>l_</w:t>
+      </w:r>
+      <w:proofErr w:type="gramStart"/>
+      <w:r>
+        <w:rPr>
+          <w:lang w:val="en-US"/>
+        </w:rPr>
+        <w:t>c</w:t>
+      </w:r>
+      <w:proofErr w:type="spellEnd"/>
+      <w:r>
+        <w:rPr>
+          <w:lang w:val="en-US"/>
+        </w:rPr>
+        <w:t>[</w:t>
+      </w:r>
+      <w:proofErr w:type="gramEnd"/>
+      <w:r>
+        <w:rPr>
+          <w:lang w:val="en-US"/>
+        </w:rPr>
+        <w:t xml:space="preserve">], will evaluate @c to [6, 8, 10, 12].  Now, let´s do </w:t>
+      </w:r>
+      <w:proofErr w:type="gramStart"/>
+      <w:r>
+        <w:rPr>
+          <w:lang w:val="en-US"/>
+        </w:rPr>
+        <w:t>@a[</w:t>
+      </w:r>
+      <w:proofErr w:type="gramEnd"/>
+      <w:r>
+        <w:rPr>
+          <w:lang w:val="en-US"/>
+        </w:rPr>
+        <w:t>1] = 20 and then @d = @</w:t>
+      </w:r>
+      <w:proofErr w:type="spellStart"/>
+      <w:r>
+        <w:rPr>
+          <w:lang w:val="en-US"/>
+        </w:rPr>
+        <w:t>l_c</w:t>
+      </w:r>
+      <w:proofErr w:type="spellEnd"/>
+      <w:r>
+        <w:rPr>
+          <w:lang w:val="en-US"/>
+        </w:rPr>
+        <w:t>[].  Now @d evaluates to [25, 8, 10, 12] as the new value of @</w:t>
+      </w:r>
+      <w:proofErr w:type="gramStart"/>
+      <w:r>
+        <w:rPr>
+          <w:lang w:val="en-US"/>
+        </w:rPr>
+        <w:t>a is</w:t>
+      </w:r>
+      <w:proofErr w:type="gramEnd"/>
+      <w:r>
+        <w:rPr>
+          <w:lang w:val="en-US"/>
+        </w:rPr>
+        <w:t xml:space="preserve"> used.</w:t>
+      </w:r>
+    </w:p>
+    <w:p>
+      <w:pPr>
+        <w:spacing w:after="0"/>
+        <w:jc w:val="both"/>
+        <w:rPr>
+          <w:lang w:val="en-US"/>
+        </w:rPr>
+      </w:pPr>
+    </w:p>
+    <w:p>
+      <w:pPr>
+        <w:spacing w:after="0"/>
+        <w:jc w:val="both"/>
+        <w:rPr>
+          <w:lang w:val="en-US"/>
+        </w:rPr>
+      </w:pPr>
+      <w:r>
+        <w:rPr>
+          <w:lang w:val="en-US"/>
+        </w:rPr>
+        <w:t>Lazy arrays can be evaluated inside expressions:</w:t>
+      </w:r>
+    </w:p>
+    <w:p>
+      <w:pPr>
+        <w:spacing w:after="0"/>
+        <w:jc w:val="both"/>
+        <w:rPr>
+          <w:lang w:val="en-US"/>
+        </w:rPr>
+      </w:pPr>
+    </w:p>
+    <w:p>
+      <w:pPr>
+        <w:spacing w:after="0"/>
+        <w:jc w:val="both"/>
+        <w:rPr>
+          <w:lang w:val="en-US"/>
+        </w:rPr>
+      </w:pPr>
+      <w:r>
+        <w:rPr>
+          <w:lang w:val="en-US"/>
+        </w:rPr>
+        <w:tab/>
+        <w:t>@</w:t>
+      </w:r>
+      <w:proofErr w:type="spellStart"/>
+      <w:r>
+        <w:rPr>
+          <w:lang w:val="en-US"/>
+        </w:rPr>
+        <w:t>l_c</w:t>
+      </w:r>
+      <w:proofErr w:type="spellEnd"/>
+      <w:r>
+        <w:rPr>
+          <w:lang w:val="en-US"/>
+        </w:rPr>
+        <w:t xml:space="preserve"> = (@a + @b</w:t>
+      </w:r>
+      <w:proofErr w:type="gramStart"/>
+      <w:r>
+        <w:rPr>
+          <w:lang w:val="en-US"/>
+        </w:rPr>
+        <w:t>)[</w:t>
+      </w:r>
+      <w:proofErr w:type="gramEnd"/>
+      <w:r>
+        <w:rPr>
+          <w:lang w:val="en-US"/>
+        </w:rPr>
+        <w:t>] + @c</w:t>
+      </w:r>
+    </w:p>
+    <w:p>
+      <w:pPr>
+        <w:spacing w:after="0"/>
+        <w:jc w:val="both"/>
+        <w:rPr>
+          <w:lang w:val="en-US"/>
+        </w:rPr>
+      </w:pPr>
+    </w:p>
+    <w:p>
+      <w:pPr>
+        <w:spacing w:after="0"/>
+        <w:jc w:val="both"/>
+        <w:rPr>
+          <w:lang w:val="en-US"/>
+        </w:rPr>
+      </w:pPr>
+      <w:r>
+        <w:rPr>
+          <w:lang w:val="en-US"/>
+        </w:rPr>
+        <w:t>In this example, @</w:t>
+      </w:r>
+      <w:proofErr w:type="spellStart"/>
+      <w:r>
+        <w:rPr>
+          <w:lang w:val="en-US"/>
+        </w:rPr>
+        <w:t>l_c</w:t>
+      </w:r>
+      <w:proofErr w:type="spellEnd"/>
+      <w:r>
+        <w:rPr>
+          <w:lang w:val="en-US"/>
+        </w:rPr>
+        <w:t xml:space="preserve"> is a lazy array, but (@a + @b) is evaluated when the “[]” method is called and then added to @c.  If now the value of @</w:t>
+      </w:r>
+      <w:proofErr w:type="gramStart"/>
+      <w:r>
+        <w:rPr>
+          <w:lang w:val="en-US"/>
+        </w:rPr>
+        <w:t>a or</w:t>
+      </w:r>
+      <w:proofErr w:type="gramEnd"/>
+      <w:r>
+        <w:rPr>
+          <w:lang w:val="en-US"/>
+        </w:rPr>
+        <w:t xml:space="preserve"> @b is changed, the evaluation of @</w:t>
+      </w:r>
+      <w:proofErr w:type="spellStart"/>
+      <w:r>
+        <w:rPr>
+          <w:lang w:val="en-US"/>
+        </w:rPr>
+        <w:t>l_c</w:t>
+      </w:r>
+      <w:proofErr w:type="spellEnd"/>
+      <w:r>
+        <w:rPr>
+          <w:lang w:val="en-US"/>
+        </w:rPr>
+        <w:t xml:space="preserve"> will not be changed as in the previous example.</w:t>
+      </w:r>
+    </w:p>
+    <w:p>
+      <w:pPr>
+        <w:spacing w:after="0"/>
+        <w:jc w:val="both"/>
+        <w:rPr>
+          <w:lang w:val="en-US"/>
+        </w:rPr>
+      </w:pPr>
+      <w:r>
+        <w:rPr>
+          <w:lang w:val="en-US"/>
+        </w:rPr>
+        <w:lastRenderedPageBreak/>
+        <w:t>Finally, laziness is contagious.  So, let´s assume that we have @</w:t>
+      </w:r>
+      <w:proofErr w:type="spellStart"/>
+      <w:r>
+        <w:rPr>
+          <w:lang w:val="en-US"/>
+        </w:rPr>
+        <w:t>l_c</w:t>
+      </w:r>
+      <w:proofErr w:type="spellEnd"/>
+      <w:r>
+        <w:rPr>
+          <w:lang w:val="en-US"/>
+        </w:rPr>
+        <w:t xml:space="preserve"> as above, a lazy array and we do </w:t>
+      </w:r>
+      <w:proofErr w:type="spellStart"/>
+      <w:r>
+        <w:rPr>
+          <w:lang w:val="en-US"/>
+        </w:rPr>
+        <w:t>MDArray.lazy</w:t>
+      </w:r>
+      <w:proofErr w:type="spellEnd"/>
+      <w:r>
+        <w:rPr>
+          <w:lang w:val="en-US"/>
+        </w:rPr>
+        <w:t xml:space="preserve"> = false.  From this point on in the code, operations will be done eagerly.  Now doing: @e = @d + @</w:t>
+      </w:r>
+      <w:proofErr w:type="spellStart"/>
+      <w:r>
+        <w:rPr>
+          <w:lang w:val="en-US"/>
+        </w:rPr>
+        <w:t>l_c</w:t>
+      </w:r>
+      <w:proofErr w:type="spellEnd"/>
+      <w:r>
+        <w:rPr>
+          <w:lang w:val="en-US"/>
+        </w:rPr>
+        <w:t>, @e is a lazy array as its construction involves a lazy array.  One should be careful when in eager mode</w:t>
+      </w:r>
+      <w:r>
+        <w:rPr>
+          <w:lang w:val="en-US"/>
+        </w:rPr>
+        <w:t xml:space="preserve"> mixing lazy and eager arrays:</w:t>
+      </w:r>
+      <w:r>
+        <w:rPr>
+          <w:lang w:val="en-US"/>
+        </w:rPr>
+        <w:t xml:space="preserve">  </w:t>
+      </w:r>
+    </w:p>
+    <w:p>
+      <w:pPr>
+        <w:spacing w:after="0"/>
+        <w:jc w:val="both"/>
+        <w:rPr>
+          <w:lang w:val="en-US"/>
+        </w:rPr>
+      </w:pPr>
+    </w:p>
+    <w:p>
+      <w:pPr>
+        <w:spacing w:after="0"/>
+        <w:jc w:val="both"/>
+        <w:rPr>
+          <w:lang w:val="en-US"/>
+        </w:rPr>
+      </w:pPr>
+      <w:r>
+        <w:rPr>
+          <w:lang w:val="en-US"/>
+        </w:rPr>
+        <w:tab/>
+        <w:t>@c = @</w:t>
+      </w:r>
+      <w:proofErr w:type="spellStart"/>
+      <w:r>
+        <w:rPr>
+          <w:lang w:val="en-US"/>
+        </w:rPr>
+        <w:t>l_a</w:t>
+      </w:r>
+      <w:proofErr w:type="spellEnd"/>
+      <w:r>
+        <w:rPr>
+          <w:lang w:val="en-US"/>
+        </w:rPr>
+        <w:t xml:space="preserve"> + (@b + @c)</w:t>
+      </w:r>
+    </w:p>
+    <w:p>
+      <w:pPr>
+        <w:spacing w:after="0"/>
+        <w:jc w:val="both"/>
+        <w:rPr>
+          <w:lang w:val="en-US"/>
+        </w:rPr>
+      </w:pPr>
+    </w:p>
+    <w:p>
+      <w:pPr>
+        <w:spacing w:after="0"/>
+        <w:jc w:val="both"/>
+        <w:rPr>
+          <w:lang w:val="en-US"/>
+        </w:rPr>
+      </w:pPr>
+      <w:proofErr w:type="gramStart"/>
+      <w:r>
+        <w:rPr>
+          <w:lang w:val="en-US"/>
+        </w:rPr>
+        <w:t>then</w:t>
+      </w:r>
+      <w:proofErr w:type="gramEnd"/>
+      <w:r>
+        <w:rPr>
+          <w:lang w:val="en-US"/>
+        </w:rPr>
+        <w:t>, with parenthesis, first (@b + @c) is evaluated eagerly and then added lazily to @</w:t>
+      </w:r>
+      <w:proofErr w:type="spellStart"/>
+      <w:r>
+        <w:rPr>
+          <w:lang w:val="en-US"/>
+        </w:rPr>
+        <w:t>l_a</w:t>
+      </w:r>
+      <w:proofErr w:type="spellEnd"/>
+      <w:r>
+        <w:rPr>
+          <w:lang w:val="en-US"/>
+        </w:rPr>
+        <w:t>, giving a lazy array.</w:t>
+      </w:r>
+    </w:p>
+    <w:p>
+      <w:pPr>
+        <w:spacing w:after="0"/>
+        <w:jc w:val="both"/>
+        <w:rPr>
+          <w:lang w:val="en-US"/>
+        </w:rPr>
+      </w:pPr>
+    </w:p>
+    <w:p>
+      <w:pPr>
+        <w:spacing w:after="0"/>
+        <w:jc w:val="both"/>
+        <w:rPr>
+          <w:lang w:val="en-US"/>
+        </w:rPr>
+      </w:pPr>
+      <w:r>
+        <w:rPr>
+          <w:lang w:val="en-US"/>
+        </w:rPr>
+        <w:t xml:space="preserve">When only native Java methods are used in the expression, lazy evaluation has better performance the more complex the expression is.  </w:t>
+      </w:r>
+      <w:proofErr w:type="gramStart"/>
+      <w:r>
+        <w:rPr>
+          <w:lang w:val="en-US"/>
+        </w:rPr>
+        <w:t>For example, in my desktop ….</w:t>
+      </w:r>
+      <w:proofErr w:type="gramEnd"/>
+    </w:p>
+    <w:p>
+      <w:pPr>
+        <w:spacing w:after="0"/>
+        <w:jc w:val="both"/>
+        <w:rPr>
+          <w:lang w:val="en-US"/>
+        </w:rPr>
+      </w:pPr>
+    </w:p>
+    <w:p>
+      <w:pPr>
+        <w:spacing w:after="0"/>
+        <w:jc w:val="both"/>
+        <w:rPr>
+          <w:lang w:val="en-US"/>
+        </w:rPr>
+      </w:pPr>
+      <w:r>
+        <w:rPr>
+          <w:lang w:val="en-US"/>
+        </w:rPr>
+        <w:t>However, if expression involves any Ruby method, evaluation of lazy expression is slower that eager evaluation and should thus be avoided.</w:t>
+      </w:r>
+    </w:p>
+    <w:p>
+      <w:pPr>
+        <w:spacing w:after="0"/>
+        <w:jc w:val="both"/>
+        <w:rPr>
+          <w:lang w:val="en-US"/>
+        </w:rPr>
+      </w:pPr>
+    </w:p>
+    <w:p>
+      <w:pPr>
+        <w:rPr>
+          <w:b/>
+          <w:lang w:val="en-US"/>
+        </w:rPr>
+      </w:pPr>
+      <w:proofErr w:type="spellStart"/>
+      <w:r>
+        <w:rPr>
+          <w:b/>
+          <w:sz w:val="28"/>
+          <w:szCs w:val="28"/>
+          <w:lang w:val="en-US"/>
+        </w:rPr>
+        <w:t>MDArray</w:t>
+      </w:r>
+      <w:proofErr w:type="spellEnd"/>
+      <w:r>
+        <w:rPr>
+          <w:b/>
+          <w:sz w:val="28"/>
+          <w:szCs w:val="28"/>
+          <w:lang w:val="en-US"/>
+        </w:rPr>
         <w:t xml:space="preserve"> and </w:t>
       </w:r>
       <w:proofErr w:type="spellStart"/>
       <w:r>
         <w:rPr>
           <w:b/>
+          <w:sz w:val="28"/>
+          <w:szCs w:val="28"/>
           <w:lang w:val="en-US"/>
         </w:rPr>
         <w:t>SciRuby</w:t>
@@ -488,7 +2045,7 @@
         </w:rPr>
         <w:t xml:space="preserve"> Manifesto (</w:t>
       </w:r>
-      <w:hyperlink r:id="rId12" w:history="1">
+      <w:hyperlink r:id="rId13" w:history="1">
         <w:r>
           <w:rPr>
             <w:rStyle w:val="Hyperlink"/>
@@ -536,7 +2093,7 @@
         </w:rPr>
         <w:t>“</w:t>
       </w:r>
-      <w:hyperlink r:id="rId13" w:history="1">
+      <w:hyperlink r:id="rId14" w:history="1">
         <w:r>
           <w:rPr>
             <w:rFonts w:asciiTheme="minorHAnsi" w:eastAsiaTheme="minorHAnsi" w:hAnsiTheme="minorHAnsi" w:cstheme="minorBidi"/>
@@ -558,20 +2115,33 @@
         </w:rPr>
         <w:t> has for some time had no equivalent to the beautifully constructed </w:t>
       </w:r>
-      <w:hyperlink r:id="rId14" w:history="1">
-        <w:proofErr w:type="spellStart"/>
-        <w:r>
-          <w:rPr>
-            <w:rFonts w:asciiTheme="minorHAnsi" w:eastAsiaTheme="minorHAnsi" w:hAnsiTheme="minorHAnsi" w:cstheme="minorBidi"/>
-            <w:i/>
-            <w:sz w:val="22"/>
-            <w:szCs w:val="22"/>
-            <w:lang w:val="en-US" w:eastAsia="en-US"/>
-          </w:rPr>
-          <w:t>NumPy</w:t>
-        </w:r>
-        <w:proofErr w:type="spellEnd"/>
-      </w:hyperlink>
+      <w:proofErr w:type="spellStart"/>
+      <w:r>
+        <w:fldChar w:fldCharType="begin"/>
+      </w:r>
+      <w:r>
+        <w:rPr>
+          <w:lang w:val="en-US"/>
+        </w:rPr>
+        <w:instrText>HYPERLINK "http://numpy.scipy.org/"</w:instrText>
+      </w:r>
+      <w:r>
+        <w:fldChar w:fldCharType="separate"/>
+      </w:r>
+      <w:r>
+        <w:rPr>
+          <w:rFonts w:asciiTheme="minorHAnsi" w:eastAsiaTheme="minorHAnsi" w:hAnsiTheme="minorHAnsi" w:cstheme="minorBidi"/>
+          <w:i/>
+          <w:sz w:val="22"/>
+          <w:szCs w:val="22"/>
+          <w:lang w:val="en-US" w:eastAsia="en-US"/>
+        </w:rPr>
+        <w:t>NumPy</w:t>
+      </w:r>
+      <w:proofErr w:type="spellEnd"/>
+      <w:r>
+        <w:fldChar w:fldCharType="end"/>
+      </w:r>
       <w:r>
         <w:rPr>
           <w:rFonts w:asciiTheme="minorHAnsi" w:eastAsiaTheme="minorHAnsi" w:hAnsiTheme="minorHAnsi" w:cstheme="minorBidi"/>
@@ -776,6 +2346,8 @@
       <w:r>
         <w:rPr>
           <w:b/>
+          <w:sz w:val="28"/>
+          <w:szCs w:val="28"/>
           <w:lang w:val="en-US"/>
         </w:rPr>
         <w:t>MDArray</w:t>
@@ -784,9 +2356,18 @@
       <w:r>
         <w:rPr>
           <w:b/>
-          <w:lang w:val="en-US"/>
-        </w:rPr>
-        <w:t xml:space="preserve"> main properties are:</w:t>
+          <w:sz w:val="28"/>
+          <w:szCs w:val="28"/>
+          <w:lang w:val="en-US"/>
+        </w:rPr>
+        <w:t xml:space="preserve"> main properties are</w:t>
+      </w:r>
+      <w:r>
+        <w:rPr>
+          <w:b/>
+          <w:lang w:val="en-US"/>
+        </w:rPr>
+        <w:t>:</w:t>
       </w:r>
     </w:p>
     <w:p>
@@ -1416,14 +2997,954 @@
       <w:r>
         <w:rPr>
           <w:b/>
-          <w:lang w:val="en-US"/>
-        </w:rPr>
-        <w:t xml:space="preserve">Descriptive statistics methods provided by </w:t>
-      </w:r>
-      <w:proofErr w:type="spellStart"/>
+          <w:sz w:val="28"/>
+          <w:szCs w:val="28"/>
+          <w:lang w:val="en-US"/>
+        </w:rPr>
+        <w:t>Descriptive statis</w:t>
+      </w:r>
       <w:r>
         <w:rPr>
           <w:b/>
+          <w:sz w:val="28"/>
+          <w:szCs w:val="28"/>
+          <w:lang w:val="en-US"/>
+        </w:rPr>
+        <w:t>tics methods imported from Parallel Colt</w:t>
+      </w:r>
+      <w:r>
+        <w:rPr>
+          <w:b/>
+          <w:lang w:val="en-US"/>
+        </w:rPr>
+        <w:t>:</w:t>
+      </w:r>
+    </w:p>
+    <w:p>
+      <w:pPr>
+        <w:jc w:val="both"/>
+        <w:rPr>
+          <w:lang w:val="en-US"/>
+        </w:rPr>
+      </w:pPr>
+      <w:proofErr w:type="spellStart"/>
+      <w:r>
+        <w:rPr>
+          <w:lang w:val="en-US"/>
+        </w:rPr>
+        <w:t>auto_correlation</w:t>
+      </w:r>
+      <w:proofErr w:type="spellEnd"/>
+      <w:r>
+        <w:rPr>
+          <w:lang w:val="en-US"/>
+        </w:rPr>
+        <w:t xml:space="preserve">, correlation, covariance, </w:t>
+      </w:r>
+      <w:proofErr w:type="spellStart"/>
+      <w:r>
+        <w:rPr>
+          <w:lang w:val="en-US"/>
+        </w:rPr>
+        <w:t>durbin_watson</w:t>
+      </w:r>
+      <w:proofErr w:type="spellEnd"/>
+      <w:r>
+        <w:rPr>
+          <w:lang w:val="en-US"/>
+        </w:rPr>
+        <w:t xml:space="preserve">, frequencies, </w:t>
+      </w:r>
+      <w:proofErr w:type="spellStart"/>
+      <w:r>
+        <w:rPr>
+          <w:lang w:val="en-US"/>
+        </w:rPr>
+        <w:t>geometric_mean</w:t>
+      </w:r>
+      <w:proofErr w:type="spellEnd"/>
+      <w:r>
+        <w:rPr>
+          <w:lang w:val="en-US"/>
+        </w:rPr>
+        <w:t xml:space="preserve">, </w:t>
+      </w:r>
+      <w:proofErr w:type="spellStart"/>
+      <w:r>
+        <w:rPr>
+          <w:lang w:val="en-US"/>
+        </w:rPr>
+        <w:t>har</w:t>
+      </w:r>
+      <w:r>
+        <w:rPr>
+          <w:lang w:val="en-US"/>
+        </w:rPr>
+        <w:t>monic_mean</w:t>
+      </w:r>
+      <w:proofErr w:type="spellEnd"/>
+      <w:r>
+        <w:rPr>
+          <w:lang w:val="en-US"/>
+        </w:rPr>
+        <w:t>, kurtosis, lag1, max,</w:t>
+      </w:r>
+      <w:r>
+        <w:rPr>
+          <w:lang w:val="en-US"/>
+        </w:rPr>
+        <w:t xml:space="preserve"> </w:t>
+      </w:r>
+      <w:r>
+        <w:rPr>
+          <w:lang w:val="en-US"/>
+        </w:rPr>
+        <w:t xml:space="preserve">mean, </w:t>
+      </w:r>
+      <w:proofErr w:type="spellStart"/>
+      <w:r>
+        <w:rPr>
+          <w:lang w:val="en-US"/>
+        </w:rPr>
+        <w:t>mean_deviation</w:t>
+      </w:r>
+      <w:proofErr w:type="spellEnd"/>
+      <w:r>
+        <w:rPr>
+          <w:lang w:val="en-US"/>
+        </w:rPr>
+        <w:t>, median, min, moment,</w:t>
+      </w:r>
+      <w:r>
+        <w:rPr>
+          <w:lang w:val="en-US"/>
+        </w:rPr>
+        <w:t xml:space="preserve"> </w:t>
+      </w:r>
+      <w:r>
+        <w:rPr>
+          <w:lang w:val="en-US"/>
+        </w:rPr>
+        <w:t xml:space="preserve">moment3, moment4, </w:t>
+      </w:r>
+      <w:proofErr w:type="spellStart"/>
+      <w:r>
+        <w:rPr>
+          <w:lang w:val="en-US"/>
+        </w:rPr>
+        <w:t>pooled_mean</w:t>
+      </w:r>
+      <w:proofErr w:type="spellEnd"/>
+      <w:r>
+        <w:rPr>
+          <w:lang w:val="en-US"/>
+        </w:rPr>
+        <w:t>,</w:t>
+      </w:r>
+      <w:r>
+        <w:rPr>
+          <w:lang w:val="en-US"/>
+        </w:rPr>
+        <w:t xml:space="preserve"> </w:t>
+      </w:r>
+      <w:proofErr w:type="spellStart"/>
+      <w:r>
+        <w:rPr>
+          <w:lang w:val="en-US"/>
+        </w:rPr>
+        <w:t>pooled_variance</w:t>
+      </w:r>
+      <w:proofErr w:type="spellEnd"/>
+      <w:r>
+        <w:rPr>
+          <w:lang w:val="en-US"/>
+        </w:rPr>
+        <w:t xml:space="preserve">, product, </w:t>
+      </w:r>
+      <w:proofErr w:type="spellStart"/>
+      <w:r>
+        <w:rPr>
+          <w:lang w:val="en-US"/>
+        </w:rPr>
+        <w:t>quantile</w:t>
+      </w:r>
+      <w:proofErr w:type="spellEnd"/>
+      <w:r>
+        <w:rPr>
+          <w:lang w:val="en-US"/>
+        </w:rPr>
+        <w:t xml:space="preserve">, </w:t>
+      </w:r>
+      <w:proofErr w:type="spellStart"/>
+      <w:r>
+        <w:rPr>
+          <w:lang w:val="en-US"/>
+        </w:rPr>
+        <w:t>quantile_inverse</w:t>
+      </w:r>
+      <w:proofErr w:type="spellEnd"/>
+      <w:r>
+        <w:rPr>
+          <w:lang w:val="en-US"/>
+        </w:rPr>
+        <w:t>,</w:t>
+      </w:r>
+      <w:r>
+        <w:rPr>
+          <w:lang w:val="en-US"/>
+        </w:rPr>
+        <w:t xml:space="preserve"> </w:t>
+      </w:r>
+      <w:proofErr w:type="spellStart"/>
+      <w:r>
+        <w:rPr>
+          <w:lang w:val="en-US"/>
+        </w:rPr>
+        <w:t>rank_interpolated</w:t>
+      </w:r>
+      <w:proofErr w:type="spellEnd"/>
+      <w:r>
+        <w:rPr>
+          <w:lang w:val="en-US"/>
+        </w:rPr>
+        <w:t xml:space="preserve">, </w:t>
+      </w:r>
+      <w:proofErr w:type="spellStart"/>
+      <w:r>
+        <w:rPr>
+          <w:lang w:val="en-US"/>
+        </w:rPr>
+        <w:t>rms</w:t>
+      </w:r>
+      <w:proofErr w:type="spellEnd"/>
+      <w:r>
+        <w:rPr>
+          <w:lang w:val="en-US"/>
+        </w:rPr>
+        <w:t xml:space="preserve">, </w:t>
+      </w:r>
+      <w:proofErr w:type="spellStart"/>
+      <w:r>
+        <w:rPr>
+          <w:lang w:val="en-US"/>
+        </w:rPr>
+        <w:t>sample_covariance</w:t>
+      </w:r>
+      <w:proofErr w:type="spellEnd"/>
+      <w:r>
+        <w:rPr>
+          <w:lang w:val="en-US"/>
+        </w:rPr>
+        <w:t xml:space="preserve">, </w:t>
+      </w:r>
+      <w:proofErr w:type="spellStart"/>
+      <w:r>
+        <w:rPr>
+          <w:lang w:val="en-US"/>
+        </w:rPr>
+        <w:t>sample_kurtosis</w:t>
+      </w:r>
+      <w:proofErr w:type="spellEnd"/>
+      <w:r>
+        <w:rPr>
+          <w:lang w:val="en-US"/>
+        </w:rPr>
+        <w:t>,</w:t>
+      </w:r>
+      <w:r>
+        <w:rPr>
+          <w:lang w:val="en-US"/>
+        </w:rPr>
+        <w:t xml:space="preserve"> </w:t>
+      </w:r>
+      <w:proofErr w:type="spellStart"/>
+      <w:r>
+        <w:rPr>
+          <w:lang w:val="en-US"/>
+        </w:rPr>
+        <w:t>sample_kurtosis_standard_error</w:t>
+      </w:r>
+      <w:proofErr w:type="spellEnd"/>
+      <w:r>
+        <w:rPr>
+          <w:lang w:val="en-US"/>
+        </w:rPr>
+        <w:t>,</w:t>
+      </w:r>
+      <w:r>
+        <w:rPr>
+          <w:lang w:val="en-US"/>
+        </w:rPr>
+        <w:t xml:space="preserve"> </w:t>
+      </w:r>
+      <w:proofErr w:type="spellStart"/>
+      <w:r>
+        <w:rPr>
+          <w:lang w:val="en-US"/>
+        </w:rPr>
+        <w:t>sample_skew</w:t>
+      </w:r>
+      <w:proofErr w:type="spellEnd"/>
+      <w:r>
+        <w:rPr>
+          <w:lang w:val="en-US"/>
+        </w:rPr>
+        <w:t xml:space="preserve">, </w:t>
+      </w:r>
+      <w:proofErr w:type="spellStart"/>
+      <w:r>
+        <w:rPr>
+          <w:lang w:val="en-US"/>
+        </w:rPr>
+        <w:t>sample_skew_standard_error</w:t>
+      </w:r>
+      <w:proofErr w:type="spellEnd"/>
+      <w:r>
+        <w:rPr>
+          <w:lang w:val="en-US"/>
+        </w:rPr>
+        <w:t xml:space="preserve">, </w:t>
+      </w:r>
+      <w:proofErr w:type="spellStart"/>
+      <w:r>
+        <w:rPr>
+          <w:lang w:val="en-US"/>
+        </w:rPr>
+        <w:t>sample_standard_deviation</w:t>
+      </w:r>
+      <w:proofErr w:type="spellEnd"/>
+      <w:r>
+        <w:rPr>
+          <w:lang w:val="en-US"/>
+        </w:rPr>
+        <w:t>,</w:t>
+      </w:r>
+      <w:r>
+        <w:rPr>
+          <w:lang w:val="en-US"/>
+        </w:rPr>
+        <w:t xml:space="preserve"> </w:t>
+      </w:r>
+      <w:proofErr w:type="spellStart"/>
+      <w:r>
+        <w:rPr>
+          <w:lang w:val="en-US"/>
+        </w:rPr>
+        <w:t>sample_variance</w:t>
+      </w:r>
+      <w:proofErr w:type="spellEnd"/>
+      <w:r>
+        <w:rPr>
+          <w:lang w:val="en-US"/>
+        </w:rPr>
+        <w:t xml:space="preserve">, </w:t>
+      </w:r>
+      <w:proofErr w:type="spellStart"/>
+      <w:r>
+        <w:rPr>
+          <w:lang w:val="en-US"/>
+        </w:rPr>
+        <w:t>sample_weighted_variance</w:t>
+      </w:r>
+      <w:proofErr w:type="spellEnd"/>
+      <w:r>
+        <w:rPr>
+          <w:lang w:val="en-US"/>
+        </w:rPr>
+        <w:t xml:space="preserve">, skew, split, </w:t>
+      </w:r>
+      <w:r>
+        <w:rPr>
+          <w:lang w:val="en-US"/>
+        </w:rPr>
+        <w:t xml:space="preserve"> </w:t>
+      </w:r>
+      <w:proofErr w:type="spellStart"/>
+      <w:r>
+        <w:rPr>
+          <w:lang w:val="en-US"/>
+        </w:rPr>
+        <w:t>standard_deviation</w:t>
+      </w:r>
+      <w:proofErr w:type="spellEnd"/>
+      <w:r>
+        <w:rPr>
+          <w:lang w:val="en-US"/>
+        </w:rPr>
+        <w:t xml:space="preserve">, </w:t>
+      </w:r>
+      <w:proofErr w:type="spellStart"/>
+      <w:r>
+        <w:rPr>
+          <w:lang w:val="en-US"/>
+        </w:rPr>
+        <w:t>standard_error</w:t>
+      </w:r>
+      <w:proofErr w:type="spellEnd"/>
+      <w:r>
+        <w:rPr>
+          <w:lang w:val="en-US"/>
+        </w:rPr>
+        <w:t xml:space="preserve">, sum, </w:t>
+      </w:r>
+      <w:proofErr w:type="spellStart"/>
+      <w:r>
+        <w:rPr>
+          <w:lang w:val="en-US"/>
+        </w:rPr>
+        <w:t>sum_of_inversions</w:t>
+      </w:r>
+      <w:proofErr w:type="spellEnd"/>
+      <w:r>
+        <w:rPr>
+          <w:lang w:val="en-US"/>
+        </w:rPr>
+        <w:t xml:space="preserve">, </w:t>
+      </w:r>
+      <w:proofErr w:type="spellStart"/>
+      <w:r>
+        <w:rPr>
+          <w:lang w:val="en-US"/>
+        </w:rPr>
+        <w:t>sum_of_logarithms</w:t>
+      </w:r>
+      <w:proofErr w:type="spellEnd"/>
+      <w:r>
+        <w:rPr>
+          <w:lang w:val="en-US"/>
+        </w:rPr>
+        <w:t xml:space="preserve">, </w:t>
+      </w:r>
+      <w:proofErr w:type="spellStart"/>
+      <w:r>
+        <w:rPr>
+          <w:lang w:val="en-US"/>
+        </w:rPr>
+        <w:t>sum_of_powers</w:t>
+      </w:r>
+      <w:proofErr w:type="spellEnd"/>
+      <w:r>
+        <w:rPr>
+          <w:lang w:val="en-US"/>
+        </w:rPr>
+        <w:t xml:space="preserve">, </w:t>
+      </w:r>
+      <w:proofErr w:type="spellStart"/>
+      <w:r>
+        <w:rPr>
+          <w:lang w:val="en-US"/>
+        </w:rPr>
+        <w:t>sum_of_power_deviations</w:t>
+      </w:r>
+      <w:proofErr w:type="spellEnd"/>
+      <w:r>
+        <w:rPr>
+          <w:lang w:val="en-US"/>
+        </w:rPr>
+        <w:t xml:space="preserve">, </w:t>
+      </w:r>
+      <w:proofErr w:type="spellStart"/>
+      <w:r>
+        <w:rPr>
+          <w:lang w:val="en-US"/>
+        </w:rPr>
+        <w:t>sum_of_squares</w:t>
+      </w:r>
+      <w:proofErr w:type="spellEnd"/>
+      <w:r>
+        <w:rPr>
+          <w:lang w:val="en-US"/>
+        </w:rPr>
+        <w:t xml:space="preserve">, </w:t>
+      </w:r>
+      <w:proofErr w:type="spellStart"/>
+      <w:r>
+        <w:rPr>
+          <w:lang w:val="en-US"/>
+        </w:rPr>
+        <w:t>sum_of_squared_deviations</w:t>
+      </w:r>
+      <w:proofErr w:type="spellEnd"/>
+      <w:r>
+        <w:rPr>
+          <w:lang w:val="en-US"/>
+        </w:rPr>
+        <w:t xml:space="preserve">, </w:t>
+      </w:r>
+      <w:proofErr w:type="spellStart"/>
+      <w:r>
+        <w:rPr>
+          <w:lang w:val="en-US"/>
+        </w:rPr>
+        <w:t>t</w:t>
+      </w:r>
+      <w:r>
+        <w:rPr>
+          <w:lang w:val="en-US"/>
+        </w:rPr>
+        <w:t>rimmed_mean</w:t>
+      </w:r>
+      <w:proofErr w:type="spellEnd"/>
+      <w:r>
+        <w:rPr>
+          <w:lang w:val="en-US"/>
+        </w:rPr>
+        <w:t>,</w:t>
+      </w:r>
+      <w:r>
+        <w:rPr>
+          <w:lang w:val="en-US"/>
+        </w:rPr>
+        <w:t xml:space="preserve"> </w:t>
+      </w:r>
+      <w:r>
+        <w:rPr>
+          <w:lang w:val="en-US"/>
+        </w:rPr>
+        <w:t xml:space="preserve">variance, </w:t>
+      </w:r>
+      <w:proofErr w:type="spellStart"/>
+      <w:r>
+        <w:rPr>
+          <w:lang w:val="en-US"/>
+        </w:rPr>
+        <w:t>weighted_mean</w:t>
+      </w:r>
+      <w:proofErr w:type="spellEnd"/>
+      <w:r>
+        <w:rPr>
+          <w:lang w:val="en-US"/>
+        </w:rPr>
+        <w:t xml:space="preserve">, </w:t>
+      </w:r>
+      <w:proofErr w:type="spellStart"/>
+      <w:r>
+        <w:rPr>
+          <w:lang w:val="en-US"/>
+        </w:rPr>
+        <w:t>weighted_rms</w:t>
+      </w:r>
+      <w:proofErr w:type="spellEnd"/>
+      <w:r>
+        <w:rPr>
+          <w:lang w:val="en-US"/>
+        </w:rPr>
+        <w:t xml:space="preserve">, </w:t>
+      </w:r>
+      <w:proofErr w:type="spellStart"/>
+      <w:r>
+        <w:rPr>
+          <w:lang w:val="en-US"/>
+        </w:rPr>
+        <w:t>weighted_sums</w:t>
+      </w:r>
+      <w:proofErr w:type="spellEnd"/>
+      <w:r>
+        <w:rPr>
+          <w:lang w:val="en-US"/>
+        </w:rPr>
+        <w:t>,</w:t>
+      </w:r>
+      <w:r>
+        <w:rPr>
+          <w:lang w:val="en-US"/>
+        </w:rPr>
+        <w:t xml:space="preserve"> </w:t>
+      </w:r>
+      <w:proofErr w:type="spellStart"/>
+      <w:r>
+        <w:rPr>
+          <w:lang w:val="en-US"/>
+        </w:rPr>
+        <w:t>winsorized_mean</w:t>
+      </w:r>
+      <w:proofErr w:type="spellEnd"/>
+      <w:r>
+        <w:rPr>
+          <w:lang w:val="en-US"/>
+        </w:rPr>
+        <w:t>.</w:t>
+      </w:r>
+    </w:p>
+    <w:p>
+      <w:pPr>
+        <w:jc w:val="both"/>
+        <w:rPr>
+          <w:lang w:val="en-US"/>
+        </w:rPr>
+      </w:pPr>
+      <w:r>
+        <w:rPr>
+          <w:b/>
+          <w:sz w:val="28"/>
+          <w:szCs w:val="28"/>
+          <w:lang w:val="en-US"/>
+        </w:rPr>
+        <w:t>Double methods from Parallel Colt</w:t>
+      </w:r>
+      <w:r>
+        <w:rPr>
+          <w:lang w:val="en-US"/>
+        </w:rPr>
+        <w:t>:</w:t>
+      </w:r>
+    </w:p>
+    <w:p>
+      <w:pPr>
+        <w:jc w:val="both"/>
+        <w:rPr>
+          <w:lang w:val="en-US"/>
+        </w:rPr>
+      </w:pPr>
+      <w:r>
+        <w:rPr>
+          <w:lang w:val="en-US"/>
+        </w:rPr>
+        <w:t xml:space="preserve">abs, </w:t>
+      </w:r>
+      <w:proofErr w:type="spellStart"/>
+      <w:r>
+        <w:rPr>
+          <w:lang w:val="en-US"/>
+        </w:rPr>
+        <w:t>acos,asin</w:t>
+      </w:r>
+      <w:proofErr w:type="spellEnd"/>
+      <w:r>
+        <w:rPr>
+          <w:lang w:val="en-US"/>
+        </w:rPr>
+        <w:t xml:space="preserve">, </w:t>
+      </w:r>
+      <w:proofErr w:type="spellStart"/>
+      <w:r>
+        <w:rPr>
+          <w:lang w:val="en-US"/>
+        </w:rPr>
+        <w:t>atan</w:t>
+      </w:r>
+      <w:proofErr w:type="spellEnd"/>
+      <w:r>
+        <w:rPr>
+          <w:lang w:val="en-US"/>
+        </w:rPr>
+        <w:t xml:space="preserve">, atan2, ceil, compare, </w:t>
+      </w:r>
+      <w:proofErr w:type="spellStart"/>
+      <w:r>
+        <w:rPr>
+          <w:lang w:val="en-US"/>
+        </w:rPr>
+        <w:t>cos</w:t>
+      </w:r>
+      <w:proofErr w:type="spellEnd"/>
+      <w:r>
+        <w:rPr>
+          <w:lang w:val="en-US"/>
+        </w:rPr>
+        <w:t xml:space="preserve">, div, </w:t>
+      </w:r>
+      <w:proofErr w:type="spellStart"/>
+      <w:r>
+        <w:rPr>
+          <w:lang w:val="en-US"/>
+        </w:rPr>
+        <w:t>divNeg</w:t>
+      </w:r>
+      <w:proofErr w:type="spellEnd"/>
+      <w:r>
+        <w:rPr>
+          <w:lang w:val="en-US"/>
+        </w:rPr>
+        <w:t xml:space="preserve">, equals, exp, </w:t>
+      </w:r>
+      <w:r>
+        <w:rPr>
+          <w:lang w:val="en-US"/>
+        </w:rPr>
+        <w:t xml:space="preserve">floor, greater, identity, </w:t>
+      </w:r>
+      <w:proofErr w:type="spellStart"/>
+      <w:r>
+        <w:rPr>
+          <w:lang w:val="en-US"/>
+        </w:rPr>
+        <w:t>IEEEremainder</w:t>
+      </w:r>
+      <w:proofErr w:type="spellEnd"/>
+      <w:r>
+        <w:rPr>
+          <w:lang w:val="en-US"/>
+        </w:rPr>
+        <w:t xml:space="preserve">, inv, </w:t>
+      </w:r>
+      <w:proofErr w:type="spellStart"/>
+      <w:r>
+        <w:rPr>
+          <w:lang w:val="en-US"/>
+        </w:rPr>
+        <w:t>isEqual</w:t>
+      </w:r>
+      <w:proofErr w:type="spellEnd"/>
+      <w:r>
+        <w:rPr>
+          <w:lang w:val="en-US"/>
+        </w:rPr>
+        <w:t xml:space="preserve">, </w:t>
+      </w:r>
+      <w:proofErr w:type="spellStart"/>
+      <w:r>
+        <w:rPr>
+          <w:lang w:val="en-US"/>
+        </w:rPr>
+        <w:t>isGreater</w:t>
+      </w:r>
+      <w:proofErr w:type="spellEnd"/>
+      <w:r>
+        <w:rPr>
+          <w:lang w:val="en-US"/>
+        </w:rPr>
+        <w:t xml:space="preserve">, </w:t>
+      </w:r>
+      <w:proofErr w:type="spellStart"/>
+      <w:r>
+        <w:rPr>
+          <w:lang w:val="en-US"/>
+        </w:rPr>
+        <w:t>isLess</w:t>
+      </w:r>
+      <w:proofErr w:type="spellEnd"/>
+      <w:r>
+        <w:rPr>
+          <w:lang w:val="en-US"/>
+        </w:rPr>
+        <w:t xml:space="preserve">, less, </w:t>
+      </w:r>
+      <w:proofErr w:type="spellStart"/>
+      <w:r>
+        <w:rPr>
+          <w:lang w:val="en-US"/>
+        </w:rPr>
+        <w:t>lg</w:t>
+      </w:r>
+      <w:proofErr w:type="spellEnd"/>
+      <w:r>
+        <w:rPr>
+          <w:lang w:val="en-US"/>
+        </w:rPr>
+        <w:t xml:space="preserve">, log, log2, max, min, minus, mod, </w:t>
+      </w:r>
+      <w:proofErr w:type="spellStart"/>
+      <w:r>
+        <w:rPr>
+          <w:lang w:val="en-US"/>
+        </w:rPr>
+        <w:t>mult</w:t>
+      </w:r>
+      <w:proofErr w:type="spellEnd"/>
+      <w:r>
+        <w:rPr>
+          <w:lang w:val="en-US"/>
+        </w:rPr>
+        <w:t xml:space="preserve">, </w:t>
+      </w:r>
+      <w:proofErr w:type="spellStart"/>
+      <w:r>
+        <w:rPr>
+          <w:lang w:val="en-US"/>
+        </w:rPr>
+        <w:t>multNeg</w:t>
+      </w:r>
+      <w:proofErr w:type="spellEnd"/>
+      <w:r>
+        <w:rPr>
+          <w:lang w:val="en-US"/>
+        </w:rPr>
+        <w:t xml:space="preserve">, </w:t>
+      </w:r>
+      <w:proofErr w:type="spellStart"/>
+      <w:r>
+        <w:rPr>
+          <w:lang w:val="en-US"/>
+        </w:rPr>
+        <w:t>multSquare</w:t>
+      </w:r>
+      <w:proofErr w:type="spellEnd"/>
+      <w:r>
+        <w:rPr>
+          <w:lang w:val="en-US"/>
+        </w:rPr>
+        <w:t xml:space="preserve">, </w:t>
+      </w:r>
+      <w:proofErr w:type="spellStart"/>
+      <w:r>
+        <w:rPr>
+          <w:lang w:val="en-US"/>
+        </w:rPr>
+        <w:t>neg</w:t>
+      </w:r>
+      <w:proofErr w:type="spellEnd"/>
+      <w:r>
+        <w:rPr>
+          <w:lang w:val="en-US"/>
+        </w:rPr>
+        <w:t xml:space="preserve">, plus, </w:t>
+      </w:r>
+      <w:proofErr w:type="spellStart"/>
+      <w:r>
+        <w:rPr>
+          <w:lang w:val="en-US"/>
+        </w:rPr>
+        <w:t>plusAbs</w:t>
+      </w:r>
+      <w:proofErr w:type="spellEnd"/>
+      <w:r>
+        <w:rPr>
+          <w:lang w:val="en-US"/>
+        </w:rPr>
+        <w:t xml:space="preserve">, </w:t>
+      </w:r>
+      <w:proofErr w:type="spellStart"/>
+      <w:r>
+        <w:rPr>
+          <w:lang w:val="en-US"/>
+        </w:rPr>
+        <w:t>pow</w:t>
+      </w:r>
+      <w:proofErr w:type="spellEnd"/>
+      <w:r>
+        <w:rPr>
+          <w:lang w:val="en-US"/>
+        </w:rPr>
+        <w:t xml:space="preserve">, </w:t>
+      </w:r>
+      <w:proofErr w:type="spellStart"/>
+      <w:r>
+        <w:rPr>
+          <w:lang w:val="en-US"/>
+        </w:rPr>
+        <w:t>rint</w:t>
+      </w:r>
+      <w:proofErr w:type="spellEnd"/>
+      <w:r>
+        <w:rPr>
+          <w:lang w:val="en-US"/>
+        </w:rPr>
+        <w:t xml:space="preserve">, sign, sin, </w:t>
+      </w:r>
+      <w:proofErr w:type="spellStart"/>
+      <w:r>
+        <w:rPr>
+          <w:lang w:val="en-US"/>
+        </w:rPr>
+        <w:t>sqrt</w:t>
+      </w:r>
+      <w:proofErr w:type="spellEnd"/>
+      <w:r>
+        <w:rPr>
+          <w:lang w:val="en-US"/>
+        </w:rPr>
+        <w:t>, square, tan</w:t>
+      </w:r>
+      <w:r>
+        <w:rPr>
+          <w:lang w:val="en-US"/>
+        </w:rPr>
+        <w:t>.</w:t>
+      </w:r>
+    </w:p>
+    <w:p>
+      <w:pPr>
+        <w:jc w:val="both"/>
+        <w:rPr>
+          <w:lang w:val="en-US"/>
+        </w:rPr>
+      </w:pPr>
+      <w:r>
+        <w:rPr>
+          <w:b/>
+          <w:sz w:val="28"/>
+          <w:szCs w:val="28"/>
+          <w:lang w:val="en-US"/>
+        </w:rPr>
+        <w:t>Float methods from Parallel Colt</w:t>
+      </w:r>
+      <w:r>
+        <w:rPr>
+          <w:lang w:val="en-US"/>
+        </w:rPr>
+        <w:t>:</w:t>
+      </w:r>
+    </w:p>
+    <w:p>
+      <w:pPr>
+        <w:jc w:val="both"/>
+        <w:rPr>
+          <w:b/>
+          <w:sz w:val="28"/>
+          <w:szCs w:val="28"/>
+          <w:lang w:val="en-US"/>
+        </w:rPr>
+      </w:pPr>
+      <w:r>
+        <w:rPr>
+          <w:b/>
+          <w:sz w:val="28"/>
+          <w:szCs w:val="28"/>
+          <w:lang w:val="en-US"/>
+        </w:rPr>
+        <w:t>Long</w:t>
+      </w:r>
+      <w:r>
+        <w:rPr>
+          <w:b/>
+          <w:sz w:val="28"/>
+          <w:szCs w:val="28"/>
+          <w:lang w:val="en-US"/>
+        </w:rPr>
+        <w:t xml:space="preserve"> methods from Parallel Colt</w:t>
+      </w:r>
+    </w:p>
+    <w:p>
+      <w:pPr>
+        <w:jc w:val="both"/>
+        <w:rPr>
+          <w:lang w:val="en-US"/>
+        </w:rPr>
+      </w:pPr>
+      <w:r>
+        <w:rPr>
+          <w:b/>
+          <w:sz w:val="28"/>
+          <w:szCs w:val="28"/>
+          <w:lang w:val="en-US"/>
+        </w:rPr>
+        <w:t>Int</w:t>
+      </w:r>
+      <w:r>
+        <w:rPr>
+          <w:b/>
+          <w:sz w:val="28"/>
+          <w:szCs w:val="28"/>
+          <w:lang w:val="en-US"/>
+        </w:rPr>
+        <w:t xml:space="preserve"> methods from Parallel Colt</w:t>
+      </w:r>
+    </w:p>
+    <w:p>
+      <w:pPr>
+        <w:jc w:val="both"/>
+        <w:rPr>
+          <w:b/>
+          <w:lang w:val="en-US"/>
+        </w:rPr>
+      </w:pPr>
+      <w:proofErr w:type="spellStart"/>
+      <w:r>
+        <w:rPr>
+          <w:b/>
+          <w:sz w:val="28"/>
+          <w:szCs w:val="28"/>
           <w:lang w:val="en-US"/>
         </w:rPr>
         <w:t>MDArray</w:t>
@@ -1432,580 +3953,18 @@
       <w:r>
         <w:rPr>
           <w:b/>
+          <w:sz w:val="28"/>
+          <w:szCs w:val="28"/>
+          <w:lang w:val="en-US"/>
+        </w:rPr>
+        <w:t xml:space="preserve"> installation and download</w:t>
+      </w:r>
+      <w:r>
+        <w:rPr>
+          <w:b/>
           <w:lang w:val="en-US"/>
         </w:rPr>
         <w:t>:</w:t>
-      </w:r>
-    </w:p>
-    <w:p>
-      <w:pPr>
-        <w:jc w:val="both"/>
-        <w:rPr>
-          <w:lang w:val="en-US"/>
-        </w:rPr>
-      </w:pPr>
-      <w:proofErr w:type="spellStart"/>
-      <w:r>
-        <w:rPr>
-          <w:lang w:val="en-US"/>
-        </w:rPr>
-        <w:t>auto_correlation</w:t>
-      </w:r>
-      <w:proofErr w:type="spellEnd"/>
-      <w:r>
-        <w:rPr>
-          <w:lang w:val="en-US"/>
-        </w:rPr>
-        <w:t xml:space="preserve">, correlation, covariance, </w:t>
-      </w:r>
-      <w:proofErr w:type="spellStart"/>
-      <w:r>
-        <w:rPr>
-          <w:lang w:val="en-US"/>
-        </w:rPr>
-        <w:t>durbin_watson</w:t>
-      </w:r>
-      <w:proofErr w:type="spellEnd"/>
-      <w:r>
-        <w:rPr>
-          <w:lang w:val="en-US"/>
-        </w:rPr>
-        <w:t xml:space="preserve">, frequencies, </w:t>
-      </w:r>
-      <w:proofErr w:type="spellStart"/>
-      <w:r>
-        <w:rPr>
-          <w:lang w:val="en-US"/>
-        </w:rPr>
-        <w:t>geometric_mean</w:t>
-      </w:r>
-      <w:proofErr w:type="spellEnd"/>
-      <w:r>
-        <w:rPr>
-          <w:lang w:val="en-US"/>
-        </w:rPr>
-        <w:t xml:space="preserve">, </w:t>
-      </w:r>
-      <w:proofErr w:type="spellStart"/>
-      <w:r>
-        <w:rPr>
-          <w:lang w:val="en-US"/>
-        </w:rPr>
-        <w:t>har</w:t>
-      </w:r>
-      <w:r>
-        <w:rPr>
-          <w:lang w:val="en-US"/>
-        </w:rPr>
-        <w:t>monic_mean</w:t>
-      </w:r>
-      <w:proofErr w:type="spellEnd"/>
-      <w:r>
-        <w:rPr>
-          <w:lang w:val="en-US"/>
-        </w:rPr>
-        <w:t>, kurtosis, lag1, max,</w:t>
-      </w:r>
-      <w:r>
-        <w:rPr>
-          <w:lang w:val="en-US"/>
-        </w:rPr>
-        <w:t xml:space="preserve"> </w:t>
-      </w:r>
-      <w:r>
-        <w:rPr>
-          <w:lang w:val="en-US"/>
-        </w:rPr>
-        <w:t xml:space="preserve">mean, </w:t>
-      </w:r>
-      <w:proofErr w:type="spellStart"/>
-      <w:r>
-        <w:rPr>
-          <w:lang w:val="en-US"/>
-        </w:rPr>
-        <w:t>mean_deviation</w:t>
-      </w:r>
-      <w:proofErr w:type="spellEnd"/>
-      <w:r>
-        <w:rPr>
-          <w:lang w:val="en-US"/>
-        </w:rPr>
-        <w:t>, median, min, moment,</w:t>
-      </w:r>
-      <w:r>
-        <w:rPr>
-          <w:lang w:val="en-US"/>
-        </w:rPr>
-        <w:t xml:space="preserve"> </w:t>
-      </w:r>
-      <w:r>
-        <w:rPr>
-          <w:lang w:val="en-US"/>
-        </w:rPr>
-        <w:t xml:space="preserve">moment3, moment4, </w:t>
-      </w:r>
-      <w:proofErr w:type="spellStart"/>
-      <w:r>
-        <w:rPr>
-          <w:lang w:val="en-US"/>
-        </w:rPr>
-        <w:t>pooled_mean</w:t>
-      </w:r>
-      <w:proofErr w:type="spellEnd"/>
-      <w:r>
-        <w:rPr>
-          <w:lang w:val="en-US"/>
-        </w:rPr>
-        <w:t>,</w:t>
-      </w:r>
-      <w:r>
-        <w:rPr>
-          <w:lang w:val="en-US"/>
-        </w:rPr>
-        <w:t xml:space="preserve"> </w:t>
-      </w:r>
-      <w:proofErr w:type="spellStart"/>
-      <w:r>
-        <w:rPr>
-          <w:lang w:val="en-US"/>
-        </w:rPr>
-        <w:t>pooled_variance</w:t>
-      </w:r>
-      <w:proofErr w:type="spellEnd"/>
-      <w:r>
-        <w:rPr>
-          <w:lang w:val="en-US"/>
-        </w:rPr>
-        <w:t xml:space="preserve">, product, </w:t>
-      </w:r>
-      <w:proofErr w:type="spellStart"/>
-      <w:r>
-        <w:rPr>
-          <w:lang w:val="en-US"/>
-        </w:rPr>
-        <w:t>quantile</w:t>
-      </w:r>
-      <w:proofErr w:type="spellEnd"/>
-      <w:r>
-        <w:rPr>
-          <w:lang w:val="en-US"/>
-        </w:rPr>
-        <w:t xml:space="preserve">, </w:t>
-      </w:r>
-      <w:proofErr w:type="spellStart"/>
-      <w:r>
-        <w:rPr>
-          <w:lang w:val="en-US"/>
-        </w:rPr>
-        <w:t>quantile_inverse</w:t>
-      </w:r>
-      <w:proofErr w:type="spellEnd"/>
-      <w:r>
-        <w:rPr>
-          <w:lang w:val="en-US"/>
-        </w:rPr>
-        <w:t>,</w:t>
-      </w:r>
-      <w:r>
-        <w:rPr>
-          <w:lang w:val="en-US"/>
-        </w:rPr>
-        <w:t xml:space="preserve"> </w:t>
-      </w:r>
-      <w:proofErr w:type="spellStart"/>
-      <w:r>
-        <w:rPr>
-          <w:lang w:val="en-US"/>
-        </w:rPr>
-        <w:t>rank_interpolated</w:t>
-      </w:r>
-      <w:proofErr w:type="spellEnd"/>
-      <w:r>
-        <w:rPr>
-          <w:lang w:val="en-US"/>
-        </w:rPr>
-        <w:t xml:space="preserve">, </w:t>
-      </w:r>
-      <w:proofErr w:type="spellStart"/>
-      <w:r>
-        <w:rPr>
-          <w:lang w:val="en-US"/>
-        </w:rPr>
-        <w:t>rms</w:t>
-      </w:r>
-      <w:proofErr w:type="spellEnd"/>
-      <w:r>
-        <w:rPr>
-          <w:lang w:val="en-US"/>
-        </w:rPr>
-        <w:t xml:space="preserve">, </w:t>
-      </w:r>
-      <w:proofErr w:type="spellStart"/>
-      <w:r>
-        <w:rPr>
-          <w:lang w:val="en-US"/>
-        </w:rPr>
-        <w:t>sample_covariance</w:t>
-      </w:r>
-      <w:proofErr w:type="spellEnd"/>
-      <w:r>
-        <w:rPr>
-          <w:lang w:val="en-US"/>
-        </w:rPr>
-        <w:t xml:space="preserve">, </w:t>
-      </w:r>
-      <w:proofErr w:type="spellStart"/>
-      <w:r>
-        <w:rPr>
-          <w:lang w:val="en-US"/>
-        </w:rPr>
-        <w:t>sample_kurtosis</w:t>
-      </w:r>
-      <w:proofErr w:type="spellEnd"/>
-      <w:r>
-        <w:rPr>
-          <w:lang w:val="en-US"/>
-        </w:rPr>
-        <w:t>,</w:t>
-      </w:r>
-      <w:r>
-        <w:rPr>
-          <w:lang w:val="en-US"/>
-        </w:rPr>
-        <w:t xml:space="preserve"> </w:t>
-      </w:r>
-      <w:proofErr w:type="spellStart"/>
-      <w:r>
-        <w:rPr>
-          <w:lang w:val="en-US"/>
-        </w:rPr>
-        <w:t>sample_kurtosis_standard_error</w:t>
-      </w:r>
-      <w:proofErr w:type="spellEnd"/>
-      <w:r>
-        <w:rPr>
-          <w:lang w:val="en-US"/>
-        </w:rPr>
-        <w:t>,</w:t>
-      </w:r>
-      <w:r>
-        <w:rPr>
-          <w:lang w:val="en-US"/>
-        </w:rPr>
-        <w:t xml:space="preserve"> </w:t>
-      </w:r>
-      <w:proofErr w:type="spellStart"/>
-      <w:r>
-        <w:rPr>
-          <w:lang w:val="en-US"/>
-        </w:rPr>
-        <w:t>sample_skew</w:t>
-      </w:r>
-      <w:proofErr w:type="spellEnd"/>
-      <w:r>
-        <w:rPr>
-          <w:lang w:val="en-US"/>
-        </w:rPr>
-        <w:t xml:space="preserve">, </w:t>
-      </w:r>
-      <w:proofErr w:type="spellStart"/>
-      <w:r>
-        <w:rPr>
-          <w:lang w:val="en-US"/>
-        </w:rPr>
-        <w:t>sample_skew_standard_error</w:t>
-      </w:r>
-      <w:proofErr w:type="spellEnd"/>
-      <w:r>
-        <w:rPr>
-          <w:lang w:val="en-US"/>
-        </w:rPr>
-        <w:t xml:space="preserve">, </w:t>
-      </w:r>
-      <w:proofErr w:type="spellStart"/>
-      <w:r>
-        <w:rPr>
-          <w:lang w:val="en-US"/>
-        </w:rPr>
-        <w:t>sample_standard_deviation</w:t>
-      </w:r>
-      <w:proofErr w:type="spellEnd"/>
-      <w:r>
-        <w:rPr>
-          <w:lang w:val="en-US"/>
-        </w:rPr>
-        <w:t>,</w:t>
-      </w:r>
-      <w:r>
-        <w:rPr>
-          <w:lang w:val="en-US"/>
-        </w:rPr>
-        <w:t xml:space="preserve"> </w:t>
-      </w:r>
-      <w:proofErr w:type="spellStart"/>
-      <w:r>
-        <w:rPr>
-          <w:lang w:val="en-US"/>
-        </w:rPr>
-        <w:t>sample_variance</w:t>
-      </w:r>
-      <w:proofErr w:type="spellEnd"/>
-      <w:r>
-        <w:rPr>
-          <w:lang w:val="en-US"/>
-        </w:rPr>
-        <w:t xml:space="preserve">, </w:t>
-      </w:r>
-      <w:proofErr w:type="spellStart"/>
-      <w:r>
-        <w:rPr>
-          <w:lang w:val="en-US"/>
-        </w:rPr>
-        <w:t>sample_weighted_variance</w:t>
-      </w:r>
-      <w:proofErr w:type="spellEnd"/>
-      <w:r>
-        <w:rPr>
-          <w:lang w:val="en-US"/>
-        </w:rPr>
-        <w:t xml:space="preserve">, skew, split, </w:t>
-      </w:r>
-      <w:r>
-        <w:rPr>
-          <w:lang w:val="en-US"/>
-        </w:rPr>
-        <w:t xml:space="preserve"> </w:t>
-      </w:r>
-      <w:proofErr w:type="spellStart"/>
-      <w:r>
-        <w:rPr>
-          <w:lang w:val="en-US"/>
-        </w:rPr>
-        <w:t>standard_deviation</w:t>
-      </w:r>
-      <w:proofErr w:type="spellEnd"/>
-      <w:r>
-        <w:rPr>
-          <w:lang w:val="en-US"/>
-        </w:rPr>
-        <w:t xml:space="preserve">, </w:t>
-      </w:r>
-      <w:proofErr w:type="spellStart"/>
-      <w:r>
-        <w:rPr>
-          <w:lang w:val="en-US"/>
-        </w:rPr>
-        <w:t>standard_error</w:t>
-      </w:r>
-      <w:proofErr w:type="spellEnd"/>
-      <w:r>
-        <w:rPr>
-          <w:lang w:val="en-US"/>
-        </w:rPr>
-        <w:t xml:space="preserve">, sum, </w:t>
-      </w:r>
-      <w:proofErr w:type="spellStart"/>
-      <w:r>
-        <w:rPr>
-          <w:lang w:val="en-US"/>
-        </w:rPr>
-        <w:t>sum_of_inversions</w:t>
-      </w:r>
-      <w:proofErr w:type="spellEnd"/>
-      <w:r>
-        <w:rPr>
-          <w:lang w:val="en-US"/>
-        </w:rPr>
-        <w:t xml:space="preserve">, </w:t>
-      </w:r>
-      <w:proofErr w:type="spellStart"/>
-      <w:r>
-        <w:rPr>
-          <w:lang w:val="en-US"/>
-        </w:rPr>
-        <w:t>sum_of_logarithms</w:t>
-      </w:r>
-      <w:proofErr w:type="spellEnd"/>
-      <w:r>
-        <w:rPr>
-          <w:lang w:val="en-US"/>
-        </w:rPr>
-        <w:t xml:space="preserve">, </w:t>
-      </w:r>
-      <w:proofErr w:type="spellStart"/>
-      <w:r>
-        <w:rPr>
-          <w:lang w:val="en-US"/>
-        </w:rPr>
-        <w:t>sum_of_powers</w:t>
-      </w:r>
-      <w:proofErr w:type="spellEnd"/>
-      <w:r>
-        <w:rPr>
-          <w:lang w:val="en-US"/>
-        </w:rPr>
-        <w:t xml:space="preserve">, </w:t>
-      </w:r>
-      <w:proofErr w:type="spellStart"/>
-      <w:r>
-        <w:rPr>
-          <w:lang w:val="en-US"/>
-        </w:rPr>
-        <w:t>sum_of_power_deviations</w:t>
-      </w:r>
-      <w:proofErr w:type="spellEnd"/>
-      <w:r>
-        <w:rPr>
-          <w:lang w:val="en-US"/>
-        </w:rPr>
-        <w:t xml:space="preserve">, </w:t>
-      </w:r>
-      <w:proofErr w:type="spellStart"/>
-      <w:r>
-        <w:rPr>
-          <w:lang w:val="en-US"/>
-        </w:rPr>
-        <w:t>sum_of_squares</w:t>
-      </w:r>
-      <w:proofErr w:type="spellEnd"/>
-      <w:r>
-        <w:rPr>
-          <w:lang w:val="en-US"/>
-        </w:rPr>
-        <w:t xml:space="preserve">, </w:t>
-      </w:r>
-      <w:proofErr w:type="spellStart"/>
-      <w:r>
-        <w:rPr>
-          <w:lang w:val="en-US"/>
-        </w:rPr>
-        <w:t>sum_of_squared_deviations</w:t>
-      </w:r>
-      <w:proofErr w:type="spellEnd"/>
-      <w:r>
-        <w:rPr>
-          <w:lang w:val="en-US"/>
-        </w:rPr>
-        <w:t xml:space="preserve">, </w:t>
-      </w:r>
-      <w:proofErr w:type="spellStart"/>
-      <w:r>
-        <w:rPr>
-          <w:lang w:val="en-US"/>
-        </w:rPr>
-        <w:t>t</w:t>
-      </w:r>
-      <w:r>
-        <w:rPr>
-          <w:lang w:val="en-US"/>
-        </w:rPr>
-        <w:t>rimmed_mean</w:t>
-      </w:r>
-      <w:proofErr w:type="spellEnd"/>
-      <w:r>
-        <w:rPr>
-          <w:lang w:val="en-US"/>
-        </w:rPr>
-        <w:t>,</w:t>
-      </w:r>
-      <w:r>
-        <w:rPr>
-          <w:lang w:val="en-US"/>
-        </w:rPr>
-        <w:t xml:space="preserve"> </w:t>
-      </w:r>
-      <w:r>
-        <w:rPr>
-          <w:lang w:val="en-US"/>
-        </w:rPr>
-        <w:t xml:space="preserve">variance, </w:t>
-      </w:r>
-      <w:proofErr w:type="spellStart"/>
-      <w:r>
-        <w:rPr>
-          <w:lang w:val="en-US"/>
-        </w:rPr>
-        <w:t>weighted_mean</w:t>
-      </w:r>
-      <w:proofErr w:type="spellEnd"/>
-      <w:r>
-        <w:rPr>
-          <w:lang w:val="en-US"/>
-        </w:rPr>
-        <w:t xml:space="preserve">, </w:t>
-      </w:r>
-      <w:proofErr w:type="spellStart"/>
-      <w:r>
-        <w:rPr>
-          <w:lang w:val="en-US"/>
-        </w:rPr>
-        <w:t>weighted_rms</w:t>
-      </w:r>
-      <w:proofErr w:type="spellEnd"/>
-      <w:r>
-        <w:rPr>
-          <w:lang w:val="en-US"/>
-        </w:rPr>
-        <w:t xml:space="preserve">, </w:t>
-      </w:r>
-      <w:proofErr w:type="spellStart"/>
-      <w:r>
-        <w:rPr>
-          <w:lang w:val="en-US"/>
-        </w:rPr>
-        <w:t>weighted_sums</w:t>
-      </w:r>
-      <w:proofErr w:type="spellEnd"/>
-      <w:r>
-        <w:rPr>
-          <w:lang w:val="en-US"/>
-        </w:rPr>
-        <w:t>,</w:t>
-      </w:r>
-      <w:r>
-        <w:rPr>
-          <w:lang w:val="en-US"/>
-        </w:rPr>
-        <w:t xml:space="preserve"> </w:t>
-      </w:r>
-      <w:proofErr w:type="spellStart"/>
-      <w:r>
-        <w:rPr>
-          <w:lang w:val="en-US"/>
-        </w:rPr>
-        <w:t>winsorized_mean</w:t>
-      </w:r>
-      <w:proofErr w:type="spellEnd"/>
-      <w:r>
-        <w:rPr>
-          <w:lang w:val="en-US"/>
-        </w:rPr>
-        <w:t>.</w:t>
-      </w:r>
-    </w:p>
-    <w:p>
-      <w:pPr>
-        <w:jc w:val="both"/>
-        <w:rPr>
-          <w:b/>
-          <w:lang w:val="en-US"/>
-        </w:rPr>
-      </w:pPr>
-      <w:proofErr w:type="spellStart"/>
-      <w:r>
-        <w:rPr>
-          <w:b/>
-          <w:lang w:val="en-US"/>
-        </w:rPr>
-        <w:t>MDArray</w:t>
-      </w:r>
-      <w:proofErr w:type="spellEnd"/>
-      <w:r>
-        <w:rPr>
-          <w:b/>
-          <w:lang w:val="en-US"/>
-        </w:rPr>
-        <w:t xml:space="preserve"> installation and download:</w:t>
       </w:r>
     </w:p>
     <w:p>
@@ -2088,6 +4047,8 @@
       <w:r>
         <w:rPr>
           <w:b/>
+          <w:sz w:val="28"/>
+          <w:szCs w:val="28"/>
           <w:lang w:val="en-US"/>
         </w:rPr>
         <w:t>MDArray</w:t>
@@ -2096,9 +4057,18 @@
       <w:r>
         <w:rPr>
           <w:b/>
-          <w:lang w:val="en-US"/>
-        </w:rPr>
-        <w:t xml:space="preserve"> Homepages:</w:t>
+          <w:sz w:val="28"/>
+          <w:szCs w:val="28"/>
+          <w:lang w:val="en-US"/>
+        </w:rPr>
+        <w:t xml:space="preserve"> Homepages</w:t>
+      </w:r>
+      <w:r>
+        <w:rPr>
+          <w:b/>
+          <w:lang w:val="en-US"/>
+        </w:rPr>
+        <w:t>:</w:t>
       </w:r>
     </w:p>
     <w:p>
@@ -2155,9 +4125,18 @@
       <w:r>
         <w:rPr>
           <w:b/>
-          <w:lang w:val="en-US"/>
-        </w:rPr>
-        <w:t>Contributors:</w:t>
+          <w:sz w:val="28"/>
+          <w:szCs w:val="28"/>
+          <w:lang w:val="en-US"/>
+        </w:rPr>
+        <w:t>Contributors</w:t>
+      </w:r>
+      <w:r>
+        <w:rPr>
+          <w:b/>
+          <w:lang w:val="en-US"/>
+        </w:rPr>
+        <w:t>:</w:t>
       </w:r>
     </w:p>
     <w:p>
@@ -2204,6 +4183,8 @@
       <w:r>
         <w:rPr>
           <w:b/>
+          <w:sz w:val="28"/>
+          <w:szCs w:val="28"/>
           <w:lang w:val="en-US"/>
         </w:rPr>
         <w:t>MDArray</w:t>
@@ -2212,9 +4193,18 @@
       <w:r>
         <w:rPr>
           <w:b/>
-          <w:lang w:val="en-US"/>
-        </w:rPr>
-        <w:t xml:space="preserve"> History:</w:t>
+          <w:sz w:val="28"/>
+          <w:szCs w:val="28"/>
+          <w:lang w:val="en-US"/>
+        </w:rPr>
+        <w:t xml:space="preserve"> History</w:t>
+      </w:r>
+      <w:r>
+        <w:rPr>
+          <w:b/>
+          <w:lang w:val="en-US"/>
+        </w:rPr>
+        <w:t>:</w:t>
       </w:r>
     </w:p>
     <w:p>
@@ -2233,6 +4223,7 @@
         <w:rPr>
           <w:lang w:val="en-US"/>
         </w:rPr>
+        <w:lastRenderedPageBreak/>
         <w:t xml:space="preserve">16/05/2013: Version 0.5.0 - </w:t>
       </w:r>
       <w:r>
@@ -2370,7 +4361,13 @@
         <w:rPr>
           <w:lang w:val="en-US"/>
         </w:rPr>
-        <w:t>05/05/2013: Version 0.4.0 – Initial release.</w:t>
+        <w:t>05/04</w:t>
+      </w:r>
+      <w:r>
+        <w:rPr>
+          <w:lang w:val="en-US"/>
+        </w:rPr>
+        <w:t>/2013: Version 0.4.0 – Initial release.</w:t>
       </w:r>
     </w:p>
     <w:p>
@@ -3377,4 +5374,16 @@
   <a:objectDefaults/>
   <a:extraClrSchemeLst/>
 </a:theme>
+</file>
+
+<file path=customXml/item1.xml><?xml version="1.0" encoding="utf-8"?>
+<b:Sources xmlns:b="http://schemas.openxmlformats.org/officeDocument/2006/bibliography" xmlns="http://schemas.openxmlformats.org/officeDocument/2006/bibliography" SelectedStyle="\APA.XSL" StyleName="APA Fifth Edition"/>
+</file>
+
+<file path=customXml/itemProps1.xml><?xml version="1.0" encoding="utf-8"?>
+<ds:datastoreItem xmlns:ds="http://schemas.openxmlformats.org/officeDocument/2006/customXml" ds:itemID="{8089E376-A253-47E7-975A-EF7C8CFF72EA}">
+  <ds:schemaRefs>
+    <ds:schemaRef ds:uri="http://schemas.openxmlformats.org/officeDocument/2006/bibliography"/>
+  </ds:schemaRefs>
+</ds:datastoreItem>
 </file>
</xml_diff>

<commit_message>
Adding Parallel Colt methods to MDArray
</commit_message>
<xml_diff>
--- a/Announcement.docx
+++ b/Announcement.docx
@@ -1062,6 +1062,20 @@
           <w:b/>
           <w:lang w:val="en-US"/>
         </w:rPr>
+        <w:t>Exper</w:t>
+      </w:r>
+      <w:r>
+        <w:rPr>
+          <w:b/>
+          <w:lang w:val="en-US"/>
+        </w:rPr>
+        <w:t xml:space="preserve">imental </w:t>
+      </w:r>
+      <w:r>
+        <w:rPr>
+          <w:b/>
+          <w:lang w:val="en-US"/>
+        </w:rPr>
         <w:t>Lazy Evaluation</w:t>
       </w:r>
     </w:p>
@@ -1348,6 +1362,40 @@
         </w:rPr>
         <w:t xml:space="preserve">  All expressions after that are by default lazy.  </w:t>
       </w:r>
+      <w:r>
+        <w:rPr>
+          <w:lang w:val="en-US"/>
+        </w:rPr>
+        <w:t xml:space="preserve">In lazy mode, </w:t>
+      </w:r>
+      <w:proofErr w:type="spellStart"/>
+      <w:r>
+        <w:rPr>
+          <w:lang w:val="en-US"/>
+        </w:rPr>
+        <w:t>MDArray</w:t>
+      </w:r>
+      <w:proofErr w:type="spellEnd"/>
+      <w:r>
+        <w:rPr>
+          <w:lang w:val="en-US"/>
+        </w:rPr>
+        <w:t xml:space="preserve"> resembles </w:t>
+      </w:r>
+      <w:proofErr w:type="spellStart"/>
+      <w:r>
+        <w:rPr>
+          <w:lang w:val="en-US"/>
+        </w:rPr>
+        <w:t>Numexpr</w:t>
+      </w:r>
+      <w:proofErr w:type="spellEnd"/>
+      <w:r>
+        <w:rPr>
+          <w:lang w:val="en-US"/>
+        </w:rPr>
+        <w:t xml:space="preserve">, however, there is no need to write the expression as a string, and there is no compilation involved. </w:t>
+      </w:r>
     </w:p>
     <w:p>
       <w:pPr>
@@ -1700,6 +1748,7 @@
         <w:rPr>
           <w:lang w:val="en-US"/>
         </w:rPr>
+        <w:lastRenderedPageBreak/>
         <w:t>In this example, @</w:t>
       </w:r>
       <w:proofErr w:type="spellStart"/>
@@ -1753,67 +1802,6 @@
           <w:lang w:val="en-US"/>
         </w:rPr>
       </w:pPr>
-      <w:r>
-        <w:rPr>
-          <w:lang w:val="en-US"/>
-        </w:rPr>
-        <w:lastRenderedPageBreak/>
-        <w:t>Finally, laziness is contagious.  So, let´s assume that we have @</w:t>
-      </w:r>
-      <w:proofErr w:type="spellStart"/>
-      <w:r>
-        <w:rPr>
-          <w:lang w:val="en-US"/>
-        </w:rPr>
-        <w:t>l_c</w:t>
-      </w:r>
-      <w:proofErr w:type="spellEnd"/>
-      <w:r>
-        <w:rPr>
-          <w:lang w:val="en-US"/>
-        </w:rPr>
-        <w:t xml:space="preserve"> as above, a lazy array and we do </w:t>
-      </w:r>
-      <w:proofErr w:type="spellStart"/>
-      <w:r>
-        <w:rPr>
-          <w:lang w:val="en-US"/>
-        </w:rPr>
-        <w:t>MDArray.lazy</w:t>
-      </w:r>
-      <w:proofErr w:type="spellEnd"/>
-      <w:r>
-        <w:rPr>
-          <w:lang w:val="en-US"/>
-        </w:rPr>
-        <w:t xml:space="preserve"> = false.  From this point on in the code, operations will be done eagerly.  Now doing: @e = @d + @</w:t>
-      </w:r>
-      <w:proofErr w:type="spellStart"/>
-      <w:r>
-        <w:rPr>
-          <w:lang w:val="en-US"/>
-        </w:rPr>
-        <w:t>l_c</w:t>
-      </w:r>
-      <w:proofErr w:type="spellEnd"/>
-      <w:r>
-        <w:rPr>
-          <w:lang w:val="en-US"/>
-        </w:rPr>
-        <w:t>, @e is a lazy array as its construction involves a lazy array.  One should be careful when in eager mode</w:t>
-      </w:r>
-      <w:r>
-        <w:rPr>
-          <w:lang w:val="en-US"/>
-        </w:rPr>
-        <w:t xml:space="preserve"> mixing lazy and eager arrays:</w:t>
-      </w:r>
-      <w:r>
-        <w:rPr>
-          <w:lang w:val="en-US"/>
-        </w:rPr>
-        <w:t xml:space="preserve">  </w:t>
-      </w:r>
     </w:p>
     <w:p>
       <w:pPr>
@@ -1823,6 +1811,66 @@
           <w:lang w:val="en-US"/>
         </w:rPr>
       </w:pPr>
+      <w:r>
+        <w:rPr>
+          <w:lang w:val="en-US"/>
+        </w:rPr>
+        <w:t>Finally, laziness is contagious.  So, let´s assume that we have @</w:t>
+      </w:r>
+      <w:proofErr w:type="spellStart"/>
+      <w:r>
+        <w:rPr>
+          <w:lang w:val="en-US"/>
+        </w:rPr>
+        <w:t>l_c</w:t>
+      </w:r>
+      <w:proofErr w:type="spellEnd"/>
+      <w:r>
+        <w:rPr>
+          <w:lang w:val="en-US"/>
+        </w:rPr>
+        <w:t xml:space="preserve"> as above, a lazy array and we do </w:t>
+      </w:r>
+      <w:proofErr w:type="spellStart"/>
+      <w:r>
+        <w:rPr>
+          <w:lang w:val="en-US"/>
+        </w:rPr>
+        <w:t>MDArray.lazy</w:t>
+      </w:r>
+      <w:proofErr w:type="spellEnd"/>
+      <w:r>
+        <w:rPr>
+          <w:lang w:val="en-US"/>
+        </w:rPr>
+        <w:t xml:space="preserve"> = false.  From this point on in the code, operations will be done eagerly.  Now doing: @e = @d + @</w:t>
+      </w:r>
+      <w:proofErr w:type="spellStart"/>
+      <w:r>
+        <w:rPr>
+          <w:lang w:val="en-US"/>
+        </w:rPr>
+        <w:t>l_c</w:t>
+      </w:r>
+      <w:proofErr w:type="spellEnd"/>
+      <w:r>
+        <w:rPr>
+          <w:lang w:val="en-US"/>
+        </w:rPr>
+        <w:t>, @e is a lazy array as its construction involves a lazy array.  One should be careful when in eager mode</w:t>
+      </w:r>
+      <w:r>
+        <w:rPr>
+          <w:lang w:val="en-US"/>
+        </w:rPr>
+        <w:t xml:space="preserve"> mixing lazy and eager arrays:</w:t>
+      </w:r>
+      <w:r>
+        <w:rPr>
+          <w:lang w:val="en-US"/>
+        </w:rPr>
+        <w:t xml:space="preserve">  </w:t>
+      </w:r>
     </w:p>
     <w:p>
       <w:pPr>
@@ -1832,6 +1880,15 @@
           <w:lang w:val="en-US"/>
         </w:rPr>
       </w:pPr>
+    </w:p>
+    <w:p>
+      <w:pPr>
+        <w:spacing w:after="0"/>
+        <w:jc w:val="both"/>
+        <w:rPr>
+          <w:lang w:val="en-US"/>
+        </w:rPr>
+      </w:pPr>
       <w:r>
         <w:rPr>
           <w:lang w:val="en-US"/>
@@ -1921,39 +1978,86 @@
         <w:rPr>
           <w:lang w:val="en-US"/>
         </w:rPr>
-        <w:t xml:space="preserve">When only native Java methods are used in the expression, lazy evaluation has better performance the more complex the expression is.  </w:t>
-      </w:r>
-      <w:proofErr w:type="gramStart"/>
-      <w:r>
-        <w:rPr>
-          <w:lang w:val="en-US"/>
-        </w:rPr>
-        <w:t>For example, in my desktop ….</w:t>
-      </w:r>
-      <w:proofErr w:type="gramEnd"/>
-    </w:p>
-    <w:p>
-      <w:pPr>
-        <w:spacing w:after="0"/>
-        <w:jc w:val="both"/>
-        <w:rPr>
-          <w:lang w:val="en-US"/>
-        </w:rPr>
-      </w:pPr>
-    </w:p>
-    <w:p>
-      <w:pPr>
-        <w:spacing w:after="0"/>
-        <w:jc w:val="both"/>
-        <w:rPr>
-          <w:lang w:val="en-US"/>
-        </w:rPr>
-      </w:pPr>
-      <w:r>
-        <w:rPr>
-          <w:lang w:val="en-US"/>
-        </w:rPr>
-        <w:t>However, if expression involves any Ruby method, evaluation of lazy expression is slower that eager evaluation and should thus be avoided.</w:t>
+        <w:t xml:space="preserve">In this version, Lazy evaluation is around 40% </w:t>
+      </w:r>
+      <w:r>
+        <w:rPr>
+          <w:b/>
+          <w:lang w:val="en-US"/>
+        </w:rPr>
+        <w:t>less</w:t>
+      </w:r>
+      <w:r>
+        <w:rPr>
+          <w:lang w:val="en-US"/>
+        </w:rPr>
+        <w:t xml:space="preserve"> efficient than eager evaluation w</w:t>
+      </w:r>
+      <w:r>
+        <w:rPr>
+          <w:lang w:val="en-US"/>
+        </w:rPr>
+        <w:t xml:space="preserve">hen only native Java methods </w:t>
+      </w:r>
+      <w:r>
+        <w:rPr>
+          <w:lang w:val="en-US"/>
+        </w:rPr>
+        <w:t xml:space="preserve">(Parallel Colt methods described below) </w:t>
+      </w:r>
+      <w:r>
+        <w:rPr>
+          <w:lang w:val="en-US"/>
+        </w:rPr>
+        <w:t>are used in the expression</w:t>
+      </w:r>
+      <w:r>
+        <w:rPr>
+          <w:lang w:val="en-US"/>
+        </w:rPr>
+        <w:t>. I</w:t>
+      </w:r>
+      <w:r>
+        <w:rPr>
+          <w:lang w:val="en-US"/>
+        </w:rPr>
+        <w:t>f expression involves any Ruby method, e</w:t>
+      </w:r>
+      <w:r>
+        <w:rPr>
+          <w:lang w:val="en-US"/>
+        </w:rPr>
+        <w:t>valuation of lazy expression</w:t>
+      </w:r>
+      <w:r>
+        <w:rPr>
+          <w:lang w:val="en-US"/>
+        </w:rPr>
+        <w:t>s</w:t>
+      </w:r>
+      <w:r>
+        <w:rPr>
+          <w:lang w:val="en-US"/>
+        </w:rPr>
+        <w:t xml:space="preserve"> becomes much s</w:t>
+      </w:r>
+      <w:r>
+        <w:rPr>
+          <w:lang w:val="en-US"/>
+        </w:rPr>
+        <w:t>lower that eager evalua</w:t>
+      </w:r>
+      <w:r>
+        <w:rPr>
+          <w:lang w:val="en-US"/>
+        </w:rPr>
+        <w:t>tion.</w:t>
+      </w:r>
+      <w:r>
+        <w:rPr>
+          <w:lang w:val="en-US"/>
+        </w:rPr>
+        <w:t xml:space="preserve">  In order to improve performance, I believe that compilation of expression will be necessary.</w:t>
       </w:r>
     </w:p>
     <w:p>
@@ -2214,19 +2318,20 @@
         </w:rPr>
         <w:t>, and </w:t>
       </w:r>
-      <w:proofErr w:type="spellStart"/>
-      <w:r>
-        <w:fldChar w:fldCharType="begin"/>
-      </w:r>
-      <w:r>
-        <w:rPr>
-          <w:lang w:val="en-US"/>
-        </w:rPr>
-        <w:instrText>HYPERLINK "http://matplotlib.sourceforge.net/"</w:instrText>
-      </w:r>
-      <w:r>
-        <w:fldChar w:fldCharType="separate"/>
-      </w:r>
+      <w:hyperlink r:id="rId15" w:history="1">
+        <w:proofErr w:type="spellStart"/>
+        <w:r>
+          <w:rPr>
+            <w:rFonts w:asciiTheme="minorHAnsi" w:eastAsiaTheme="minorHAnsi" w:hAnsiTheme="minorHAnsi" w:cstheme="minorBidi"/>
+            <w:i/>
+            <w:sz w:val="22"/>
+            <w:szCs w:val="22"/>
+            <w:lang w:val="en-US" w:eastAsia="en-US"/>
+          </w:rPr>
+          <w:t>matplotlib</w:t>
+        </w:r>
+        <w:proofErr w:type="spellEnd"/>
+      </w:hyperlink>
       <w:r>
         <w:rPr>
           <w:rFonts w:asciiTheme="minorHAnsi" w:eastAsiaTheme="minorHAnsi" w:hAnsiTheme="minorHAnsi" w:cstheme="minorBidi"/>
@@ -2235,23 +2340,9 @@
           <w:szCs w:val="22"/>
           <w:lang w:val="en-US" w:eastAsia="en-US"/>
         </w:rPr>
-        <w:t>matplotlib</w:t>
-      </w:r>
-      <w:proofErr w:type="spellEnd"/>
-      <w:r>
-        <w:fldChar w:fldCharType="end"/>
-      </w:r>
-      <w:r>
-        <w:rPr>
-          <w:rFonts w:asciiTheme="minorHAnsi" w:eastAsiaTheme="minorHAnsi" w:hAnsiTheme="minorHAnsi" w:cstheme="minorBidi"/>
-          <w:i/>
-          <w:sz w:val="22"/>
-          <w:szCs w:val="22"/>
-          <w:lang w:val="en-US" w:eastAsia="en-US"/>
-        </w:rPr>
         <w:t> libraries for </w:t>
       </w:r>
-      <w:hyperlink r:id="rId15" w:history="1">
+      <w:hyperlink r:id="rId16" w:history="1">
         <w:r>
           <w:rPr>
             <w:rFonts w:asciiTheme="minorHAnsi" w:eastAsiaTheme="minorHAnsi" w:hAnsiTheme="minorHAnsi" w:cstheme="minorBidi"/>
@@ -2599,6 +2690,7 @@
         <w:rPr>
           <w:lang w:val="en-US"/>
         </w:rPr>
+        <w:lastRenderedPageBreak/>
         <w:t>Binary Operators: &amp;, |, ^, ~ (</w:t>
       </w:r>
       <w:proofErr w:type="spellStart"/>
@@ -2891,7 +2983,6 @@
         <w:rPr>
           <w:lang w:val="en-US"/>
         </w:rPr>
-        <w:lastRenderedPageBreak/>
         <w:t xml:space="preserve"> </w:t>
       </w:r>
       <w:r>
@@ -2984,7 +3075,31 @@
         <w:rPr>
           <w:lang w:val="en-US"/>
         </w:rPr>
-        <w:t xml:space="preserve">: a list that can grow/shrink and that can compute Parallel Colt descriptive statistics. </w:t>
+        <w:t>: a list that can grow/shrink and that can compute Parallel</w:t>
+      </w:r>
+      <w:r>
+        <w:rPr>
+          <w:lang w:val="en-US"/>
+        </w:rPr>
+        <w:t xml:space="preserve"> Colt descriptive statistics;</w:t>
+      </w:r>
+    </w:p>
+    <w:p>
+      <w:pPr>
+        <w:pStyle w:val="PargrafodaLista"/>
+        <w:numPr>
+          <w:ilvl w:val="0"/>
+          <w:numId w:val="1"/>
+        </w:numPr>
+        <w:rPr>
+          <w:lang w:val="en-US"/>
+        </w:rPr>
+      </w:pPr>
+      <w:r>
+        <w:rPr>
+          <w:lang w:val="en-US"/>
+        </w:rPr>
+        <w:t>Experimental lazy evaluation (still slower than eager evaluation).</w:t>
       </w:r>
     </w:p>
     <w:p>
@@ -3580,286 +3695,8 @@
           <w:szCs w:val="28"/>
           <w:lang w:val="en-US"/>
         </w:rPr>
-        <w:t>Double methods from Parallel Colt</w:t>
-      </w:r>
-      <w:r>
-        <w:rPr>
-          <w:lang w:val="en-US"/>
-        </w:rPr>
-        <w:t>:</w:t>
-      </w:r>
-    </w:p>
-    <w:p>
-      <w:pPr>
-        <w:jc w:val="both"/>
-        <w:rPr>
-          <w:lang w:val="en-US"/>
-        </w:rPr>
-      </w:pPr>
-      <w:r>
-        <w:rPr>
-          <w:lang w:val="en-US"/>
-        </w:rPr>
-        <w:t xml:space="preserve">abs, </w:t>
-      </w:r>
-      <w:proofErr w:type="spellStart"/>
-      <w:r>
-        <w:rPr>
-          <w:lang w:val="en-US"/>
-        </w:rPr>
-        <w:t>acos,asin</w:t>
-      </w:r>
-      <w:proofErr w:type="spellEnd"/>
-      <w:r>
-        <w:rPr>
-          <w:lang w:val="en-US"/>
-        </w:rPr>
-        <w:t xml:space="preserve">, </w:t>
-      </w:r>
-      <w:proofErr w:type="spellStart"/>
-      <w:r>
-        <w:rPr>
-          <w:lang w:val="en-US"/>
-        </w:rPr>
-        <w:t>atan</w:t>
-      </w:r>
-      <w:proofErr w:type="spellEnd"/>
-      <w:r>
-        <w:rPr>
-          <w:lang w:val="en-US"/>
-        </w:rPr>
-        <w:t xml:space="preserve">, atan2, ceil, compare, </w:t>
-      </w:r>
-      <w:proofErr w:type="spellStart"/>
-      <w:r>
-        <w:rPr>
-          <w:lang w:val="en-US"/>
-        </w:rPr>
-        <w:t>cos</w:t>
-      </w:r>
-      <w:proofErr w:type="spellEnd"/>
-      <w:r>
-        <w:rPr>
-          <w:lang w:val="en-US"/>
-        </w:rPr>
-        <w:t xml:space="preserve">, div, </w:t>
-      </w:r>
-      <w:proofErr w:type="spellStart"/>
-      <w:r>
-        <w:rPr>
-          <w:lang w:val="en-US"/>
-        </w:rPr>
-        <w:t>divNeg</w:t>
-      </w:r>
-      <w:proofErr w:type="spellEnd"/>
-      <w:r>
-        <w:rPr>
-          <w:lang w:val="en-US"/>
-        </w:rPr>
-        <w:t xml:space="preserve">, equals, exp, </w:t>
-      </w:r>
-      <w:r>
-        <w:rPr>
-          <w:lang w:val="en-US"/>
-        </w:rPr>
-        <w:t xml:space="preserve">floor, greater, identity, </w:t>
-      </w:r>
-      <w:proofErr w:type="spellStart"/>
-      <w:r>
-        <w:rPr>
-          <w:lang w:val="en-US"/>
-        </w:rPr>
-        <w:t>IEEEremainder</w:t>
-      </w:r>
-      <w:proofErr w:type="spellEnd"/>
-      <w:r>
-        <w:rPr>
-          <w:lang w:val="en-US"/>
-        </w:rPr>
-        <w:t xml:space="preserve">, inv, </w:t>
-      </w:r>
-      <w:proofErr w:type="spellStart"/>
-      <w:r>
-        <w:rPr>
-          <w:lang w:val="en-US"/>
-        </w:rPr>
-        <w:t>isEqual</w:t>
-      </w:r>
-      <w:proofErr w:type="spellEnd"/>
-      <w:r>
-        <w:rPr>
-          <w:lang w:val="en-US"/>
-        </w:rPr>
-        <w:t xml:space="preserve">, </w:t>
-      </w:r>
-      <w:proofErr w:type="spellStart"/>
-      <w:r>
-        <w:rPr>
-          <w:lang w:val="en-US"/>
-        </w:rPr>
-        <w:t>isGreater</w:t>
-      </w:r>
-      <w:proofErr w:type="spellEnd"/>
-      <w:r>
-        <w:rPr>
-          <w:lang w:val="en-US"/>
-        </w:rPr>
-        <w:t xml:space="preserve">, </w:t>
-      </w:r>
-      <w:proofErr w:type="spellStart"/>
-      <w:r>
-        <w:rPr>
-          <w:lang w:val="en-US"/>
-        </w:rPr>
-        <w:t>isLess</w:t>
-      </w:r>
-      <w:proofErr w:type="spellEnd"/>
-      <w:r>
-        <w:rPr>
-          <w:lang w:val="en-US"/>
-        </w:rPr>
-        <w:t xml:space="preserve">, less, </w:t>
-      </w:r>
-      <w:proofErr w:type="spellStart"/>
-      <w:r>
-        <w:rPr>
-          <w:lang w:val="en-US"/>
-        </w:rPr>
-        <w:t>lg</w:t>
-      </w:r>
-      <w:proofErr w:type="spellEnd"/>
-      <w:r>
-        <w:rPr>
-          <w:lang w:val="en-US"/>
-        </w:rPr>
-        <w:t xml:space="preserve">, log, log2, max, min, minus, mod, </w:t>
-      </w:r>
-      <w:proofErr w:type="spellStart"/>
-      <w:r>
-        <w:rPr>
-          <w:lang w:val="en-US"/>
-        </w:rPr>
-        <w:t>mult</w:t>
-      </w:r>
-      <w:proofErr w:type="spellEnd"/>
-      <w:r>
-        <w:rPr>
-          <w:lang w:val="en-US"/>
-        </w:rPr>
-        <w:t xml:space="preserve">, </w:t>
-      </w:r>
-      <w:proofErr w:type="spellStart"/>
-      <w:r>
-        <w:rPr>
-          <w:lang w:val="en-US"/>
-        </w:rPr>
-        <w:t>multNeg</w:t>
-      </w:r>
-      <w:proofErr w:type="spellEnd"/>
-      <w:r>
-        <w:rPr>
-          <w:lang w:val="en-US"/>
-        </w:rPr>
-        <w:t xml:space="preserve">, </w:t>
-      </w:r>
-      <w:proofErr w:type="spellStart"/>
-      <w:r>
-        <w:rPr>
-          <w:lang w:val="en-US"/>
-        </w:rPr>
-        <w:t>multSquare</w:t>
-      </w:r>
-      <w:proofErr w:type="spellEnd"/>
-      <w:r>
-        <w:rPr>
-          <w:lang w:val="en-US"/>
-        </w:rPr>
-        <w:t xml:space="preserve">, </w:t>
-      </w:r>
-      <w:proofErr w:type="spellStart"/>
-      <w:r>
-        <w:rPr>
-          <w:lang w:val="en-US"/>
-        </w:rPr>
-        <w:t>neg</w:t>
-      </w:r>
-      <w:proofErr w:type="spellEnd"/>
-      <w:r>
-        <w:rPr>
-          <w:lang w:val="en-US"/>
-        </w:rPr>
-        <w:t xml:space="preserve">, plus, </w:t>
-      </w:r>
-      <w:proofErr w:type="spellStart"/>
-      <w:r>
-        <w:rPr>
-          <w:lang w:val="en-US"/>
-        </w:rPr>
-        <w:t>plusAbs</w:t>
-      </w:r>
-      <w:proofErr w:type="spellEnd"/>
-      <w:r>
-        <w:rPr>
-          <w:lang w:val="en-US"/>
-        </w:rPr>
-        <w:t xml:space="preserve">, </w:t>
-      </w:r>
-      <w:proofErr w:type="spellStart"/>
-      <w:r>
-        <w:rPr>
-          <w:lang w:val="en-US"/>
-        </w:rPr>
-        <w:t>pow</w:t>
-      </w:r>
-      <w:proofErr w:type="spellEnd"/>
-      <w:r>
-        <w:rPr>
-          <w:lang w:val="en-US"/>
-        </w:rPr>
-        <w:t xml:space="preserve">, </w:t>
-      </w:r>
-      <w:proofErr w:type="spellStart"/>
-      <w:r>
-        <w:rPr>
-          <w:lang w:val="en-US"/>
-        </w:rPr>
-        <w:t>rint</w:t>
-      </w:r>
-      <w:proofErr w:type="spellEnd"/>
-      <w:r>
-        <w:rPr>
-          <w:lang w:val="en-US"/>
-        </w:rPr>
-        <w:t xml:space="preserve">, sign, sin, </w:t>
-      </w:r>
-      <w:proofErr w:type="spellStart"/>
-      <w:r>
-        <w:rPr>
-          <w:lang w:val="en-US"/>
-        </w:rPr>
-        <w:t>sqrt</w:t>
-      </w:r>
-      <w:proofErr w:type="spellEnd"/>
-      <w:r>
-        <w:rPr>
-          <w:lang w:val="en-US"/>
-        </w:rPr>
-        <w:t>, square, tan</w:t>
-      </w:r>
-      <w:r>
-        <w:rPr>
-          <w:lang w:val="en-US"/>
-        </w:rPr>
-        <w:t>.</w:t>
-      </w:r>
-    </w:p>
-    <w:p>
-      <w:pPr>
-        <w:jc w:val="both"/>
-        <w:rPr>
-          <w:lang w:val="en-US"/>
-        </w:rPr>
-      </w:pPr>
+        <w:t xml:space="preserve">Double </w:t>
+      </w:r>
       <w:r>
         <w:rPr>
           <w:b/>
@@ -3867,24 +3704,248 @@
           <w:szCs w:val="28"/>
           <w:lang w:val="en-US"/>
         </w:rPr>
-        <w:t>Float methods from Parallel Colt</w:t>
-      </w:r>
-      <w:r>
-        <w:rPr>
-          <w:lang w:val="en-US"/>
-        </w:rPr>
-        <w:t>:</w:t>
-      </w:r>
-    </w:p>
-    <w:p>
-      <w:pPr>
-        <w:jc w:val="both"/>
+        <w:t xml:space="preserve">and Float </w:t>
+      </w:r>
+      <w:r>
         <w:rPr>
           <w:b/>
           <w:sz w:val="28"/>
           <w:szCs w:val="28"/>
           <w:lang w:val="en-US"/>
         </w:rPr>
+        <w:t>methods from Parallel Colt</w:t>
+      </w:r>
+      <w:r>
+        <w:rPr>
+          <w:lang w:val="en-US"/>
+        </w:rPr>
+        <w:t>:</w:t>
+      </w:r>
+    </w:p>
+    <w:p>
+      <w:pPr>
+        <w:jc w:val="both"/>
+        <w:rPr>
+          <w:lang w:val="en-US"/>
+        </w:rPr>
+      </w:pPr>
+      <w:proofErr w:type="spellStart"/>
+      <w:proofErr w:type="gramStart"/>
+      <w:r>
+        <w:rPr>
+          <w:lang w:val="en-US"/>
+        </w:rPr>
+        <w:t>a</w:t>
+      </w:r>
+      <w:r>
+        <w:rPr>
+          <w:lang w:val="en-US"/>
+        </w:rPr>
+        <w:t>cos</w:t>
+      </w:r>
+      <w:proofErr w:type="spellEnd"/>
+      <w:proofErr w:type="gramEnd"/>
+      <w:r>
+        <w:rPr>
+          <w:lang w:val="en-US"/>
+        </w:rPr>
+        <w:t xml:space="preserve">, </w:t>
+      </w:r>
+      <w:proofErr w:type="spellStart"/>
+      <w:r>
+        <w:rPr>
+          <w:lang w:val="en-US"/>
+        </w:rPr>
+        <w:t>asin</w:t>
+      </w:r>
+      <w:proofErr w:type="spellEnd"/>
+      <w:r>
+        <w:rPr>
+          <w:lang w:val="en-US"/>
+        </w:rPr>
+        <w:t xml:space="preserve">, </w:t>
+      </w:r>
+      <w:proofErr w:type="spellStart"/>
+      <w:r>
+        <w:rPr>
+          <w:lang w:val="en-US"/>
+        </w:rPr>
+        <w:t>atan</w:t>
+      </w:r>
+      <w:proofErr w:type="spellEnd"/>
+      <w:r>
+        <w:rPr>
+          <w:lang w:val="en-US"/>
+        </w:rPr>
+        <w:t xml:space="preserve">, atan2, ceil, </w:t>
+      </w:r>
+      <w:proofErr w:type="spellStart"/>
+      <w:r>
+        <w:rPr>
+          <w:lang w:val="en-US"/>
+        </w:rPr>
+        <w:t>cos</w:t>
+      </w:r>
+      <w:proofErr w:type="spellEnd"/>
+      <w:r>
+        <w:rPr>
+          <w:lang w:val="en-US"/>
+        </w:rPr>
+        <w:t>, exp, floor</w:t>
+      </w:r>
+      <w:r>
+        <w:rPr>
+          <w:lang w:val="en-US"/>
+        </w:rPr>
+        <w:t xml:space="preserve">, </w:t>
+      </w:r>
+      <w:r>
+        <w:rPr>
+          <w:lang w:val="en-US"/>
+        </w:rPr>
+        <w:t>greater</w:t>
+      </w:r>
+      <w:r>
+        <w:rPr>
+          <w:lang w:val="en-US"/>
+        </w:rPr>
+        <w:t xml:space="preserve">, </w:t>
+      </w:r>
+      <w:proofErr w:type="spellStart"/>
+      <w:r>
+        <w:rPr>
+          <w:lang w:val="en-US"/>
+        </w:rPr>
+        <w:t>IEEEremainder</w:t>
+      </w:r>
+      <w:proofErr w:type="spellEnd"/>
+      <w:r>
+        <w:rPr>
+          <w:lang w:val="en-US"/>
+        </w:rPr>
+        <w:t xml:space="preserve">, </w:t>
+      </w:r>
+      <w:r>
+        <w:rPr>
+          <w:lang w:val="en-US"/>
+        </w:rPr>
+        <w:t>inv</w:t>
+      </w:r>
+      <w:r>
+        <w:rPr>
+          <w:lang w:val="en-US"/>
+        </w:rPr>
+        <w:t xml:space="preserve">, </w:t>
+      </w:r>
+      <w:r>
+        <w:rPr>
+          <w:lang w:val="en-US"/>
+        </w:rPr>
+        <w:t>less</w:t>
+      </w:r>
+      <w:r>
+        <w:rPr>
+          <w:lang w:val="en-US"/>
+        </w:rPr>
+        <w:t xml:space="preserve">, </w:t>
+      </w:r>
+      <w:proofErr w:type="spellStart"/>
+      <w:r>
+        <w:rPr>
+          <w:lang w:val="en-US"/>
+        </w:rPr>
+        <w:t>lg</w:t>
+      </w:r>
+      <w:proofErr w:type="spellEnd"/>
+      <w:r>
+        <w:rPr>
+          <w:lang w:val="en-US"/>
+        </w:rPr>
+        <w:t xml:space="preserve">, </w:t>
+      </w:r>
+      <w:r>
+        <w:rPr>
+          <w:lang w:val="en-US"/>
+        </w:rPr>
+        <w:t>log</w:t>
+      </w:r>
+      <w:r>
+        <w:rPr>
+          <w:lang w:val="en-US"/>
+        </w:rPr>
+        <w:t xml:space="preserve">, </w:t>
+      </w:r>
+      <w:r>
+        <w:rPr>
+          <w:lang w:val="en-US"/>
+        </w:rPr>
+        <w:t>log2</w:t>
+      </w:r>
+      <w:r>
+        <w:rPr>
+          <w:lang w:val="en-US"/>
+        </w:rPr>
+        <w:t xml:space="preserve">, </w:t>
+      </w:r>
+      <w:proofErr w:type="spellStart"/>
+      <w:r>
+        <w:rPr>
+          <w:lang w:val="en-US"/>
+        </w:rPr>
+        <w:t>rint</w:t>
+      </w:r>
+      <w:proofErr w:type="spellEnd"/>
+      <w:r>
+        <w:rPr>
+          <w:lang w:val="en-US"/>
+        </w:rPr>
+        <w:t xml:space="preserve">, </w:t>
+      </w:r>
+      <w:r>
+        <w:rPr>
+          <w:lang w:val="en-US"/>
+        </w:rPr>
+        <w:t>sin</w:t>
+      </w:r>
+      <w:r>
+        <w:rPr>
+          <w:lang w:val="en-US"/>
+        </w:rPr>
+        <w:t xml:space="preserve">, </w:t>
+      </w:r>
+      <w:proofErr w:type="spellStart"/>
+      <w:r>
+        <w:rPr>
+          <w:lang w:val="en-US"/>
+        </w:rPr>
+        <w:t>sqrt</w:t>
+      </w:r>
+      <w:proofErr w:type="spellEnd"/>
+      <w:r>
+        <w:rPr>
+          <w:lang w:val="en-US"/>
+        </w:rPr>
+        <w:t xml:space="preserve">, </w:t>
+      </w:r>
+      <w:r>
+        <w:rPr>
+          <w:lang w:val="en-US"/>
+        </w:rPr>
+        <w:t>tan</w:t>
+      </w:r>
+      <w:r>
+        <w:rPr>
+          <w:lang w:val="en-US"/>
+        </w:rPr>
+        <w:t>.</w:t>
+      </w:r>
+    </w:p>
+    <w:p>
+      <w:pPr>
+        <w:jc w:val="both"/>
+        <w:rPr>
+          <w:lang w:val="en-US"/>
+        </w:rPr>
       </w:pPr>
       <w:r>
         <w:rPr>
@@ -3893,7 +3954,7 @@
           <w:szCs w:val="28"/>
           <w:lang w:val="en-US"/>
         </w:rPr>
-        <w:t>Long</w:t>
+        <w:t xml:space="preserve">Double, </w:t>
       </w:r>
       <w:r>
         <w:rPr>
@@ -3902,16 +3963,8 @@
           <w:szCs w:val="28"/>
           <w:lang w:val="en-US"/>
         </w:rPr>
-        <w:t xml:space="preserve"> methods from Parallel Colt</w:t>
-      </w:r>
-    </w:p>
-    <w:p>
-      <w:pPr>
-        <w:jc w:val="both"/>
-        <w:rPr>
-          <w:lang w:val="en-US"/>
-        </w:rPr>
-      </w:pPr>
+        <w:t>Float</w:t>
+      </w:r>
       <w:r>
         <w:rPr>
           <w:b/>
@@ -3919,8 +3972,9 @@
           <w:szCs w:val="28"/>
           <w:lang w:val="en-US"/>
         </w:rPr>
-        <w:t>Int</w:t>
-      </w:r>
+        <w:t xml:space="preserve">, Long and </w:t>
+      </w:r>
+      <w:proofErr w:type="spellStart"/>
       <w:r>
         <w:rPr>
           <w:b/>
@@ -3928,7 +3982,642 @@
           <w:szCs w:val="28"/>
           <w:lang w:val="en-US"/>
         </w:rPr>
+        <w:t>Int</w:t>
+      </w:r>
+      <w:proofErr w:type="spellEnd"/>
+      <w:r>
+        <w:rPr>
+          <w:b/>
+          <w:sz w:val="28"/>
+          <w:szCs w:val="28"/>
+          <w:lang w:val="en-US"/>
+        </w:rPr>
         <w:t xml:space="preserve"> methods from Parallel Colt</w:t>
+      </w:r>
+      <w:r>
+        <w:rPr>
+          <w:lang w:val="en-US"/>
+        </w:rPr>
+        <w:t>:</w:t>
+      </w:r>
+    </w:p>
+    <w:p>
+      <w:pPr>
+        <w:jc w:val="both"/>
+        <w:rPr>
+          <w:lang w:val="en-US"/>
+        </w:rPr>
+      </w:pPr>
+      <w:proofErr w:type="gramStart"/>
+      <w:r>
+        <w:rPr>
+          <w:lang w:val="en-US"/>
+        </w:rPr>
+        <w:t>a</w:t>
+      </w:r>
+      <w:r>
+        <w:rPr>
+          <w:lang w:val="en-US"/>
+        </w:rPr>
+        <w:t>bs</w:t>
+      </w:r>
+      <w:proofErr w:type="gramEnd"/>
+      <w:r>
+        <w:rPr>
+          <w:lang w:val="en-US"/>
+        </w:rPr>
+        <w:t xml:space="preserve">, compare, div, </w:t>
+      </w:r>
+      <w:proofErr w:type="spellStart"/>
+      <w:r>
+        <w:rPr>
+          <w:lang w:val="en-US"/>
+        </w:rPr>
+        <w:t>divNeg</w:t>
+      </w:r>
+      <w:proofErr w:type="spellEnd"/>
+      <w:r>
+        <w:rPr>
+          <w:lang w:val="en-US"/>
+        </w:rPr>
+        <w:t xml:space="preserve">, </w:t>
+      </w:r>
+      <w:r>
+        <w:rPr>
+          <w:lang w:val="en-US"/>
+        </w:rPr>
+        <w:t>equals</w:t>
+      </w:r>
+      <w:r>
+        <w:rPr>
+          <w:lang w:val="en-US"/>
+        </w:rPr>
+        <w:t xml:space="preserve">, </w:t>
+      </w:r>
+      <w:proofErr w:type="spellStart"/>
+      <w:r>
+        <w:rPr>
+          <w:lang w:val="en-US"/>
+        </w:rPr>
+        <w:t>isEqual</w:t>
+      </w:r>
+      <w:proofErr w:type="spellEnd"/>
+      <w:r>
+        <w:rPr>
+          <w:lang w:val="en-US"/>
+        </w:rPr>
+        <w:t xml:space="preserve"> (</w:t>
+      </w:r>
+      <w:proofErr w:type="spellStart"/>
+      <w:r>
+        <w:rPr>
+          <w:lang w:val="en-US"/>
+        </w:rPr>
+        <w:t>is_equal</w:t>
+      </w:r>
+      <w:proofErr w:type="spellEnd"/>
+      <w:r>
+        <w:rPr>
+          <w:lang w:val="en-US"/>
+        </w:rPr>
+        <w:t xml:space="preserve">), </w:t>
+      </w:r>
+      <w:proofErr w:type="spellStart"/>
+      <w:r>
+        <w:rPr>
+          <w:lang w:val="en-US"/>
+        </w:rPr>
+        <w:t>isGreater</w:t>
+      </w:r>
+      <w:proofErr w:type="spellEnd"/>
+      <w:r>
+        <w:rPr>
+          <w:lang w:val="en-US"/>
+        </w:rPr>
+        <w:t xml:space="preserve"> (</w:t>
+      </w:r>
+      <w:proofErr w:type="spellStart"/>
+      <w:r>
+        <w:rPr>
+          <w:lang w:val="en-US"/>
+        </w:rPr>
+        <w:t>is_greater</w:t>
+      </w:r>
+      <w:proofErr w:type="spellEnd"/>
+      <w:r>
+        <w:rPr>
+          <w:lang w:val="en-US"/>
+        </w:rPr>
+        <w:t>),</w:t>
+      </w:r>
+      <w:r>
+        <w:rPr>
+          <w:lang w:val="en-US"/>
+        </w:rPr>
+        <w:t xml:space="preserve"> </w:t>
+      </w:r>
+      <w:r>
+        <w:rPr>
+          <w:lang w:val="en-US"/>
+        </w:rPr>
+        <w:t>isles (</w:t>
+      </w:r>
+      <w:proofErr w:type="spellStart"/>
+      <w:r>
+        <w:rPr>
+          <w:lang w:val="en-US"/>
+        </w:rPr>
+        <w:t>is_less</w:t>
+      </w:r>
+      <w:proofErr w:type="spellEnd"/>
+      <w:r>
+        <w:rPr>
+          <w:lang w:val="en-US"/>
+        </w:rPr>
+        <w:t xml:space="preserve">), </w:t>
+      </w:r>
+      <w:r>
+        <w:rPr>
+          <w:lang w:val="en-US"/>
+        </w:rPr>
+        <w:t>max</w:t>
+      </w:r>
+      <w:r>
+        <w:rPr>
+          <w:lang w:val="en-US"/>
+        </w:rPr>
+        <w:t xml:space="preserve">, </w:t>
+      </w:r>
+      <w:r>
+        <w:rPr>
+          <w:lang w:val="en-US"/>
+        </w:rPr>
+        <w:t>min</w:t>
+      </w:r>
+      <w:r>
+        <w:rPr>
+          <w:lang w:val="en-US"/>
+        </w:rPr>
+        <w:t xml:space="preserve">, </w:t>
+      </w:r>
+      <w:r>
+        <w:rPr>
+          <w:lang w:val="en-US"/>
+        </w:rPr>
+        <w:t>minus</w:t>
+      </w:r>
+      <w:r>
+        <w:rPr>
+          <w:lang w:val="en-US"/>
+        </w:rPr>
+        <w:t xml:space="preserve">, </w:t>
+      </w:r>
+      <w:r>
+        <w:rPr>
+          <w:lang w:val="en-US"/>
+        </w:rPr>
+        <w:t>mod</w:t>
+      </w:r>
+      <w:r>
+        <w:rPr>
+          <w:lang w:val="en-US"/>
+        </w:rPr>
+        <w:t xml:space="preserve">, </w:t>
+      </w:r>
+      <w:proofErr w:type="spellStart"/>
+      <w:r>
+        <w:rPr>
+          <w:lang w:val="en-US"/>
+        </w:rPr>
+        <w:t>mult</w:t>
+      </w:r>
+      <w:proofErr w:type="spellEnd"/>
+      <w:r>
+        <w:rPr>
+          <w:lang w:val="en-US"/>
+        </w:rPr>
+        <w:t xml:space="preserve">, </w:t>
+      </w:r>
+      <w:proofErr w:type="spellStart"/>
+      <w:r>
+        <w:rPr>
+          <w:lang w:val="en-US"/>
+        </w:rPr>
+        <w:t>multNeg</w:t>
+      </w:r>
+      <w:proofErr w:type="spellEnd"/>
+      <w:r>
+        <w:rPr>
+          <w:lang w:val="en-US"/>
+        </w:rPr>
+        <w:t xml:space="preserve"> </w:t>
+      </w:r>
+      <w:r>
+        <w:rPr>
+          <w:lang w:val="en-US"/>
+        </w:rPr>
+        <w:t>(</w:t>
+      </w:r>
+      <w:proofErr w:type="spellStart"/>
+      <w:r>
+        <w:rPr>
+          <w:lang w:val="en-US"/>
+        </w:rPr>
+        <w:t>mult_neg</w:t>
+      </w:r>
+      <w:proofErr w:type="spellEnd"/>
+      <w:r>
+        <w:rPr>
+          <w:lang w:val="en-US"/>
+        </w:rPr>
+        <w:t xml:space="preserve">), </w:t>
+      </w:r>
+      <w:proofErr w:type="spellStart"/>
+      <w:r>
+        <w:rPr>
+          <w:lang w:val="en-US"/>
+        </w:rPr>
+        <w:t>multSquare</w:t>
+      </w:r>
+      <w:proofErr w:type="spellEnd"/>
+      <w:r>
+        <w:rPr>
+          <w:lang w:val="en-US"/>
+        </w:rPr>
+        <w:t xml:space="preserve"> (</w:t>
+      </w:r>
+      <w:proofErr w:type="spellStart"/>
+      <w:r>
+        <w:rPr>
+          <w:lang w:val="en-US"/>
+        </w:rPr>
+        <w:t>mult_square</w:t>
+      </w:r>
+      <w:proofErr w:type="spellEnd"/>
+      <w:r>
+        <w:rPr>
+          <w:lang w:val="en-US"/>
+        </w:rPr>
+        <w:t xml:space="preserve">), </w:t>
+      </w:r>
+      <w:proofErr w:type="spellStart"/>
+      <w:r>
+        <w:rPr>
+          <w:lang w:val="en-US"/>
+        </w:rPr>
+        <w:t>neg</w:t>
+      </w:r>
+      <w:proofErr w:type="spellEnd"/>
+      <w:r>
+        <w:rPr>
+          <w:lang w:val="en-US"/>
+        </w:rPr>
+        <w:t xml:space="preserve">, </w:t>
+      </w:r>
+      <w:r>
+        <w:rPr>
+          <w:lang w:val="en-US"/>
+        </w:rPr>
+        <w:t>plus</w:t>
+      </w:r>
+      <w:r>
+        <w:rPr>
+          <w:lang w:val="en-US"/>
+        </w:rPr>
+        <w:t xml:space="preserve"> (add), </w:t>
+      </w:r>
+      <w:proofErr w:type="spellStart"/>
+      <w:r>
+        <w:rPr>
+          <w:lang w:val="en-US"/>
+        </w:rPr>
+        <w:t>plusAbs</w:t>
+      </w:r>
+      <w:proofErr w:type="spellEnd"/>
+      <w:r>
+        <w:rPr>
+          <w:lang w:val="en-US"/>
+        </w:rPr>
+        <w:t xml:space="preserve"> (</w:t>
+      </w:r>
+      <w:proofErr w:type="spellStart"/>
+      <w:r>
+        <w:rPr>
+          <w:lang w:val="en-US"/>
+        </w:rPr>
+        <w:t>plus_abs</w:t>
+      </w:r>
+      <w:proofErr w:type="spellEnd"/>
+      <w:r>
+        <w:rPr>
+          <w:lang w:val="en-US"/>
+        </w:rPr>
+        <w:t xml:space="preserve">), </w:t>
+      </w:r>
+      <w:proofErr w:type="spellStart"/>
+      <w:r>
+        <w:rPr>
+          <w:lang w:val="en-US"/>
+        </w:rPr>
+        <w:t>pow</w:t>
+      </w:r>
+      <w:proofErr w:type="spellEnd"/>
+      <w:r>
+        <w:rPr>
+          <w:lang w:val="en-US"/>
+        </w:rPr>
+        <w:t xml:space="preserve"> </w:t>
+      </w:r>
+      <w:r>
+        <w:rPr>
+          <w:lang w:val="en-US"/>
+        </w:rPr>
+        <w:t xml:space="preserve">(power), </w:t>
+      </w:r>
+      <w:r>
+        <w:rPr>
+          <w:lang w:val="en-US"/>
+        </w:rPr>
+        <w:t>sign</w:t>
+      </w:r>
+      <w:r>
+        <w:rPr>
+          <w:lang w:val="en-US"/>
+        </w:rPr>
+        <w:t xml:space="preserve">, </w:t>
+      </w:r>
+      <w:r>
+        <w:rPr>
+          <w:lang w:val="en-US"/>
+        </w:rPr>
+        <w:t>square</w:t>
+      </w:r>
+      <w:r>
+        <w:rPr>
+          <w:lang w:val="en-US"/>
+        </w:rPr>
+        <w:t>.</w:t>
+      </w:r>
+    </w:p>
+    <w:p>
+      <w:pPr>
+        <w:jc w:val="both"/>
+        <w:rPr>
+          <w:b/>
+          <w:sz w:val="28"/>
+          <w:szCs w:val="28"/>
+          <w:lang w:val="en-US"/>
+        </w:rPr>
+      </w:pPr>
+      <w:r>
+        <w:rPr>
+          <w:b/>
+          <w:sz w:val="28"/>
+          <w:szCs w:val="28"/>
+          <w:lang w:val="en-US"/>
+        </w:rPr>
+        <w:t>Long</w:t>
+      </w:r>
+      <w:r>
+        <w:rPr>
+          <w:b/>
+          <w:sz w:val="28"/>
+          <w:szCs w:val="28"/>
+          <w:lang w:val="en-US"/>
+        </w:rPr>
+        <w:t xml:space="preserve"> </w:t>
+      </w:r>
+      <w:r>
+        <w:rPr>
+          <w:b/>
+          <w:sz w:val="28"/>
+          <w:szCs w:val="28"/>
+          <w:lang w:val="en-US"/>
+        </w:rPr>
+        <w:t xml:space="preserve">and </w:t>
+      </w:r>
+      <w:proofErr w:type="spellStart"/>
+      <w:r>
+        <w:rPr>
+          <w:b/>
+          <w:sz w:val="28"/>
+          <w:szCs w:val="28"/>
+          <w:lang w:val="en-US"/>
+        </w:rPr>
+        <w:t>Int</w:t>
+      </w:r>
+      <w:proofErr w:type="spellEnd"/>
+      <w:r>
+        <w:rPr>
+          <w:b/>
+          <w:sz w:val="28"/>
+          <w:szCs w:val="28"/>
+          <w:lang w:val="en-US"/>
+        </w:rPr>
+        <w:t xml:space="preserve"> </w:t>
+      </w:r>
+      <w:r>
+        <w:rPr>
+          <w:b/>
+          <w:sz w:val="28"/>
+          <w:szCs w:val="28"/>
+          <w:lang w:val="en-US"/>
+        </w:rPr>
+        <w:t>methods from Parallel Colt</w:t>
+      </w:r>
+    </w:p>
+    <w:p>
+      <w:pPr>
+        <w:jc w:val="both"/>
+        <w:rPr>
+          <w:lang w:val="en-US"/>
+        </w:rPr>
+      </w:pPr>
+      <w:proofErr w:type="gramStart"/>
+      <w:r>
+        <w:rPr>
+          <w:lang w:val="en-US"/>
+        </w:rPr>
+        <w:t>a</w:t>
+      </w:r>
+      <w:r>
+        <w:rPr>
+          <w:lang w:val="en-US"/>
+        </w:rPr>
+        <w:t>nd</w:t>
+      </w:r>
+      <w:proofErr w:type="gramEnd"/>
+      <w:r>
+        <w:rPr>
+          <w:lang w:val="en-US"/>
+        </w:rPr>
+        <w:t xml:space="preserve">, </w:t>
+      </w:r>
+      <w:proofErr w:type="spellStart"/>
+      <w:r>
+        <w:rPr>
+          <w:lang w:val="en-US"/>
+        </w:rPr>
+        <w:t>dec</w:t>
+      </w:r>
+      <w:proofErr w:type="spellEnd"/>
+      <w:r>
+        <w:rPr>
+          <w:lang w:val="en-US"/>
+        </w:rPr>
+        <w:t xml:space="preserve">, </w:t>
+      </w:r>
+      <w:r>
+        <w:rPr>
+          <w:lang w:val="en-US"/>
+        </w:rPr>
+        <w:t>factorial</w:t>
+      </w:r>
+      <w:r>
+        <w:rPr>
+          <w:lang w:val="en-US"/>
+        </w:rPr>
+        <w:t xml:space="preserve">, </w:t>
+      </w:r>
+      <w:r>
+        <w:rPr>
+          <w:lang w:val="en-US"/>
+        </w:rPr>
+        <w:t>inc</w:t>
+      </w:r>
+      <w:r>
+        <w:rPr>
+          <w:lang w:val="en-US"/>
+        </w:rPr>
+        <w:t xml:space="preserve">, </w:t>
+      </w:r>
+      <w:r>
+        <w:rPr>
+          <w:lang w:val="en-US"/>
+        </w:rPr>
+        <w:t>not</w:t>
+      </w:r>
+      <w:r>
+        <w:rPr>
+          <w:lang w:val="en-US"/>
+        </w:rPr>
+        <w:t xml:space="preserve">, </w:t>
+      </w:r>
+      <w:r>
+        <w:rPr>
+          <w:lang w:val="en-US"/>
+        </w:rPr>
+        <w:t>or</w:t>
+      </w:r>
+      <w:r>
+        <w:rPr>
+          <w:lang w:val="en-US"/>
+        </w:rPr>
+        <w:t xml:space="preserve">, </w:t>
+      </w:r>
+      <w:proofErr w:type="spellStart"/>
+      <w:r>
+        <w:rPr>
+          <w:lang w:val="en-US"/>
+        </w:rPr>
+        <w:t>shiftLeft</w:t>
+      </w:r>
+      <w:proofErr w:type="spellEnd"/>
+      <w:r>
+        <w:rPr>
+          <w:lang w:val="en-US"/>
+        </w:rPr>
+        <w:t xml:space="preserve"> (</w:t>
+      </w:r>
+      <w:proofErr w:type="spellStart"/>
+      <w:r>
+        <w:rPr>
+          <w:lang w:val="en-US"/>
+        </w:rPr>
+        <w:t>shift_left</w:t>
+      </w:r>
+      <w:proofErr w:type="spellEnd"/>
+      <w:r>
+        <w:rPr>
+          <w:lang w:val="en-US"/>
+        </w:rPr>
+        <w:t xml:space="preserve">), </w:t>
+      </w:r>
+      <w:proofErr w:type="spellStart"/>
+      <w:r>
+        <w:rPr>
+          <w:lang w:val="en-US"/>
+        </w:rPr>
+        <w:t>shiftRightSigned</w:t>
+      </w:r>
+      <w:proofErr w:type="spellEnd"/>
+      <w:r>
+        <w:rPr>
+          <w:lang w:val="en-US"/>
+        </w:rPr>
+        <w:t xml:space="preserve"> (</w:t>
+      </w:r>
+      <w:proofErr w:type="spellStart"/>
+      <w:r>
+        <w:rPr>
+          <w:lang w:val="en-US"/>
+        </w:rPr>
+        <w:t>shift</w:t>
+      </w:r>
+      <w:r>
+        <w:rPr>
+          <w:lang w:val="en-US"/>
+        </w:rPr>
+        <w:t>_right_signed</w:t>
+      </w:r>
+      <w:proofErr w:type="spellEnd"/>
+      <w:r>
+        <w:rPr>
+          <w:lang w:val="en-US"/>
+        </w:rPr>
+        <w:t xml:space="preserve">), </w:t>
+      </w:r>
+      <w:proofErr w:type="spellStart"/>
+      <w:r>
+        <w:rPr>
+          <w:lang w:val="en-US"/>
+        </w:rPr>
+        <w:t>shiftRightUnsigned</w:t>
+      </w:r>
+      <w:proofErr w:type="spellEnd"/>
+      <w:r>
+        <w:rPr>
+          <w:lang w:val="en-US"/>
+        </w:rPr>
+        <w:t xml:space="preserve"> (</w:t>
+      </w:r>
+      <w:proofErr w:type="spellStart"/>
+      <w:r>
+        <w:rPr>
+          <w:lang w:val="en-US"/>
+        </w:rPr>
+        <w:t>shift_right_unsigned</w:t>
+      </w:r>
+      <w:proofErr w:type="spellEnd"/>
+      <w:r>
+        <w:rPr>
+          <w:lang w:val="en-US"/>
+        </w:rPr>
+        <w:t xml:space="preserve">), </w:t>
+      </w:r>
+      <w:proofErr w:type="spellStart"/>
+      <w:r>
+        <w:rPr>
+          <w:lang w:val="en-US"/>
+        </w:rPr>
+        <w:t>xor</w:t>
+      </w:r>
+      <w:proofErr w:type="spellEnd"/>
+      <w:r>
+        <w:rPr>
+          <w:lang w:val="en-US"/>
+        </w:rPr>
+        <w:t>.</w:t>
       </w:r>
     </w:p>
     <w:p>
@@ -4083,7 +4772,7 @@
           <w:lang w:val="en-US"/>
         </w:rPr>
       </w:pPr>
-      <w:hyperlink r:id="rId16" w:history="1">
+      <w:hyperlink r:id="rId17" w:history="1">
         <w:r>
           <w:rPr>
             <w:rStyle w:val="Hyperlink"/>
@@ -4104,7 +4793,7 @@
           <w:lang w:val="en-US"/>
         </w:rPr>
       </w:pPr>
-      <w:hyperlink r:id="rId17" w:history="1">
+      <w:hyperlink r:id="rId18" w:history="1">
         <w:r>
           <w:rPr>
             <w:rStyle w:val="Hyperlink"/>
@@ -4223,7 +4912,25 @@
         <w:rPr>
           <w:lang w:val="en-US"/>
         </w:rPr>
-        <w:lastRenderedPageBreak/>
+        <w:t xml:space="preserve">24/05/2013: Version 0.5.0 – Over 90% Performance improvements for methods imported from Parallel Colt and over 40% performance improvements for all other methods (implemented in Ruby); </w:t>
+      </w:r>
+    </w:p>
+    <w:p>
+      <w:pPr>
+        <w:pStyle w:val="PargrafodaLista"/>
+        <w:numPr>
+          <w:ilvl w:val="0"/>
+          <w:numId w:val="4"/>
+        </w:numPr>
+        <w:jc w:val="both"/>
+        <w:rPr>
+          <w:lang w:val="en-US"/>
+        </w:rPr>
+      </w:pPr>
+      <w:r>
+        <w:rPr>
+          <w:lang w:val="en-US"/>
+        </w:rPr>
         <w:t xml:space="preserve">16/05/2013: Version 0.5.0 - </w:t>
       </w:r>
       <w:r>
@@ -4242,7 +4949,19 @@
         <w:rPr>
           <w:lang w:val="en-US"/>
         </w:rPr>
-        <w:t xml:space="preserve"> to Java with over 50% performance improvement.  Descriptiv</w:t>
+        <w:t xml:space="preserve"> to Java with over 50% performance </w:t>
+      </w:r>
+      <w:r>
+        <w:rPr>
+          <w:lang w:val="en-US"/>
+        </w:rPr>
+        <w:t>improvements</w:t>
+      </w:r>
+      <w:r>
+        <w:rPr>
+          <w:lang w:val="en-US"/>
+        </w:rPr>
+        <w:t>.  Descriptiv</w:t>
       </w:r>
       <w:r>
         <w:rPr>
@@ -5381,7 +6100,7 @@
 </file>
 
 <file path=customXml/itemProps1.xml><?xml version="1.0" encoding="utf-8"?>
-<ds:datastoreItem xmlns:ds="http://schemas.openxmlformats.org/officeDocument/2006/customXml" ds:itemID="{8089E376-A253-47E7-975A-EF7C8CFF72EA}">
+<ds:datastoreItem xmlns:ds="http://schemas.openxmlformats.org/officeDocument/2006/customXml" ds:itemID="{7DC1C525-A14A-4C9F-AEBD-021A13D44BD0}">
   <ds:schemaRefs>
     <ds:schemaRef ds:uri="http://schemas.openxmlformats.org/officeDocument/2006/bibliography"/>
   </ds:schemaRefs>

</xml_diff>

<commit_message>
Adding support for lazy operations
</commit_message>
<xml_diff>
--- a/Announcement.docx
+++ b/Announcement.docx
@@ -47,21 +47,7 @@
         <w:rPr>
           <w:lang w:val="en-US"/>
         </w:rPr>
-        <w:t xml:space="preserve"> has </w:t>
-      </w:r>
-      <w:proofErr w:type="gramStart"/>
-      <w:r>
-        <w:rPr>
-          <w:lang w:val="en-US"/>
-        </w:rPr>
-        <w:t>Just</w:t>
-      </w:r>
-      <w:proofErr w:type="gramEnd"/>
-      <w:r>
-        <w:rPr>
-          <w:lang w:val="en-US"/>
-        </w:rPr>
-        <w:t xml:space="preserve"> </w:t>
+        <w:t xml:space="preserve"> has Just </w:t>
       </w:r>
       <w:r>
         <w:rPr>
@@ -282,21 +268,7 @@
         <w:rPr>
           <w:lang w:val="en-US"/>
         </w:rPr>
-        <w:t xml:space="preserve">, as well as </w:t>
-      </w:r>
-      <w:proofErr w:type="gramStart"/>
-      <w:r>
-        <w:rPr>
-          <w:lang w:val="en-US"/>
-        </w:rPr>
-        <w:t>to</w:t>
-      </w:r>
-      <w:proofErr w:type="gramEnd"/>
-      <w:r>
-        <w:rPr>
-          <w:lang w:val="en-US"/>
-        </w:rPr>
-        <w:t xml:space="preserve"> many other types of scientific data formats.</w:t>
+        <w:t>, as well as to many other types of scientific data formats.</w:t>
       </w:r>
       <w:r>
         <w:rPr>
@@ -536,21 +508,7 @@
         <w:rPr>
           <w:lang w:val="en-US"/>
         </w:rPr>
-        <w:t xml:space="preserve"> </w:t>
-      </w:r>
-      <w:proofErr w:type="gramStart"/>
-      <w:r>
-        <w:rPr>
-          <w:lang w:val="en-US"/>
-        </w:rPr>
-        <w:t>{ |</w:t>
-      </w:r>
-      <w:proofErr w:type="gramEnd"/>
-      <w:r>
-        <w:rPr>
-          <w:lang w:val="en-US"/>
-        </w:rPr>
-        <w:t xml:space="preserve">a, b| a + b } and looping through all elements of the arrays.  </w:t>
+        <w:t xml:space="preserve"> { |a, b| a + b } and looping through all elements of the arrays.  </w:t>
       </w:r>
       <w:proofErr w:type="spellStart"/>
       <w:r>
@@ -886,21 +844,7 @@
         <w:rPr>
           <w:lang w:val="en-US"/>
         </w:rPr>
-        <w:t xml:space="preserve"> </w:t>
-      </w:r>
-      <w:proofErr w:type="gramStart"/>
-      <w:r>
-        <w:rPr>
-          <w:lang w:val="en-US"/>
-        </w:rPr>
-        <w:t>class</w:t>
-      </w:r>
-      <w:proofErr w:type="gramEnd"/>
-      <w:r>
-        <w:rPr>
-          <w:lang w:val="en-US"/>
-        </w:rPr>
-        <w:t xml:space="preserve"> Add</w:t>
+        <w:t xml:space="preserve"> class Add</w:t>
       </w:r>
     </w:p>
     <w:p>
@@ -917,19 +861,11 @@
         </w:rPr>
         <w:t xml:space="preserve">                        </w:t>
       </w:r>
-      <w:proofErr w:type="gramStart"/>
-      <w:r>
-        <w:rPr>
-          <w:lang w:val="en-US"/>
-        </w:rPr>
-        <w:t>def</w:t>
-      </w:r>
-      <w:proofErr w:type="gramEnd"/>
-      <w:r>
-        <w:rPr>
-          <w:lang w:val="en-US"/>
-        </w:rPr>
-        <w:t xml:space="preserve"> </w:t>
+      <w:r>
+        <w:rPr>
+          <w:lang w:val="en-US"/>
+        </w:rPr>
+        <w:t xml:space="preserve">def </w:t>
       </w:r>
       <w:proofErr w:type="spellStart"/>
       <w:r>
@@ -971,16 +907,8 @@
         <w:rPr>
           <w:lang w:val="en-US"/>
         </w:rPr>
-        <w:t xml:space="preserve">                         </w:t>
-      </w:r>
-      <w:proofErr w:type="gramStart"/>
-      <w:r>
-        <w:rPr>
-          <w:lang w:val="en-US"/>
-        </w:rPr>
-        <w:t>end</w:t>
-      </w:r>
-      <w:proofErr w:type="gramEnd"/>
+        <w:t xml:space="preserve">                         end</w:t>
+      </w:r>
     </w:p>
     <w:p>
       <w:pPr>
@@ -993,16 +921,8 @@
         <w:rPr>
           <w:lang w:val="en-US"/>
         </w:rPr>
-        <w:t xml:space="preserve">               </w:t>
-      </w:r>
-      <w:proofErr w:type="gramStart"/>
-      <w:r>
-        <w:rPr>
-          <w:lang w:val="en-US"/>
-        </w:rPr>
-        <w:t>end</w:t>
-      </w:r>
-      <w:proofErr w:type="gramEnd"/>
+        <w:t xml:space="preserve">               end</w:t>
+      </w:r>
     </w:p>
     <w:p>
       <w:pPr>
@@ -1112,21 +1032,7 @@
         <w:rPr>
           <w:lang w:val="en-US"/>
         </w:rPr>
-        <w:t xml:space="preserve"> operations are done eagerly, i.e., if @a, @b, @c </w:t>
-      </w:r>
-      <w:proofErr w:type="gramStart"/>
-      <w:r>
-        <w:rPr>
-          <w:lang w:val="en-US"/>
-        </w:rPr>
-        <w:t>are</w:t>
-      </w:r>
-      <w:proofErr w:type="gramEnd"/>
-      <w:r>
-        <w:rPr>
-          <w:lang w:val="en-US"/>
-        </w:rPr>
-        <w:t xml:space="preserve"> three </w:t>
+        <w:t xml:space="preserve"> operations are done eagerly, i.e., if @a, @b, @c are three </w:t>
       </w:r>
       <w:proofErr w:type="spellStart"/>
       <w:r>
@@ -1188,19 +1094,11 @@
           <w:lang w:val="en-US"/>
         </w:rPr>
       </w:pPr>
-      <w:proofErr w:type="gramStart"/>
-      <w:r>
-        <w:rPr>
-          <w:lang w:val="en-US"/>
-        </w:rPr>
-        <w:t>will</w:t>
-      </w:r>
-      <w:proofErr w:type="gramEnd"/>
-      <w:r>
-        <w:rPr>
-          <w:lang w:val="en-US"/>
-        </w:rPr>
-        <w:t xml:space="preserve"> be evaluated as follows: </w:t>
+      <w:r>
+        <w:rPr>
+          <w:lang w:val="en-US"/>
+        </w:rPr>
+        <w:t xml:space="preserve">will be evaluated as follows: </w:t>
       </w:r>
       <w:r>
         <w:rPr>
@@ -1314,19 +1212,11 @@
           <w:lang w:val="en-US"/>
         </w:rPr>
       </w:pPr>
-      <w:proofErr w:type="gramStart"/>
-      <w:r>
-        <w:rPr>
-          <w:lang w:val="en-US"/>
-        </w:rPr>
-        <w:t>will</w:t>
-      </w:r>
-      <w:proofErr w:type="gramEnd"/>
-      <w:r>
-        <w:rPr>
-          <w:lang w:val="en-US"/>
-        </w:rPr>
-        <w:t xml:space="preserve"> not evaluate immediately.  Rather, the expression is preprocessed and only executed when required.  Since at execution time the whole expression is known, there is no need for temporary variables as the whole expression is executed at once.  To put </w:t>
+      <w:r>
+        <w:rPr>
+          <w:lang w:val="en-US"/>
+        </w:rPr>
+        <w:t xml:space="preserve">will not evaluate immediately.  Rather, the expression is preprocessed and only executed when required.  Since at execution time the whole expression is known, there is no need for temporary variables as the whole expression is executed at once.  To put </w:t>
       </w:r>
       <w:proofErr w:type="spellStart"/>
       <w:r>
@@ -1472,14 +1362,7 @@
         <w:rPr>
           <w:lang w:val="en-US"/>
         </w:rPr>
-        <w:t>lazy_</w:t>
-      </w:r>
-      <w:proofErr w:type="gramStart"/>
-      <w:r>
-        <w:rPr>
-          <w:lang w:val="en-US"/>
-        </w:rPr>
-        <w:t>d</w:t>
+        <w:t>lazy_d</w:t>
       </w:r>
       <w:proofErr w:type="spellEnd"/>
       <w:r>
@@ -1488,7 +1371,6 @@
         </w:rPr>
         <w:t>[]</w:t>
       </w:r>
-      <w:proofErr w:type="gramEnd"/>
     </w:p>
     <w:p>
       <w:pPr>
@@ -1584,48 +1466,6 @@
         <w:rPr>
           <w:lang w:val="en-US"/>
         </w:rPr>
-        <w:t>l_</w:t>
-      </w:r>
-      <w:proofErr w:type="gramStart"/>
-      <w:r>
-        <w:rPr>
-          <w:lang w:val="en-US"/>
-        </w:rPr>
-        <w:t>c</w:t>
-      </w:r>
-      <w:proofErr w:type="spellEnd"/>
-      <w:r>
-        <w:rPr>
-          <w:lang w:val="en-US"/>
-        </w:rPr>
-        <w:t>[</w:t>
-      </w:r>
-      <w:proofErr w:type="gramEnd"/>
-      <w:r>
-        <w:rPr>
-          <w:lang w:val="en-US"/>
-        </w:rPr>
-        <w:t xml:space="preserve">], will evaluate @c to [6, 8, 10, 12].  Now, let´s do </w:t>
-      </w:r>
-      <w:proofErr w:type="gramStart"/>
-      <w:r>
-        <w:rPr>
-          <w:lang w:val="en-US"/>
-        </w:rPr>
-        <w:t>@a[</w:t>
-      </w:r>
-      <w:proofErr w:type="gramEnd"/>
-      <w:r>
-        <w:rPr>
-          <w:lang w:val="en-US"/>
-        </w:rPr>
-        <w:t>1] = 20 and then @d = @</w:t>
-      </w:r>
-      <w:proofErr w:type="spellStart"/>
-      <w:r>
-        <w:rPr>
-          <w:lang w:val="en-US"/>
-        </w:rPr>
         <w:t>l_c</w:t>
       </w:r>
       <w:proofErr w:type="spellEnd"/>
@@ -1633,21 +1473,21 @@
         <w:rPr>
           <w:lang w:val="en-US"/>
         </w:rPr>
-        <w:t>[].  Now @d evaluates to [25, 8, 10, 12] as the new value of @</w:t>
-      </w:r>
-      <w:proofErr w:type="gramStart"/>
-      <w:r>
-        <w:rPr>
-          <w:lang w:val="en-US"/>
-        </w:rPr>
-        <w:t>a is</w:t>
-      </w:r>
-      <w:proofErr w:type="gramEnd"/>
-      <w:r>
-        <w:rPr>
-          <w:lang w:val="en-US"/>
-        </w:rPr>
-        <w:t xml:space="preserve"> used.</w:t>
+        <w:t>[], will evaluate @c to [6, 8, 10, 12].  Now, let´s do @a[1] = 20 and then @d = @</w:t>
+      </w:r>
+      <w:proofErr w:type="spellStart"/>
+      <w:r>
+        <w:rPr>
+          <w:lang w:val="en-US"/>
+        </w:rPr>
+        <w:t>l_c</w:t>
+      </w:r>
+      <w:proofErr w:type="spellEnd"/>
+      <w:r>
+        <w:rPr>
+          <w:lang w:val="en-US"/>
+        </w:rPr>
+        <w:t>[].  Now @d evaluates to [25, 8, 10, 12] as the new value of @a is used.</w:t>
       </w:r>
     </w:p>
     <w:p>
@@ -1710,21 +1550,7 @@
         <w:rPr>
           <w:lang w:val="en-US"/>
         </w:rPr>
-        <w:t xml:space="preserve"> = (@a + @b</w:t>
-      </w:r>
-      <w:proofErr w:type="gramStart"/>
-      <w:r>
-        <w:rPr>
-          <w:lang w:val="en-US"/>
-        </w:rPr>
-        <w:t>)[</w:t>
-      </w:r>
-      <w:proofErr w:type="gramEnd"/>
-      <w:r>
-        <w:rPr>
-          <w:lang w:val="en-US"/>
-        </w:rPr>
-        <w:t>] + @c</w:t>
+        <w:t xml:space="preserve"> = (@a + @b)[] + @c</w:t>
       </w:r>
     </w:p>
     <w:p>
@@ -1763,21 +1589,7 @@
         <w:rPr>
           <w:lang w:val="en-US"/>
         </w:rPr>
-        <w:t xml:space="preserve"> is a lazy array, but (@a + @b) is evaluated when the “[]” method is called and then added to @c.  If now the value of @</w:t>
-      </w:r>
-      <w:proofErr w:type="gramStart"/>
-      <w:r>
-        <w:rPr>
-          <w:lang w:val="en-US"/>
-        </w:rPr>
-        <w:t>a or</w:t>
-      </w:r>
-      <w:proofErr w:type="gramEnd"/>
-      <w:r>
-        <w:rPr>
-          <w:lang w:val="en-US"/>
-        </w:rPr>
-        <w:t xml:space="preserve"> @b is changed, the evaluation of @</w:t>
+        <w:t xml:space="preserve"> is a lazy array, but (@a + @b) is evaluated when the “[]” method is called and then added to @c.  If now the value of @a or @b is changed, the evaluation of @</w:t>
       </w:r>
       <w:proofErr w:type="spellStart"/>
       <w:r>
@@ -1928,19 +1740,11 @@
           <w:lang w:val="en-US"/>
         </w:rPr>
       </w:pPr>
-      <w:proofErr w:type="gramStart"/>
-      <w:r>
-        <w:rPr>
-          <w:lang w:val="en-US"/>
-        </w:rPr>
-        <w:t>then</w:t>
-      </w:r>
-      <w:proofErr w:type="gramEnd"/>
-      <w:r>
-        <w:rPr>
-          <w:lang w:val="en-US"/>
-        </w:rPr>
-        <w:t>, with parenthesis, first (@b + @c) is evaluated eagerly and then added lazily to @</w:t>
+      <w:r>
+        <w:rPr>
+          <w:lang w:val="en-US"/>
+        </w:rPr>
+        <w:t>then, with parenthesis, first (@b + @c) is evaluated eagerly and then added lazily to @</w:t>
       </w:r>
       <w:proofErr w:type="spellStart"/>
       <w:r>
@@ -1991,7 +1795,19 @@
         <w:rPr>
           <w:lang w:val="en-US"/>
         </w:rPr>
-        <w:t xml:space="preserve"> efficient than eager evaluation w</w:t>
+        <w:t xml:space="preserve"> efficient </w:t>
+      </w:r>
+      <w:r>
+        <w:rPr>
+          <w:lang w:val="en-US"/>
+        </w:rPr>
+        <w:t xml:space="preserve">in one machine I tested up to approximately the same performance in another equipment </w:t>
+      </w:r>
+      <w:r>
+        <w:rPr>
+          <w:lang w:val="en-US"/>
+        </w:rPr>
+        <w:t>than eager evaluation w</w:t>
       </w:r>
       <w:r>
         <w:rPr>
@@ -2318,20 +2134,19 @@
         </w:rPr>
         <w:t>, and </w:t>
       </w:r>
-      <w:hyperlink r:id="rId15" w:history="1">
-        <w:proofErr w:type="spellStart"/>
-        <w:r>
-          <w:rPr>
-            <w:rFonts w:asciiTheme="minorHAnsi" w:eastAsiaTheme="minorHAnsi" w:hAnsiTheme="minorHAnsi" w:cstheme="minorBidi"/>
-            <w:i/>
-            <w:sz w:val="22"/>
-            <w:szCs w:val="22"/>
-            <w:lang w:val="en-US" w:eastAsia="en-US"/>
-          </w:rPr>
-          <w:t>matplotlib</w:t>
-        </w:r>
-        <w:proofErr w:type="spellEnd"/>
-      </w:hyperlink>
+      <w:proofErr w:type="spellStart"/>
+      <w:r>
+        <w:fldChar w:fldCharType="begin"/>
+      </w:r>
+      <w:r>
+        <w:rPr>
+          <w:lang w:val="en-US"/>
+        </w:rPr>
+        <w:instrText>HYPERLINK "http://matplotlib.sourceforge.net/"</w:instrText>
+      </w:r>
+      <w:r>
+        <w:fldChar w:fldCharType="separate"/>
+      </w:r>
       <w:r>
         <w:rPr>
           <w:rFonts w:asciiTheme="minorHAnsi" w:eastAsiaTheme="minorHAnsi" w:hAnsiTheme="minorHAnsi" w:cstheme="minorBidi"/>
@@ -2340,9 +2155,23 @@
           <w:szCs w:val="22"/>
           <w:lang w:val="en-US" w:eastAsia="en-US"/>
         </w:rPr>
+        <w:t>matplotlib</w:t>
+      </w:r>
+      <w:proofErr w:type="spellEnd"/>
+      <w:r>
+        <w:fldChar w:fldCharType="end"/>
+      </w:r>
+      <w:r>
+        <w:rPr>
+          <w:rFonts w:asciiTheme="minorHAnsi" w:eastAsiaTheme="minorHAnsi" w:hAnsiTheme="minorHAnsi" w:cstheme="minorBidi"/>
+          <w:i/>
+          <w:sz w:val="22"/>
+          <w:szCs w:val="22"/>
+          <w:lang w:val="en-US" w:eastAsia="en-US"/>
+        </w:rPr>
         <w:t> libraries for </w:t>
       </w:r>
-      <w:hyperlink r:id="rId16" w:history="1">
+      <w:hyperlink r:id="rId15" w:history="1">
         <w:r>
           <w:rPr>
             <w:rFonts w:asciiTheme="minorHAnsi" w:eastAsiaTheme="minorHAnsi" w:hAnsiTheme="minorHAnsi" w:cstheme="minorBidi"/>
@@ -2658,6 +2487,7 @@
         <w:rPr>
           <w:lang w:val="en-US"/>
         </w:rPr>
+        <w:lastRenderedPageBreak/>
         <w:t xml:space="preserve">Functions: abs, ceil, floor, truncate, </w:t>
       </w:r>
       <w:proofErr w:type="spellStart"/>
@@ -2690,7 +2520,6 @@
         <w:rPr>
           <w:lang w:val="en-US"/>
         </w:rPr>
-        <w:lastRenderedPageBreak/>
         <w:t>Binary Operators: &amp;, |, ^, ~ (</w:t>
       </w:r>
       <w:proofErr w:type="spellStart"/>
@@ -3730,7 +3559,6 @@
         </w:rPr>
       </w:pPr>
       <w:proofErr w:type="spellStart"/>
-      <w:proofErr w:type="gramStart"/>
       <w:r>
         <w:rPr>
           <w:lang w:val="en-US"/>
@@ -3744,7 +3572,6 @@
         <w:t>cos</w:t>
       </w:r>
       <w:proofErr w:type="spellEnd"/>
-      <w:proofErr w:type="gramEnd"/>
       <w:r>
         <w:rPr>
           <w:lang w:val="en-US"/>
@@ -4008,7 +3835,6 @@
           <w:lang w:val="en-US"/>
         </w:rPr>
       </w:pPr>
-      <w:proofErr w:type="gramStart"/>
       <w:r>
         <w:rPr>
           <w:lang w:val="en-US"/>
@@ -4021,7 +3847,6 @@
         </w:rPr>
         <w:t>bs</w:t>
       </w:r>
-      <w:proofErr w:type="gramEnd"/>
       <w:r>
         <w:rPr>
           <w:lang w:val="en-US"/>
@@ -4433,7 +4258,6 @@
           <w:lang w:val="en-US"/>
         </w:rPr>
       </w:pPr>
-      <w:proofErr w:type="gramStart"/>
       <w:r>
         <w:rPr>
           <w:lang w:val="en-US"/>
@@ -4446,7 +4270,6 @@
         </w:rPr>
         <w:t>nd</w:t>
       </w:r>
-      <w:proofErr w:type="gramEnd"/>
       <w:r>
         <w:rPr>
           <w:lang w:val="en-US"/>
@@ -4772,7 +4595,7 @@
           <w:lang w:val="en-US"/>
         </w:rPr>
       </w:pPr>
-      <w:hyperlink r:id="rId17" w:history="1">
+      <w:hyperlink r:id="rId16" w:history="1">
         <w:r>
           <w:rPr>
             <w:rStyle w:val="Hyperlink"/>
@@ -4793,7 +4616,7 @@
           <w:lang w:val="en-US"/>
         </w:rPr>
       </w:pPr>
-      <w:hyperlink r:id="rId18" w:history="1">
+      <w:hyperlink r:id="rId17" w:history="1">
         <w:r>
           <w:rPr>
             <w:rStyle w:val="Hyperlink"/>
@@ -6100,7 +5923,7 @@
 </file>
 
 <file path=customXml/itemProps1.xml><?xml version="1.0" encoding="utf-8"?>
-<ds:datastoreItem xmlns:ds="http://schemas.openxmlformats.org/officeDocument/2006/customXml" ds:itemID="{7DC1C525-A14A-4C9F-AEBD-021A13D44BD0}">
+<ds:datastoreItem xmlns:ds="http://schemas.openxmlformats.org/officeDocument/2006/customXml" ds:itemID="{C5EC09E8-9132-42CA-A840-C13A8A97FECE}">
   <ds:schemaRefs>
     <ds:schemaRef ds:uri="http://schemas.openxmlformats.org/officeDocument/2006/bibliography"/>
   </ds:schemaRefs>

</xml_diff>

<commit_message>
Adding support for NetCDF-3 files
</commit_message>
<xml_diff>
--- a/Announcement.docx
+++ b/Announcement.docx
@@ -47,7 +47,21 @@
         <w:rPr>
           <w:lang w:val="en-US"/>
         </w:rPr>
-        <w:t xml:space="preserve"> has Just </w:t>
+        <w:t xml:space="preserve"> has </w:t>
+      </w:r>
+      <w:proofErr w:type="gramStart"/>
+      <w:r>
+        <w:rPr>
+          <w:lang w:val="en-US"/>
+        </w:rPr>
+        <w:t>Just</w:t>
+      </w:r>
+      <w:proofErr w:type="gramEnd"/>
+      <w:r>
+        <w:rPr>
+          <w:lang w:val="en-US"/>
+        </w:rPr>
+        <w:t xml:space="preserve"> </w:t>
       </w:r>
       <w:r>
         <w:rPr>
@@ -268,7 +282,21 @@
         <w:rPr>
           <w:lang w:val="en-US"/>
         </w:rPr>
-        <w:t>, as well as to many other types of scientific data formats.</w:t>
+        <w:t xml:space="preserve">, as well as </w:t>
+      </w:r>
+      <w:proofErr w:type="gramStart"/>
+      <w:r>
+        <w:rPr>
+          <w:lang w:val="en-US"/>
+        </w:rPr>
+        <w:t>to</w:t>
+      </w:r>
+      <w:proofErr w:type="gramEnd"/>
+      <w:r>
+        <w:rPr>
+          <w:lang w:val="en-US"/>
+        </w:rPr>
+        <w:t xml:space="preserve"> many other types of scientific data formats.</w:t>
       </w:r>
       <w:r>
         <w:rPr>
@@ -508,7 +536,21 @@
         <w:rPr>
           <w:lang w:val="en-US"/>
         </w:rPr>
-        <w:t xml:space="preserve"> { |a, b| a + b } and looping through all elements of the arrays.  </w:t>
+        <w:t xml:space="preserve"> </w:t>
+      </w:r>
+      <w:proofErr w:type="gramStart"/>
+      <w:r>
+        <w:rPr>
+          <w:lang w:val="en-US"/>
+        </w:rPr>
+        <w:t>{ |</w:t>
+      </w:r>
+      <w:proofErr w:type="gramEnd"/>
+      <w:r>
+        <w:rPr>
+          <w:lang w:val="en-US"/>
+        </w:rPr>
+        <w:t xml:space="preserve">a, b| a + b } and looping through all elements of the arrays.  </w:t>
       </w:r>
       <w:proofErr w:type="spellStart"/>
       <w:r>
@@ -844,7 +886,21 @@
         <w:rPr>
           <w:lang w:val="en-US"/>
         </w:rPr>
-        <w:t xml:space="preserve"> class Add</w:t>
+        <w:t xml:space="preserve"> </w:t>
+      </w:r>
+      <w:proofErr w:type="gramStart"/>
+      <w:r>
+        <w:rPr>
+          <w:lang w:val="en-US"/>
+        </w:rPr>
+        <w:t>class</w:t>
+      </w:r>
+      <w:proofErr w:type="gramEnd"/>
+      <w:r>
+        <w:rPr>
+          <w:lang w:val="en-US"/>
+        </w:rPr>
+        <w:t xml:space="preserve"> Add</w:t>
       </w:r>
     </w:p>
     <w:p>
@@ -861,11 +917,19 @@
         </w:rPr>
         <w:t xml:space="preserve">                        </w:t>
       </w:r>
-      <w:r>
-        <w:rPr>
-          <w:lang w:val="en-US"/>
-        </w:rPr>
-        <w:t xml:space="preserve">def </w:t>
+      <w:proofErr w:type="gramStart"/>
+      <w:r>
+        <w:rPr>
+          <w:lang w:val="en-US"/>
+        </w:rPr>
+        <w:t>def</w:t>
+      </w:r>
+      <w:proofErr w:type="gramEnd"/>
+      <w:r>
+        <w:rPr>
+          <w:lang w:val="en-US"/>
+        </w:rPr>
+        <w:t xml:space="preserve"> </w:t>
       </w:r>
       <w:proofErr w:type="spellStart"/>
       <w:r>
@@ -907,8 +971,16 @@
         <w:rPr>
           <w:lang w:val="en-US"/>
         </w:rPr>
-        <w:t xml:space="preserve">                         end</w:t>
-      </w:r>
+        <w:t xml:space="preserve">                         </w:t>
+      </w:r>
+      <w:proofErr w:type="gramStart"/>
+      <w:r>
+        <w:rPr>
+          <w:lang w:val="en-US"/>
+        </w:rPr>
+        <w:t>end</w:t>
+      </w:r>
+      <w:proofErr w:type="gramEnd"/>
     </w:p>
     <w:p>
       <w:pPr>
@@ -921,8 +993,16 @@
         <w:rPr>
           <w:lang w:val="en-US"/>
         </w:rPr>
-        <w:t xml:space="preserve">               end</w:t>
-      </w:r>
+        <w:t xml:space="preserve">               </w:t>
+      </w:r>
+      <w:proofErr w:type="gramStart"/>
+      <w:r>
+        <w:rPr>
+          <w:lang w:val="en-US"/>
+        </w:rPr>
+        <w:t>end</w:t>
+      </w:r>
+      <w:proofErr w:type="gramEnd"/>
     </w:p>
     <w:p>
       <w:pPr>
@@ -1032,7 +1112,21 @@
         <w:rPr>
           <w:lang w:val="en-US"/>
         </w:rPr>
-        <w:t xml:space="preserve"> operations are done eagerly, i.e., if @a, @b, @c are three </w:t>
+        <w:t xml:space="preserve"> operations are done eagerly, i.e., if @a, @b, @c </w:t>
+      </w:r>
+      <w:proofErr w:type="gramStart"/>
+      <w:r>
+        <w:rPr>
+          <w:lang w:val="en-US"/>
+        </w:rPr>
+        <w:t>are</w:t>
+      </w:r>
+      <w:proofErr w:type="gramEnd"/>
+      <w:r>
+        <w:rPr>
+          <w:lang w:val="en-US"/>
+        </w:rPr>
+        <w:t xml:space="preserve"> three </w:t>
       </w:r>
       <w:proofErr w:type="spellStart"/>
       <w:r>
@@ -1094,11 +1188,19 @@
           <w:lang w:val="en-US"/>
         </w:rPr>
       </w:pPr>
-      <w:r>
-        <w:rPr>
-          <w:lang w:val="en-US"/>
-        </w:rPr>
-        <w:t xml:space="preserve">will be evaluated as follows: </w:t>
+      <w:proofErr w:type="gramStart"/>
+      <w:r>
+        <w:rPr>
+          <w:lang w:val="en-US"/>
+        </w:rPr>
+        <w:t>will</w:t>
+      </w:r>
+      <w:proofErr w:type="gramEnd"/>
+      <w:r>
+        <w:rPr>
+          <w:lang w:val="en-US"/>
+        </w:rPr>
+        <w:t xml:space="preserve"> be evaluated as follows: </w:t>
       </w:r>
       <w:r>
         <w:rPr>
@@ -1212,11 +1314,19 @@
           <w:lang w:val="en-US"/>
         </w:rPr>
       </w:pPr>
-      <w:r>
-        <w:rPr>
-          <w:lang w:val="en-US"/>
-        </w:rPr>
-        <w:t xml:space="preserve">will not evaluate immediately.  Rather, the expression is preprocessed and only executed when required.  Since at execution time the whole expression is known, there is no need for temporary variables as the whole expression is executed at once.  To put </w:t>
+      <w:proofErr w:type="gramStart"/>
+      <w:r>
+        <w:rPr>
+          <w:lang w:val="en-US"/>
+        </w:rPr>
+        <w:t>will</w:t>
+      </w:r>
+      <w:proofErr w:type="gramEnd"/>
+      <w:r>
+        <w:rPr>
+          <w:lang w:val="en-US"/>
+        </w:rPr>
+        <w:t xml:space="preserve"> not evaluate immediately.  Rather, the expression is preprocessed and only executed when required.  Since at execution time the whole expression is known, there is no need for temporary variables as the whole expression is executed at once.  To put </w:t>
       </w:r>
       <w:proofErr w:type="spellStart"/>
       <w:r>
@@ -1362,7 +1472,14 @@
         <w:rPr>
           <w:lang w:val="en-US"/>
         </w:rPr>
-        <w:t>lazy_d</w:t>
+        <w:t>lazy_</w:t>
+      </w:r>
+      <w:proofErr w:type="gramStart"/>
+      <w:r>
+        <w:rPr>
+          <w:lang w:val="en-US"/>
+        </w:rPr>
+        <w:t>d</w:t>
       </w:r>
       <w:proofErr w:type="spellEnd"/>
       <w:r>
@@ -1371,6 +1488,7 @@
         </w:rPr>
         <w:t>[]</w:t>
       </w:r>
+      <w:proofErr w:type="gramEnd"/>
     </w:p>
     <w:p>
       <w:pPr>
@@ -1466,6 +1584,48 @@
         <w:rPr>
           <w:lang w:val="en-US"/>
         </w:rPr>
+        <w:t>l_</w:t>
+      </w:r>
+      <w:proofErr w:type="gramStart"/>
+      <w:r>
+        <w:rPr>
+          <w:lang w:val="en-US"/>
+        </w:rPr>
+        <w:t>c</w:t>
+      </w:r>
+      <w:proofErr w:type="spellEnd"/>
+      <w:r>
+        <w:rPr>
+          <w:lang w:val="en-US"/>
+        </w:rPr>
+        <w:t>[</w:t>
+      </w:r>
+      <w:proofErr w:type="gramEnd"/>
+      <w:r>
+        <w:rPr>
+          <w:lang w:val="en-US"/>
+        </w:rPr>
+        <w:t xml:space="preserve">], will evaluate @c to [6, 8, 10, 12].  Now, let´s do </w:t>
+      </w:r>
+      <w:proofErr w:type="gramStart"/>
+      <w:r>
+        <w:rPr>
+          <w:lang w:val="en-US"/>
+        </w:rPr>
+        <w:t>@a[</w:t>
+      </w:r>
+      <w:proofErr w:type="gramEnd"/>
+      <w:r>
+        <w:rPr>
+          <w:lang w:val="en-US"/>
+        </w:rPr>
+        <w:t>1] = 20 and then @d = @</w:t>
+      </w:r>
+      <w:proofErr w:type="spellStart"/>
+      <w:r>
+        <w:rPr>
+          <w:lang w:val="en-US"/>
+        </w:rPr>
         <w:t>l_c</w:t>
       </w:r>
       <w:proofErr w:type="spellEnd"/>
@@ -1473,21 +1633,21 @@
         <w:rPr>
           <w:lang w:val="en-US"/>
         </w:rPr>
-        <w:t>[], will evaluate @c to [6, 8, 10, 12].  Now, let´s do @a[1] = 20 and then @d = @</w:t>
-      </w:r>
-      <w:proofErr w:type="spellStart"/>
-      <w:r>
-        <w:rPr>
-          <w:lang w:val="en-US"/>
-        </w:rPr>
-        <w:t>l_c</w:t>
-      </w:r>
-      <w:proofErr w:type="spellEnd"/>
-      <w:r>
-        <w:rPr>
-          <w:lang w:val="en-US"/>
-        </w:rPr>
-        <w:t>[].  Now @d evaluates to [25, 8, 10, 12] as the new value of @a is used.</w:t>
+        <w:t>[].  Now @d evaluates to [25, 8, 10, 12] as the new value of @</w:t>
+      </w:r>
+      <w:proofErr w:type="gramStart"/>
+      <w:r>
+        <w:rPr>
+          <w:lang w:val="en-US"/>
+        </w:rPr>
+        <w:t>a is</w:t>
+      </w:r>
+      <w:proofErr w:type="gramEnd"/>
+      <w:r>
+        <w:rPr>
+          <w:lang w:val="en-US"/>
+        </w:rPr>
+        <w:t xml:space="preserve"> used.</w:t>
       </w:r>
     </w:p>
     <w:p>
@@ -1550,7 +1710,21 @@
         <w:rPr>
           <w:lang w:val="en-US"/>
         </w:rPr>
-        <w:t xml:space="preserve"> = (@a + @b)[] + @c</w:t>
+        <w:t xml:space="preserve"> = (@a + @b</w:t>
+      </w:r>
+      <w:proofErr w:type="gramStart"/>
+      <w:r>
+        <w:rPr>
+          <w:lang w:val="en-US"/>
+        </w:rPr>
+        <w:t>)[</w:t>
+      </w:r>
+      <w:proofErr w:type="gramEnd"/>
+      <w:r>
+        <w:rPr>
+          <w:lang w:val="en-US"/>
+        </w:rPr>
+        <w:t>] + @c</w:t>
       </w:r>
     </w:p>
     <w:p>
@@ -1589,7 +1763,21 @@
         <w:rPr>
           <w:lang w:val="en-US"/>
         </w:rPr>
-        <w:t xml:space="preserve"> is a lazy array, but (@a + @b) is evaluated when the “[]” method is called and then added to @c.  If now the value of @a or @b is changed, the evaluation of @</w:t>
+        <w:t xml:space="preserve"> is a lazy array, but (@a + @b) is evaluated when the “[]” method is called and then added to @c.  If now the value of @</w:t>
+      </w:r>
+      <w:proofErr w:type="gramStart"/>
+      <w:r>
+        <w:rPr>
+          <w:lang w:val="en-US"/>
+        </w:rPr>
+        <w:t>a or</w:t>
+      </w:r>
+      <w:proofErr w:type="gramEnd"/>
+      <w:r>
+        <w:rPr>
+          <w:lang w:val="en-US"/>
+        </w:rPr>
+        <w:t xml:space="preserve"> @b is changed, the evaluation of @</w:t>
       </w:r>
       <w:proofErr w:type="spellStart"/>
       <w:r>
@@ -1740,11 +1928,19 @@
           <w:lang w:val="en-US"/>
         </w:rPr>
       </w:pPr>
-      <w:r>
-        <w:rPr>
-          <w:lang w:val="en-US"/>
-        </w:rPr>
-        <w:t>then, with parenthesis, first (@b + @c) is evaluated eagerly and then added lazily to @</w:t>
+      <w:proofErr w:type="gramStart"/>
+      <w:r>
+        <w:rPr>
+          <w:lang w:val="en-US"/>
+        </w:rPr>
+        <w:t>then</w:t>
+      </w:r>
+      <w:proofErr w:type="gramEnd"/>
+      <w:r>
+        <w:rPr>
+          <w:lang w:val="en-US"/>
+        </w:rPr>
+        <w:t>, with parenthesis, first (@b + @c) is evaluated eagerly and then added lazily to @</w:t>
       </w:r>
       <w:proofErr w:type="spellStart"/>
       <w:r>
@@ -1801,7 +1997,21 @@
         <w:rPr>
           <w:lang w:val="en-US"/>
         </w:rPr>
-        <w:t xml:space="preserve">in one machine I tested up to approximately the same performance in another equipment </w:t>
+        <w:t xml:space="preserve">in one machine I tested up to approximately the same performance in </w:t>
+      </w:r>
+      <w:proofErr w:type="gramStart"/>
+      <w:r>
+        <w:rPr>
+          <w:lang w:val="en-US"/>
+        </w:rPr>
+        <w:t>another equipment</w:t>
+      </w:r>
+      <w:proofErr w:type="gramEnd"/>
+      <w:r>
+        <w:rPr>
+          <w:lang w:val="en-US"/>
+        </w:rPr>
+        <w:t xml:space="preserve"> </w:t>
       </w:r>
       <w:r>
         <w:rPr>
@@ -2134,19 +2344,20 @@
         </w:rPr>
         <w:t>, and </w:t>
       </w:r>
-      <w:proofErr w:type="spellStart"/>
-      <w:r>
-        <w:fldChar w:fldCharType="begin"/>
-      </w:r>
-      <w:r>
-        <w:rPr>
-          <w:lang w:val="en-US"/>
-        </w:rPr>
-        <w:instrText>HYPERLINK "http://matplotlib.sourceforge.net/"</w:instrText>
-      </w:r>
-      <w:r>
-        <w:fldChar w:fldCharType="separate"/>
-      </w:r>
+      <w:hyperlink r:id="rId15" w:history="1">
+        <w:proofErr w:type="spellStart"/>
+        <w:r>
+          <w:rPr>
+            <w:rFonts w:asciiTheme="minorHAnsi" w:eastAsiaTheme="minorHAnsi" w:hAnsiTheme="minorHAnsi" w:cstheme="minorBidi"/>
+            <w:i/>
+            <w:sz w:val="22"/>
+            <w:szCs w:val="22"/>
+            <w:lang w:val="en-US" w:eastAsia="en-US"/>
+          </w:rPr>
+          <w:t>matplotlib</w:t>
+        </w:r>
+        <w:proofErr w:type="spellEnd"/>
+      </w:hyperlink>
       <w:r>
         <w:rPr>
           <w:rFonts w:asciiTheme="minorHAnsi" w:eastAsiaTheme="minorHAnsi" w:hAnsiTheme="minorHAnsi" w:cstheme="minorBidi"/>
@@ -2155,23 +2366,9 @@
           <w:szCs w:val="22"/>
           <w:lang w:val="en-US" w:eastAsia="en-US"/>
         </w:rPr>
-        <w:t>matplotlib</w:t>
-      </w:r>
-      <w:proofErr w:type="spellEnd"/>
-      <w:r>
-        <w:fldChar w:fldCharType="end"/>
-      </w:r>
-      <w:r>
-        <w:rPr>
-          <w:rFonts w:asciiTheme="minorHAnsi" w:eastAsiaTheme="minorHAnsi" w:hAnsiTheme="minorHAnsi" w:cstheme="minorBidi"/>
-          <w:i/>
-          <w:sz w:val="22"/>
-          <w:szCs w:val="22"/>
-          <w:lang w:val="en-US" w:eastAsia="en-US"/>
-        </w:rPr>
         <w:t> libraries for </w:t>
       </w:r>
-      <w:hyperlink r:id="rId15" w:history="1">
+      <w:hyperlink r:id="rId16" w:history="1">
         <w:r>
           <w:rPr>
             <w:rFonts w:asciiTheme="minorHAnsi" w:eastAsiaTheme="minorHAnsi" w:hAnsiTheme="minorHAnsi" w:cstheme="minorBidi"/>
@@ -3559,6 +3756,7 @@
         </w:rPr>
       </w:pPr>
       <w:proofErr w:type="spellStart"/>
+      <w:proofErr w:type="gramStart"/>
       <w:r>
         <w:rPr>
           <w:lang w:val="en-US"/>
@@ -3572,6 +3770,7 @@
         <w:t>cos</w:t>
       </w:r>
       <w:proofErr w:type="spellEnd"/>
+      <w:proofErr w:type="gramEnd"/>
       <w:r>
         <w:rPr>
           <w:lang w:val="en-US"/>
@@ -3835,6 +4034,7 @@
           <w:lang w:val="en-US"/>
         </w:rPr>
       </w:pPr>
+      <w:proofErr w:type="gramStart"/>
       <w:r>
         <w:rPr>
           <w:lang w:val="en-US"/>
@@ -3847,6 +4047,7 @@
         </w:rPr>
         <w:t>bs</w:t>
       </w:r>
+      <w:proofErr w:type="gramEnd"/>
       <w:r>
         <w:rPr>
           <w:lang w:val="en-US"/>
@@ -4258,6 +4459,7 @@
           <w:lang w:val="en-US"/>
         </w:rPr>
       </w:pPr>
+      <w:proofErr w:type="gramStart"/>
       <w:r>
         <w:rPr>
           <w:lang w:val="en-US"/>
@@ -4270,6 +4472,7 @@
         </w:rPr>
         <w:t>nd</w:t>
       </w:r>
+      <w:proofErr w:type="gramEnd"/>
       <w:r>
         <w:rPr>
           <w:lang w:val="en-US"/>
@@ -4595,7 +4798,7 @@
           <w:lang w:val="en-US"/>
         </w:rPr>
       </w:pPr>
-      <w:hyperlink r:id="rId16" w:history="1">
+      <w:hyperlink r:id="rId17" w:history="1">
         <w:r>
           <w:rPr>
             <w:rStyle w:val="Hyperlink"/>
@@ -4616,7 +4819,7 @@
           <w:lang w:val="en-US"/>
         </w:rPr>
       </w:pPr>
-      <w:hyperlink r:id="rId17" w:history="1">
+      <w:hyperlink r:id="rId18" w:history="1">
         <w:r>
           <w:rPr>
             <w:rStyle w:val="Hyperlink"/>
@@ -4735,7 +4938,13 @@
         <w:rPr>
           <w:lang w:val="en-US"/>
         </w:rPr>
-        <w:t xml:space="preserve">24/05/2013: Version 0.5.0 – Over 90% Performance improvements for methods imported from Parallel Colt and over 40% performance improvements for all other methods (implemented in Ruby); </w:t>
+        <w:t>24/06</w:t>
+      </w:r>
+      <w:r>
+        <w:rPr>
+          <w:lang w:val="en-US"/>
+        </w:rPr>
+        <w:t xml:space="preserve">/2013: Version 0.5.0 – Over 90% Performance improvements for methods imported from Parallel Colt and over 40% performance improvements for all other methods (implemented in Ruby); </w:t>
       </w:r>
     </w:p>
     <w:p>
@@ -5923,7 +6132,7 @@
 </file>
 
 <file path=customXml/itemProps1.xml><?xml version="1.0" encoding="utf-8"?>
-<ds:datastoreItem xmlns:ds="http://schemas.openxmlformats.org/officeDocument/2006/customXml" ds:itemID="{C5EC09E8-9132-42CA-A840-C13A8A97FECE}">
+<ds:datastoreItem xmlns:ds="http://schemas.openxmlformats.org/officeDocument/2006/customXml" ds:itemID="{E6A07B78-9776-48EE-8441-C0E0C1E62AF5}">
   <ds:schemaRefs>
     <ds:schemaRef ds:uri="http://schemas.openxmlformats.org/officeDocument/2006/bibliography"/>
   </ds:schemaRefs>

</xml_diff>